<commit_message>
new doc for .git folder
</commit_message>
<xml_diff>
--- a/Git Doc.docx
+++ b/Git Doc.docx
@@ -19,7 +19,15 @@
         </w:numPr>
       </w:pPr>
       <w:r>
-        <w:t>In 2002, the Linux kernel project began using a proprietary DVCS called BitKeeper.</w:t>
+        <w:t xml:space="preserve">In 2002, the Linux kernel project began using a proprietary DVCS called </w:t>
+      </w:r>
+      <w:proofErr w:type="spellStart"/>
+      <w:r>
+        <w:t>BitKeeper</w:t>
+      </w:r>
+      <w:proofErr w:type="spellEnd"/>
+      <w:r>
+        <w:t>.</w:t>
       </w:r>
     </w:p>
     <w:p>
@@ -31,7 +39,15 @@
         </w:numPr>
       </w:pPr>
       <w:r>
-        <w:t>In 2005, the relationship between the community that developed the Linux kernel and the commercial company that developed BitKeeper broke down.</w:t>
+        <w:t xml:space="preserve">In 2005, the relationship between the community that developed the Linux kernel and the commercial company that developed </w:t>
+      </w:r>
+      <w:proofErr w:type="spellStart"/>
+      <w:r>
+        <w:t>BitKeeper</w:t>
+      </w:r>
+      <w:proofErr w:type="spellEnd"/>
+      <w:r>
+        <w:t xml:space="preserve"> broke down.</w:t>
       </w:r>
     </w:p>
     <w:p>
@@ -42,9 +58,27 @@
           <w:numId w:val="1"/>
         </w:numPr>
       </w:pPr>
-      <w:r>
-        <w:t>Linus Torvalds, the creator of Linux to develop their own tool based on some of the lessons they learned while using BitKeeper</w:t>
-      </w:r>
+      <w:proofErr w:type="spellStart"/>
+      <w:r>
+        <w:t>Linus</w:t>
+      </w:r>
+      <w:proofErr w:type="spellEnd"/>
+      <w:r>
+        <w:t xml:space="preserve"> </w:t>
+      </w:r>
+      <w:proofErr w:type="spellStart"/>
+      <w:r>
+        <w:t>Torvalds</w:t>
+      </w:r>
+      <w:proofErr w:type="spellEnd"/>
+      <w:r>
+        <w:t xml:space="preserve">, the creator of Linux to develop their own tool based on some of the lessons they learned while using </w:t>
+      </w:r>
+      <w:proofErr w:type="spellStart"/>
+      <w:r>
+        <w:t>BitKeeper</w:t>
+      </w:r>
+      <w:proofErr w:type="spellEnd"/>
     </w:p>
     <w:p>
       <w:pPr>
@@ -154,7 +188,23 @@
         </w:numPr>
       </w:pPr>
       <w:r>
-        <w:t>The major difference between Git and any other VCS is the way Git thinks about its data.</w:t>
+        <w:t xml:space="preserve">The major difference between </w:t>
+      </w:r>
+      <w:proofErr w:type="spellStart"/>
+      <w:r>
+        <w:t>Git</w:t>
+      </w:r>
+      <w:proofErr w:type="spellEnd"/>
+      <w:r>
+        <w:t xml:space="preserve"> and any other VCS is the way </w:t>
+      </w:r>
+      <w:proofErr w:type="spellStart"/>
+      <w:r>
+        <w:t>Git</w:t>
+      </w:r>
+      <w:proofErr w:type="spellEnd"/>
+      <w:r>
+        <w:t xml:space="preserve"> thinks about its data.</w:t>
       </w:r>
     </w:p>
     <w:p>
@@ -165,16 +215,38 @@
           <w:numId w:val="2"/>
         </w:numPr>
       </w:pPr>
-      <w:r>
-        <w:t>Git thinks of its data more like a set of snapshots of a miniature filesystem. (</w:t>
-      </w:r>
-      <w:r>
-        <w:rPr>
-          <w:b/>
-          <w:i/>
-        </w:rPr>
-        <w:t>IMAGE: git_file_store</w:t>
-      </w:r>
+      <w:proofErr w:type="spellStart"/>
+      <w:r>
+        <w:t>Git</w:t>
+      </w:r>
+      <w:proofErr w:type="spellEnd"/>
+      <w:r>
+        <w:t xml:space="preserve"> thinks of its data more like a set of snapshots of a miniature </w:t>
+      </w:r>
+      <w:proofErr w:type="spellStart"/>
+      <w:r>
+        <w:t>filesystem</w:t>
+      </w:r>
+      <w:proofErr w:type="spellEnd"/>
+      <w:r>
+        <w:t>. (</w:t>
+      </w:r>
+      <w:r>
+        <w:rPr>
+          <w:b/>
+          <w:i/>
+        </w:rPr>
+        <w:t xml:space="preserve">IMAGE: </w:t>
+      </w:r>
+      <w:proofErr w:type="spellStart"/>
+      <w:r>
+        <w:rPr>
+          <w:b/>
+          <w:i/>
+        </w:rPr>
+        <w:t>git_file_store</w:t>
+      </w:r>
+      <w:proofErr w:type="spellEnd"/>
       <w:r>
         <w:t>)</w:t>
       </w:r>
@@ -247,15 +319,32 @@
         </w:numPr>
       </w:pPr>
       <w:r>
-        <w:t>Other vcs stores the file in each commit, if there is a change or not (</w:t>
-      </w:r>
-      <w:r>
-        <w:rPr>
-          <w:b/>
-          <w:i/>
-        </w:rPr>
-        <w:t>IMAGE: OtherCVS_file_store</w:t>
-      </w:r>
+        <w:t xml:space="preserve">Other </w:t>
+      </w:r>
+      <w:proofErr w:type="spellStart"/>
+      <w:r>
+        <w:t>vcs</w:t>
+      </w:r>
+      <w:proofErr w:type="spellEnd"/>
+      <w:r>
+        <w:t xml:space="preserve"> stores the file in each commit, if there is a change or not (</w:t>
+      </w:r>
+      <w:r>
+        <w:rPr>
+          <w:b/>
+          <w:i/>
+        </w:rPr>
+        <w:t xml:space="preserve">IMAGE: </w:t>
+      </w:r>
+      <w:proofErr w:type="spellStart"/>
+      <w:r>
+        <w:rPr>
+          <w:b/>
+          <w:i/>
+        </w:rPr>
+        <w:t>OtherCVS_file_store</w:t>
+      </w:r>
+      <w:proofErr w:type="spellEnd"/>
       <w:r>
         <w:t>)</w:t>
       </w:r>
@@ -328,8 +417,13 @@
           <w:numId w:val="2"/>
         </w:numPr>
       </w:pPr>
-      <w:r>
-        <w:t>Git check for the changes, if there no change then it will point to the previous identical one</w:t>
+      <w:proofErr w:type="spellStart"/>
+      <w:r>
+        <w:t>Git</w:t>
+      </w:r>
+      <w:proofErr w:type="spellEnd"/>
+      <w:r>
+        <w:t xml:space="preserve"> check for the changes, if there no change then it will point to the previous identical one</w:t>
       </w:r>
     </w:p>
     <w:p>
@@ -341,7 +435,15 @@
         </w:numPr>
       </w:pPr>
       <w:r>
-        <w:t>Nearly every operation in git is local</w:t>
+        <w:t xml:space="preserve">Nearly every operation in </w:t>
+      </w:r>
+      <w:proofErr w:type="spellStart"/>
+      <w:r>
+        <w:t>git</w:t>
+      </w:r>
+      <w:proofErr w:type="spellEnd"/>
+      <w:r>
+        <w:t xml:space="preserve"> is local</w:t>
       </w:r>
     </w:p>
     <w:p>
@@ -352,8 +454,13 @@
           <w:numId w:val="2"/>
         </w:numPr>
       </w:pPr>
-      <w:r>
-        <w:t>Git Has Integrity</w:t>
+      <w:proofErr w:type="spellStart"/>
+      <w:r>
+        <w:t>Git</w:t>
+      </w:r>
+      <w:proofErr w:type="spellEnd"/>
+      <w:r>
+        <w:t xml:space="preserve"> Has Integrity</w:t>
       </w:r>
     </w:p>
     <w:p>
@@ -365,7 +472,15 @@
         </w:numPr>
       </w:pPr>
       <w:r>
-        <w:t>It’s impossible to change the contents of any file or directory without Git knowing about it</w:t>
+        <w:t xml:space="preserve">It’s impossible to change the contents of any file or directory without </w:t>
+      </w:r>
+      <w:proofErr w:type="spellStart"/>
+      <w:r>
+        <w:t>Git</w:t>
+      </w:r>
+      <w:proofErr w:type="spellEnd"/>
+      <w:r>
+        <w:t xml:space="preserve"> knowing about it</w:t>
       </w:r>
     </w:p>
     <w:p>
@@ -377,7 +492,15 @@
         </w:numPr>
       </w:pPr>
       <w:r>
-        <w:t>Everything in Git is check-summed before it is stored and is then referred to by that checksum.</w:t>
+        <w:t xml:space="preserve">Everything in </w:t>
+      </w:r>
+      <w:proofErr w:type="spellStart"/>
+      <w:r>
+        <w:t>Git</w:t>
+      </w:r>
+      <w:proofErr w:type="spellEnd"/>
+      <w:r>
+        <w:t xml:space="preserve"> is check-summed before it is stored and is then referred to by that checksum.</w:t>
       </w:r>
     </w:p>
     <w:p>
@@ -389,7 +512,23 @@
         </w:numPr>
       </w:pPr>
       <w:r>
-        <w:t xml:space="preserve">The mechanism that Git uses for this checksumming is called a </w:t>
+        <w:t xml:space="preserve">The mechanism that </w:t>
+      </w:r>
+      <w:proofErr w:type="spellStart"/>
+      <w:r>
+        <w:t>Git</w:t>
+      </w:r>
+      <w:proofErr w:type="spellEnd"/>
+      <w:r>
+        <w:t xml:space="preserve"> uses for this </w:t>
+      </w:r>
+      <w:proofErr w:type="spellStart"/>
+      <w:r>
+        <w:t>checksumming</w:t>
+      </w:r>
+      <w:proofErr w:type="spellEnd"/>
+      <w:r>
+        <w:t xml:space="preserve"> is called a </w:t>
       </w:r>
       <w:r>
         <w:rPr>
@@ -406,8 +545,13 @@
           <w:numId w:val="3"/>
         </w:numPr>
       </w:pPr>
-      <w:r>
-        <w:t>Git stores everything in its database not by file name but by the hash value of its contents.</w:t>
+      <w:proofErr w:type="spellStart"/>
+      <w:r>
+        <w:t>Git</w:t>
+      </w:r>
+      <w:proofErr w:type="spellEnd"/>
+      <w:r>
+        <w:t xml:space="preserve"> stores everything in its database not by file name but by the hash value of its contents.</w:t>
       </w:r>
     </w:p>
     <w:p>
@@ -418,8 +562,13 @@
           <w:numId w:val="3"/>
         </w:numPr>
       </w:pPr>
-      <w:r>
-        <w:t>Git Generally Only Adds Data</w:t>
+      <w:proofErr w:type="spellStart"/>
+      <w:r>
+        <w:t>Git</w:t>
+      </w:r>
+      <w:proofErr w:type="spellEnd"/>
+      <w:r>
+        <w:t xml:space="preserve"> Generally Only Adds Data</w:t>
       </w:r>
     </w:p>
     <w:p>
@@ -431,7 +580,23 @@
         </w:numPr>
       </w:pPr>
       <w:r>
-        <w:t>When you do actions in Git, nearly all of them only add data to the Git database. It is hard to get the system to do anything that is not undoable or to make it erase data in any way.</w:t>
+        <w:t xml:space="preserve">When you do actions in </w:t>
+      </w:r>
+      <w:proofErr w:type="spellStart"/>
+      <w:r>
+        <w:t>Git</w:t>
+      </w:r>
+      <w:proofErr w:type="spellEnd"/>
+      <w:r>
+        <w:t xml:space="preserve">, nearly all of them only add data to the </w:t>
+      </w:r>
+      <w:proofErr w:type="spellStart"/>
+      <w:r>
+        <w:t>Git</w:t>
+      </w:r>
+      <w:proofErr w:type="spellEnd"/>
+      <w:r>
+        <w:t xml:space="preserve"> database. It is hard to get the system to do anything that is not undoable or to make it erase data in any way.</w:t>
       </w:r>
     </w:p>
     <w:p>
@@ -450,7 +615,15 @@
       </w:r>
       <w:r>
         <w:tab/>
-        <w:t xml:space="preserve">This is a 40-character string composed of hexadecimal characters (0–9 and a–f) and calculated based on the contents of a file or directory structure in Git. A SHA-1 hash looks something like this: </w:t>
+        <w:t xml:space="preserve">This is a 40-character string composed of hexadecimal characters (0–9 and a–f) and calculated based on the contents of a file or directory structure in </w:t>
+      </w:r>
+      <w:proofErr w:type="spellStart"/>
+      <w:r>
+        <w:t>Git</w:t>
+      </w:r>
+      <w:proofErr w:type="spellEnd"/>
+      <w:r>
+        <w:t xml:space="preserve">. A SHA-1 hash looks something like this: </w:t>
       </w:r>
       <w:r>
         <w:rPr>
@@ -472,7 +645,15 @@
         </w:numPr>
       </w:pPr>
       <w:r>
-        <w:t xml:space="preserve">The Three States of git( </w:t>
+        <w:t xml:space="preserve">The Three States of </w:t>
+      </w:r>
+      <w:proofErr w:type="spellStart"/>
+      <w:r>
+        <w:t>git</w:t>
+      </w:r>
+      <w:proofErr w:type="spellEnd"/>
+      <w:r>
+        <w:t xml:space="preserve">( </w:t>
       </w:r>
       <w:r>
         <w:rPr>
@@ -487,7 +668,14 @@
     <w:p>
       <w:r>
         <w:tab/>
-        <w:t xml:space="preserve">Git has three main states that your files can reside in: </w:t>
+      </w:r>
+      <w:proofErr w:type="spellStart"/>
+      <w:r>
+        <w:t>Git</w:t>
+      </w:r>
+      <w:proofErr w:type="spellEnd"/>
+      <w:r>
+        <w:t xml:space="preserve"> has three main states that your files can reside in: </w:t>
       </w:r>
     </w:p>
     <w:p>
@@ -556,7 +744,15 @@
         <w:t>The three m</w:t>
       </w:r>
       <w:r>
-        <w:t>ain sections of a Git project</w:t>
+        <w:t xml:space="preserve">ain sections of a </w:t>
+      </w:r>
+      <w:proofErr w:type="spellStart"/>
+      <w:r>
+        <w:t>Git</w:t>
+      </w:r>
+      <w:proofErr w:type="spellEnd"/>
+      <w:r>
+        <w:t xml:space="preserve"> project</w:t>
       </w:r>
     </w:p>
     <w:p>
@@ -634,10 +830,40 @@
         <w:rPr>
           <w:b/>
         </w:rPr>
-        <w:t>he Git directory</w:t>
-      </w:r>
-      <w:r>
-        <w:t xml:space="preserve"> - where Git stores the metadata and object database for your project. This is the most important part of Git, and it is what is copied when you clone a repository from another computer.</w:t>
+        <w:t xml:space="preserve">he </w:t>
+      </w:r>
+      <w:proofErr w:type="spellStart"/>
+      <w:r>
+        <w:rPr>
+          <w:b/>
+        </w:rPr>
+        <w:t>Git</w:t>
+      </w:r>
+      <w:proofErr w:type="spellEnd"/>
+      <w:r>
+        <w:rPr>
+          <w:b/>
+        </w:rPr>
+        <w:t xml:space="preserve"> directory</w:t>
+      </w:r>
+      <w:r>
+        <w:t xml:space="preserve"> - where </w:t>
+      </w:r>
+      <w:proofErr w:type="spellStart"/>
+      <w:r>
+        <w:t>Git</w:t>
+      </w:r>
+      <w:proofErr w:type="spellEnd"/>
+      <w:r>
+        <w:t xml:space="preserve"> stores the metadata and object database for your project. This is the most important part of </w:t>
+      </w:r>
+      <w:proofErr w:type="spellStart"/>
+      <w:r>
+        <w:t>Git</w:t>
+      </w:r>
+      <w:proofErr w:type="spellEnd"/>
+      <w:r>
+        <w:t>, and it is what is copied when you clone a repository from another computer.</w:t>
       </w:r>
     </w:p>
     <w:p>
@@ -655,7 +881,15 @@
         <w:t>The working tree</w:t>
       </w:r>
       <w:r>
-        <w:t xml:space="preserve"> - is a single checkout of one version of the project. These files are pulled out of the compressed database in the Git directory and placed on disk for you to use or modify.</w:t>
+        <w:t xml:space="preserve"> - is a single checkout of one version of the project. These files are pulled out of the compressed database in the </w:t>
+      </w:r>
+      <w:proofErr w:type="spellStart"/>
+      <w:r>
+        <w:t>Git</w:t>
+      </w:r>
+      <w:proofErr w:type="spellEnd"/>
+      <w:r>
+        <w:t xml:space="preserve"> directory and placed on disk for you to use or modify.</w:t>
       </w:r>
     </w:p>
     <w:p>
@@ -682,7 +916,23 @@
         <w:t xml:space="preserve"> - </w:t>
       </w:r>
       <w:r>
-        <w:t>is a file, generally contained in your Git directory, that stores information about what will go into your next commit. It’s sometimes referred to as the “index”, but it’s also common to refer to it as the staging area.</w:t>
+        <w:t xml:space="preserve">is a file, generally contained in your </w:t>
+      </w:r>
+      <w:proofErr w:type="spellStart"/>
+      <w:r>
+        <w:t>Git</w:t>
+      </w:r>
+      <w:proofErr w:type="spellEnd"/>
+      <w:r>
+        <w:t xml:space="preserve"> </w:t>
+      </w:r>
+      <w:proofErr w:type="gramStart"/>
+      <w:r>
+        <w:t>directory, that</w:t>
+      </w:r>
+      <w:proofErr w:type="gramEnd"/>
+      <w:r>
+        <w:t xml:space="preserve"> stores information about what will go into your next commit. It’s sometimes referred to as the “index”, but it’s also common to refer to it as the staging area.</w:t>
       </w:r>
     </w:p>
     <w:p/>
@@ -695,7 +945,15 @@
         </w:numPr>
       </w:pPr>
       <w:r>
-        <w:t>The basic Git workflow goes something like this:</w:t>
+        <w:t xml:space="preserve">The basic </w:t>
+      </w:r>
+      <w:proofErr w:type="spellStart"/>
+      <w:r>
+        <w:t>Git</w:t>
+      </w:r>
+      <w:proofErr w:type="spellEnd"/>
+      <w:r>
+        <w:t xml:space="preserve"> workflow goes something like this:</w:t>
       </w:r>
     </w:p>
     <w:p>
@@ -731,7 +989,15 @@
         </w:numPr>
       </w:pPr>
       <w:r>
-        <w:t>You do a commit, which takes the files as they are in the staging area and stores that snapshot permanently to your Git directory.</w:t>
+        <w:t xml:space="preserve">You do a commit, which takes the files as they are in the staging area and stores that snapshot permanently to your </w:t>
+      </w:r>
+      <w:proofErr w:type="spellStart"/>
+      <w:r>
+        <w:t>Git</w:t>
+      </w:r>
+      <w:proofErr w:type="spellEnd"/>
+      <w:r>
+        <w:t xml:space="preserve"> directory.</w:t>
       </w:r>
     </w:p>
     <w:p>
@@ -750,7 +1016,15 @@
         <w:t>Customize</w:t>
       </w:r>
       <w:r>
-        <w:t xml:space="preserve"> your Git environment</w:t>
+        <w:t xml:space="preserve"> your </w:t>
+      </w:r>
+      <w:proofErr w:type="spellStart"/>
+      <w:r>
+        <w:t>Git</w:t>
+      </w:r>
+      <w:proofErr w:type="spellEnd"/>
+      <w:r>
+        <w:t xml:space="preserve"> environment</w:t>
       </w:r>
     </w:p>
     <w:p>
@@ -765,52 +1039,250 @@
           <w:u w:val="single"/>
         </w:rPr>
       </w:pPr>
+      <w:proofErr w:type="spellStart"/>
       <w:r>
         <w:rPr>
           <w:b/>
           <w:u w:val="single"/>
         </w:rPr>
-        <w:t>git config</w:t>
-      </w:r>
-    </w:p>
-    <w:p>
-      <w:r>
-        <w:rPr>
-          <w:b/>
-          <w:i/>
-        </w:rPr>
-        <w:t>/etc/gitconfig file</w:t>
-      </w:r>
-      <w:r>
-        <w:t xml:space="preserve">: Contains values for every user on the system and all their repositories. If you pass the option --system to git config, it reads and writes from this file specifically. ( In Windows C:\Documents </w:t>
+        <w:t>git</w:t>
+      </w:r>
+      <w:proofErr w:type="spellEnd"/>
+      <w:r>
+        <w:rPr>
+          <w:b/>
+          <w:u w:val="single"/>
+        </w:rPr>
+        <w:t xml:space="preserve"> </w:t>
+      </w:r>
+      <w:proofErr w:type="spellStart"/>
+      <w:r>
+        <w:rPr>
+          <w:b/>
+          <w:u w:val="single"/>
+        </w:rPr>
+        <w:t>config</w:t>
+      </w:r>
+      <w:proofErr w:type="spellEnd"/>
+    </w:p>
+    <w:p>
+      <w:r>
+        <w:rPr>
+          <w:b/>
+          <w:i/>
+        </w:rPr>
+        <w:t>/etc/</w:t>
+      </w:r>
+      <w:proofErr w:type="spellStart"/>
+      <w:r>
+        <w:rPr>
+          <w:b/>
+          <w:i/>
+        </w:rPr>
+        <w:t>gitconfig</w:t>
+      </w:r>
+      <w:proofErr w:type="spellEnd"/>
+      <w:r>
+        <w:rPr>
+          <w:b/>
+          <w:i/>
+        </w:rPr>
+        <w:t xml:space="preserve"> file</w:t>
+      </w:r>
+      <w:r>
+        <w:t xml:space="preserve">: Contains values for every user on the system and all their repositories. If you pass the option --system to </w:t>
+      </w:r>
+      <w:proofErr w:type="spellStart"/>
+      <w:r>
+        <w:t>git</w:t>
+      </w:r>
+      <w:proofErr w:type="spellEnd"/>
+      <w:r>
+        <w:t xml:space="preserve"> </w:t>
+      </w:r>
+      <w:proofErr w:type="spellStart"/>
+      <w:r>
+        <w:t>config</w:t>
+      </w:r>
+      <w:proofErr w:type="spellEnd"/>
+      <w:r>
+        <w:t xml:space="preserve">, it reads and writes from this file specifically. </w:t>
+      </w:r>
+      <w:proofErr w:type="gramStart"/>
+      <w:r>
+        <w:t>( In</w:t>
+      </w:r>
+      <w:proofErr w:type="gramEnd"/>
+      <w:r>
+        <w:t xml:space="preserve"> Windows C:\Documents </w:t>
       </w:r>
       <w:r>
         <w:lastRenderedPageBreak/>
-        <w:t>and Settings\All Users\Application Data\Git\config on Windows XP, and in C:\ProgramData\Git\config on Windows Vista and newer.)</w:t>
-      </w:r>
-    </w:p>
-    <w:p>
-      <w:r>
-        <w:rPr>
-          <w:b/>
-          <w:i/>
-        </w:rPr>
-        <w:t>~/.gitconfig or ~/.config/git/config file</w:t>
-      </w:r>
-      <w:r>
-        <w:t xml:space="preserve"> (In windows under user): Specific to your user. You can make Git read and write to this file specifically by passing the --global option.</w:t>
-      </w:r>
-    </w:p>
-    <w:p>
-      <w:r>
-        <w:rPr>
-          <w:b/>
-          <w:i/>
-        </w:rPr>
-        <w:t>config file in the Git directory</w:t>
-      </w:r>
-      <w:r>
-        <w:t xml:space="preserve"> (that is, .git/config) of whatever repository you’re currently using: Specific to that single repository.</w:t>
+        <w:t>and Settings\All Users\Application Data\</w:t>
+      </w:r>
+      <w:proofErr w:type="spellStart"/>
+      <w:r>
+        <w:t>Git</w:t>
+      </w:r>
+      <w:proofErr w:type="spellEnd"/>
+      <w:r>
+        <w:t>\</w:t>
+      </w:r>
+      <w:proofErr w:type="spellStart"/>
+      <w:r>
+        <w:t>config</w:t>
+      </w:r>
+      <w:proofErr w:type="spellEnd"/>
+      <w:r>
+        <w:t xml:space="preserve"> on Windows XP, and in C:\ProgramData\Git\config on Windows Vista and newer.)</w:t>
+      </w:r>
+    </w:p>
+    <w:p>
+      <w:r>
+        <w:rPr>
+          <w:b/>
+          <w:i/>
+        </w:rPr>
+        <w:t>~/.</w:t>
+      </w:r>
+      <w:proofErr w:type="spellStart"/>
+      <w:r>
+        <w:rPr>
+          <w:b/>
+          <w:i/>
+        </w:rPr>
+        <w:t>gitconfig</w:t>
+      </w:r>
+      <w:proofErr w:type="spellEnd"/>
+      <w:r>
+        <w:rPr>
+          <w:b/>
+          <w:i/>
+        </w:rPr>
+        <w:t xml:space="preserve"> or ~/.</w:t>
+      </w:r>
+      <w:proofErr w:type="spellStart"/>
+      <w:r>
+        <w:rPr>
+          <w:b/>
+          <w:i/>
+        </w:rPr>
+        <w:t>config</w:t>
+      </w:r>
+      <w:proofErr w:type="spellEnd"/>
+      <w:r>
+        <w:rPr>
+          <w:b/>
+          <w:i/>
+        </w:rPr>
+        <w:t>/</w:t>
+      </w:r>
+      <w:proofErr w:type="spellStart"/>
+      <w:r>
+        <w:rPr>
+          <w:b/>
+          <w:i/>
+        </w:rPr>
+        <w:t>git</w:t>
+      </w:r>
+      <w:proofErr w:type="spellEnd"/>
+      <w:r>
+        <w:rPr>
+          <w:b/>
+          <w:i/>
+        </w:rPr>
+        <w:t>/</w:t>
+      </w:r>
+      <w:proofErr w:type="spellStart"/>
+      <w:r>
+        <w:rPr>
+          <w:b/>
+          <w:i/>
+        </w:rPr>
+        <w:t>config</w:t>
+      </w:r>
+      <w:proofErr w:type="spellEnd"/>
+      <w:r>
+        <w:rPr>
+          <w:b/>
+          <w:i/>
+        </w:rPr>
+        <w:t xml:space="preserve"> </w:t>
+      </w:r>
+      <w:proofErr w:type="gramStart"/>
+      <w:r>
+        <w:rPr>
+          <w:b/>
+          <w:i/>
+        </w:rPr>
+        <w:t>file</w:t>
+      </w:r>
+      <w:proofErr w:type="gramEnd"/>
+      <w:r>
+        <w:t xml:space="preserve"> (In windows under user): Specific to your user. You can make </w:t>
+      </w:r>
+      <w:proofErr w:type="spellStart"/>
+      <w:r>
+        <w:t>Git</w:t>
+      </w:r>
+      <w:proofErr w:type="spellEnd"/>
+      <w:r>
+        <w:t xml:space="preserve"> read and write to this file specifically by passing the --global option.</w:t>
+      </w:r>
+    </w:p>
+    <w:p>
+      <w:proofErr w:type="spellStart"/>
+      <w:proofErr w:type="gramStart"/>
+      <w:r>
+        <w:rPr>
+          <w:b/>
+          <w:i/>
+        </w:rPr>
+        <w:t>config</w:t>
+      </w:r>
+      <w:proofErr w:type="spellEnd"/>
+      <w:proofErr w:type="gramEnd"/>
+      <w:r>
+        <w:rPr>
+          <w:b/>
+          <w:i/>
+        </w:rPr>
+        <w:t xml:space="preserve"> file in the </w:t>
+      </w:r>
+      <w:proofErr w:type="spellStart"/>
+      <w:r>
+        <w:rPr>
+          <w:b/>
+          <w:i/>
+        </w:rPr>
+        <w:t>Git</w:t>
+      </w:r>
+      <w:proofErr w:type="spellEnd"/>
+      <w:r>
+        <w:rPr>
+          <w:b/>
+          <w:i/>
+        </w:rPr>
+        <w:t xml:space="preserve"> directory</w:t>
+      </w:r>
+      <w:r>
+        <w:t xml:space="preserve"> (that is, .</w:t>
+      </w:r>
+      <w:proofErr w:type="spellStart"/>
+      <w:r>
+        <w:t>git</w:t>
+      </w:r>
+      <w:proofErr w:type="spellEnd"/>
+      <w:r>
+        <w:t>/</w:t>
+      </w:r>
+      <w:proofErr w:type="spellStart"/>
+      <w:r>
+        <w:t>config</w:t>
+      </w:r>
+      <w:proofErr w:type="spellEnd"/>
+      <w:r>
+        <w:t>) of whatever repository you’re currently using: Specific to that single repository.</w:t>
       </w:r>
     </w:p>
     <w:p>
@@ -839,12 +1311,55 @@
           <w:i/>
         </w:rPr>
       </w:pPr>
-      <w:r>
-        <w:rPr>
-          <w:b/>
-          <w:i/>
-        </w:rPr>
-        <w:t>git config --global user.name "Athul"</w:t>
+      <w:proofErr w:type="spellStart"/>
+      <w:proofErr w:type="gramStart"/>
+      <w:r>
+        <w:rPr>
+          <w:b/>
+          <w:i/>
+        </w:rPr>
+        <w:t>git</w:t>
+      </w:r>
+      <w:proofErr w:type="spellEnd"/>
+      <w:proofErr w:type="gramEnd"/>
+      <w:r>
+        <w:rPr>
+          <w:b/>
+          <w:i/>
+        </w:rPr>
+        <w:t xml:space="preserve"> </w:t>
+      </w:r>
+      <w:proofErr w:type="spellStart"/>
+      <w:r>
+        <w:rPr>
+          <w:b/>
+          <w:i/>
+        </w:rPr>
+        <w:t>config</w:t>
+      </w:r>
+      <w:proofErr w:type="spellEnd"/>
+      <w:r>
+        <w:rPr>
+          <w:b/>
+          <w:i/>
+        </w:rPr>
+        <w:t xml:space="preserve"> --global user.name "</w:t>
+      </w:r>
+      <w:proofErr w:type="spellStart"/>
+      <w:r>
+        <w:rPr>
+          <w:b/>
+          <w:i/>
+        </w:rPr>
+        <w:t>Athul</w:t>
+      </w:r>
+      <w:proofErr w:type="spellEnd"/>
+      <w:r>
+        <w:rPr>
+          <w:b/>
+          <w:i/>
+        </w:rPr>
+        <w:t>"</w:t>
       </w:r>
     </w:p>
     <w:p>
@@ -855,12 +1370,55 @@
           <w:i/>
         </w:rPr>
       </w:pPr>
-      <w:r>
-        <w:rPr>
-          <w:b/>
-          <w:i/>
-        </w:rPr>
-        <w:t xml:space="preserve">git config --global user.email athuldevadas@gmail.com </w:t>
+      <w:proofErr w:type="spellStart"/>
+      <w:proofErr w:type="gramStart"/>
+      <w:r>
+        <w:rPr>
+          <w:b/>
+          <w:i/>
+        </w:rPr>
+        <w:t>git</w:t>
+      </w:r>
+      <w:proofErr w:type="spellEnd"/>
+      <w:proofErr w:type="gramEnd"/>
+      <w:r>
+        <w:rPr>
+          <w:b/>
+          <w:i/>
+        </w:rPr>
+        <w:t xml:space="preserve"> </w:t>
+      </w:r>
+      <w:proofErr w:type="spellStart"/>
+      <w:r>
+        <w:rPr>
+          <w:b/>
+          <w:i/>
+        </w:rPr>
+        <w:t>config</w:t>
+      </w:r>
+      <w:proofErr w:type="spellEnd"/>
+      <w:r>
+        <w:rPr>
+          <w:b/>
+          <w:i/>
+        </w:rPr>
+        <w:t xml:space="preserve"> --global </w:t>
+      </w:r>
+      <w:proofErr w:type="spellStart"/>
+      <w:r>
+        <w:rPr>
+          <w:b/>
+          <w:i/>
+        </w:rPr>
+        <w:t>user.email</w:t>
+      </w:r>
+      <w:proofErr w:type="spellEnd"/>
+      <w:r>
+        <w:rPr>
+          <w:b/>
+          <w:i/>
+        </w:rPr>
+        <w:t xml:space="preserve"> athuldevadas@gmail.com </w:t>
       </w:r>
     </w:p>
     <w:p>
@@ -871,8 +1429,13 @@
           <w:numId w:val="6"/>
         </w:numPr>
       </w:pPr>
-      <w:r>
-        <w:t>Git commit uses this information.</w:t>
+      <w:proofErr w:type="spellStart"/>
+      <w:r>
+        <w:t>Git</w:t>
+      </w:r>
+      <w:proofErr w:type="spellEnd"/>
+      <w:r>
+        <w:t xml:space="preserve"> commit uses this information.</w:t>
       </w:r>
     </w:p>
     <w:p>
@@ -884,7 +1447,15 @@
         </w:numPr>
       </w:pPr>
       <w:r>
-        <w:t>if we want to override this info just run the command without --global from the project directory(git repo)</w:t>
+        <w:t>if we want to override this info just run the command without --global from the project directory(</w:t>
+      </w:r>
+      <w:proofErr w:type="spellStart"/>
+      <w:r>
+        <w:t>git</w:t>
+      </w:r>
+      <w:proofErr w:type="spellEnd"/>
+      <w:r>
+        <w:t xml:space="preserve"> repo)</w:t>
       </w:r>
     </w:p>
     <w:p/>
@@ -904,7 +1475,15 @@
         <w:t>Editor</w:t>
       </w:r>
       <w:r>
-        <w:t xml:space="preserve"> - can configure the default text editor that will be used when Git needs you to type in a message</w:t>
+        <w:t xml:space="preserve"> - can configure the default text editor that will be used when </w:t>
+      </w:r>
+      <w:proofErr w:type="spellStart"/>
+      <w:r>
+        <w:t>Git</w:t>
+      </w:r>
+      <w:proofErr w:type="spellEnd"/>
+      <w:r>
+        <w:t xml:space="preserve"> needs you to type in a message</w:t>
       </w:r>
     </w:p>
     <w:p>
@@ -915,12 +1494,55 @@
           <w:i/>
         </w:rPr>
       </w:pPr>
-      <w:r>
-        <w:rPr>
-          <w:b/>
-          <w:i/>
-        </w:rPr>
-        <w:t>git config --global core.editor &lt;name&gt;</w:t>
+      <w:proofErr w:type="spellStart"/>
+      <w:proofErr w:type="gramStart"/>
+      <w:r>
+        <w:rPr>
+          <w:b/>
+          <w:i/>
+        </w:rPr>
+        <w:t>git</w:t>
+      </w:r>
+      <w:proofErr w:type="spellEnd"/>
+      <w:proofErr w:type="gramEnd"/>
+      <w:r>
+        <w:rPr>
+          <w:b/>
+          <w:i/>
+        </w:rPr>
+        <w:t xml:space="preserve"> </w:t>
+      </w:r>
+      <w:proofErr w:type="spellStart"/>
+      <w:r>
+        <w:rPr>
+          <w:b/>
+          <w:i/>
+        </w:rPr>
+        <w:t>config</w:t>
+      </w:r>
+      <w:proofErr w:type="spellEnd"/>
+      <w:r>
+        <w:rPr>
+          <w:b/>
+          <w:i/>
+        </w:rPr>
+        <w:t xml:space="preserve"> --global </w:t>
+      </w:r>
+      <w:proofErr w:type="spellStart"/>
+      <w:r>
+        <w:rPr>
+          <w:b/>
+          <w:i/>
+        </w:rPr>
+        <w:t>core.editor</w:t>
+      </w:r>
+      <w:proofErr w:type="spellEnd"/>
+      <w:r>
+        <w:rPr>
+          <w:b/>
+          <w:i/>
+        </w:rPr>
+        <w:t xml:space="preserve"> &lt;name&gt;</w:t>
       </w:r>
     </w:p>
     <w:p>
@@ -928,7 +1550,55 @@
         <w:ind w:left="720" w:firstLine="720"/>
       </w:pPr>
       <w:r>
-        <w:t>Example: git config --global core.editor "'C:/Program Files/Notepad++/notepad++.exe' -multiInst -nosession"</w:t>
+        <w:t xml:space="preserve">Example: </w:t>
+      </w:r>
+      <w:proofErr w:type="spellStart"/>
+      <w:r>
+        <w:t>git</w:t>
+      </w:r>
+      <w:proofErr w:type="spellEnd"/>
+      <w:r>
+        <w:t xml:space="preserve"> </w:t>
+      </w:r>
+      <w:proofErr w:type="spellStart"/>
+      <w:r>
+        <w:t>config</w:t>
+      </w:r>
+      <w:proofErr w:type="spellEnd"/>
+      <w:r>
+        <w:t xml:space="preserve"> --global </w:t>
+      </w:r>
+      <w:proofErr w:type="spellStart"/>
+      <w:r>
+        <w:t>core.editor</w:t>
+      </w:r>
+      <w:proofErr w:type="spellEnd"/>
+      <w:r>
+        <w:t xml:space="preserve"> "'C</w:t>
+      </w:r>
+      <w:proofErr w:type="gramStart"/>
+      <w:r>
+        <w:t>:/</w:t>
+      </w:r>
+      <w:proofErr w:type="gramEnd"/>
+      <w:r>
+        <w:t>Program Files/Notepad++/notepad++.exe' -</w:t>
+      </w:r>
+      <w:proofErr w:type="spellStart"/>
+      <w:r>
+        <w:t>multiInst</w:t>
+      </w:r>
+      <w:proofErr w:type="spellEnd"/>
+      <w:r>
+        <w:t xml:space="preserve"> -</w:t>
+      </w:r>
+      <w:proofErr w:type="spellStart"/>
+      <w:r>
+        <w:t>nosession</w:t>
+      </w:r>
+      <w:proofErr w:type="spellEnd"/>
+      <w:r>
+        <w:t>"</w:t>
       </w:r>
     </w:p>
     <w:p/>
@@ -940,21 +1610,56 @@
           <w:numId w:val="8"/>
         </w:numPr>
       </w:pPr>
-      <w:r>
-        <w:rPr>
-          <w:b/>
-          <w:i/>
-        </w:rPr>
-        <w:t>git config --list</w:t>
-      </w:r>
-      <w:r>
+      <w:proofErr w:type="spellStart"/>
+      <w:proofErr w:type="gramStart"/>
+      <w:r>
+        <w:rPr>
+          <w:b/>
+          <w:i/>
+        </w:rPr>
+        <w:t>git</w:t>
+      </w:r>
+      <w:proofErr w:type="spellEnd"/>
+      <w:proofErr w:type="gramEnd"/>
+      <w:r>
+        <w:rPr>
+          <w:b/>
+          <w:i/>
+        </w:rPr>
         <w:t xml:space="preserve"> </w:t>
       </w:r>
+      <w:proofErr w:type="spellStart"/>
+      <w:r>
+        <w:rPr>
+          <w:b/>
+          <w:i/>
+        </w:rPr>
+        <w:t>config</w:t>
+      </w:r>
+      <w:proofErr w:type="spellEnd"/>
+      <w:r>
+        <w:rPr>
+          <w:b/>
+          <w:i/>
+        </w:rPr>
+        <w:t xml:space="preserve"> --list</w:t>
+      </w:r>
+      <w:r>
+        <w:t xml:space="preserve"> </w:t>
+      </w:r>
       <w:r>
         <w:t xml:space="preserve">- </w:t>
       </w:r>
       <w:r>
-        <w:t>command to list all the settings Git can find at</w:t>
+        <w:t xml:space="preserve">command to list all the settings </w:t>
+      </w:r>
+      <w:proofErr w:type="spellStart"/>
+      <w:r>
+        <w:t>Git</w:t>
+      </w:r>
+      <w:proofErr w:type="spellEnd"/>
+      <w:r>
+        <w:t xml:space="preserve"> can find at</w:t>
       </w:r>
       <w:r>
         <w:t xml:space="preserve"> that point</w:t>
@@ -968,7 +1673,39 @@
         <w:ind w:left="720"/>
       </w:pPr>
       <w:r>
-        <w:t>You may see keys more than once, because Git reads the same key from different files (/etc/gitconfig and ~/.gitconfig, for example). In this case, Git uses the last value for each unique key it sees</w:t>
+        <w:t xml:space="preserve">You may see keys more than once, because </w:t>
+      </w:r>
+      <w:proofErr w:type="spellStart"/>
+      <w:r>
+        <w:t>Git</w:t>
+      </w:r>
+      <w:proofErr w:type="spellEnd"/>
+      <w:r>
+        <w:t xml:space="preserve"> reads the same key from different files (/etc/</w:t>
+      </w:r>
+      <w:proofErr w:type="spellStart"/>
+      <w:r>
+        <w:t>gitconfig</w:t>
+      </w:r>
+      <w:proofErr w:type="spellEnd"/>
+      <w:r>
+        <w:t> and ~/.</w:t>
+      </w:r>
+      <w:proofErr w:type="spellStart"/>
+      <w:r>
+        <w:t>gitconfig</w:t>
+      </w:r>
+      <w:proofErr w:type="spellEnd"/>
+      <w:r>
+        <w:t xml:space="preserve">, for example). In this case, </w:t>
+      </w:r>
+      <w:proofErr w:type="spellStart"/>
+      <w:r>
+        <w:t>Git</w:t>
+      </w:r>
+      <w:proofErr w:type="spellEnd"/>
+      <w:r>
+        <w:t xml:space="preserve"> uses the last value for each unique key it sees</w:t>
       </w:r>
       <w:r>
         <w:rPr>
@@ -990,22 +1727,167 @@
         </w:rPr>
       </w:pPr>
       <w:r>
-        <w:t>You can also check what Git thinks a specific key’s value is by typing </w:t>
-      </w:r>
-      <w:r>
-        <w:rPr>
-          <w:b/>
-          <w:i/>
-        </w:rPr>
-        <w:t>git config &lt;key&gt;</w:t>
+        <w:t xml:space="preserve">You can also check what </w:t>
+      </w:r>
+      <w:proofErr w:type="spellStart"/>
+      <w:r>
+        <w:t>Git</w:t>
+      </w:r>
+      <w:proofErr w:type="spellEnd"/>
+      <w:r>
+        <w:t xml:space="preserve"> thinks a specific key’s value is by typing </w:t>
+      </w:r>
+      <w:proofErr w:type="spellStart"/>
+      <w:r>
+        <w:rPr>
+          <w:b/>
+          <w:i/>
+        </w:rPr>
+        <w:t>git</w:t>
+      </w:r>
+      <w:proofErr w:type="spellEnd"/>
+      <w:r>
+        <w:rPr>
+          <w:b/>
+          <w:i/>
+        </w:rPr>
+        <w:t xml:space="preserve"> </w:t>
+      </w:r>
+      <w:proofErr w:type="spellStart"/>
+      <w:r>
+        <w:rPr>
+          <w:b/>
+          <w:i/>
+        </w:rPr>
+        <w:t>config</w:t>
+      </w:r>
+      <w:proofErr w:type="spellEnd"/>
+      <w:r>
+        <w:rPr>
+          <w:b/>
+          <w:i/>
+        </w:rPr>
+        <w:t xml:space="preserve"> &lt;key&gt;</w:t>
       </w:r>
     </w:p>
     <w:p>
       <w:pPr>
         <w:ind w:left="720"/>
       </w:pPr>
-      <w:r>
-        <w:t>Eg: git config user.name</w:t>
+      <w:proofErr w:type="spellStart"/>
+      <w:r>
+        <w:t>Eg</w:t>
+      </w:r>
+      <w:proofErr w:type="spellEnd"/>
+      <w:r>
+        <w:t xml:space="preserve">: </w:t>
+      </w:r>
+      <w:proofErr w:type="spellStart"/>
+      <w:r>
+        <w:t>git</w:t>
+      </w:r>
+      <w:proofErr w:type="spellEnd"/>
+      <w:r>
+        <w:t xml:space="preserve"> </w:t>
+      </w:r>
+      <w:proofErr w:type="spellStart"/>
+      <w:r>
+        <w:t>config</w:t>
+      </w:r>
+      <w:proofErr w:type="spellEnd"/>
+      <w:r>
+        <w:t xml:space="preserve"> user.name</w:t>
+      </w:r>
+    </w:p>
+    <w:p>
+      <w:pPr>
+        <w:pStyle w:val="ListParagraph"/>
+        <w:numPr>
+          <w:ilvl w:val="0"/>
+          <w:numId w:val="8"/>
+        </w:numPr>
+      </w:pPr>
+      <w:proofErr w:type="spellStart"/>
+      <w:r>
+        <w:rPr>
+          <w:b/>
+          <w:i/>
+        </w:rPr>
+        <w:t>Git</w:t>
+      </w:r>
+      <w:proofErr w:type="spellEnd"/>
+      <w:r>
+        <w:rPr>
+          <w:b/>
+          <w:i/>
+        </w:rPr>
+        <w:t xml:space="preserve"> Aliases : </w:t>
+      </w:r>
+      <w:proofErr w:type="spellStart"/>
+      <w:r>
+        <w:rPr>
+          <w:b/>
+          <w:i/>
+        </w:rPr>
+        <w:t>git</w:t>
+      </w:r>
+      <w:proofErr w:type="spellEnd"/>
+      <w:r>
+        <w:rPr>
+          <w:b/>
+          <w:i/>
+        </w:rPr>
+        <w:t xml:space="preserve"> </w:t>
+      </w:r>
+      <w:proofErr w:type="spellStart"/>
+      <w:r>
+        <w:rPr>
+          <w:b/>
+          <w:i/>
+        </w:rPr>
+        <w:t>config</w:t>
+      </w:r>
+      <w:proofErr w:type="spellEnd"/>
+      <w:r>
+        <w:rPr>
+          <w:b/>
+          <w:i/>
+        </w:rPr>
+        <w:t xml:space="preserve"> --global alias.ci commit</w:t>
+      </w:r>
+      <w:r>
+        <w:rPr>
+          <w:b/>
+          <w:i/>
+        </w:rPr>
+        <w:t xml:space="preserve"> : </w:t>
+      </w:r>
+      <w:r>
+        <w:t xml:space="preserve">now we can use </w:t>
+      </w:r>
+      <w:proofErr w:type="spellStart"/>
+      <w:r>
+        <w:t>git</w:t>
+      </w:r>
+      <w:proofErr w:type="spellEnd"/>
+      <w:r>
+        <w:t xml:space="preserve"> </w:t>
+      </w:r>
+      <w:proofErr w:type="spellStart"/>
+      <w:r>
+        <w:t>ci</w:t>
+      </w:r>
+      <w:proofErr w:type="spellEnd"/>
+      <w:r>
+        <w:t xml:space="preserve"> in place of </w:t>
+      </w:r>
+      <w:proofErr w:type="spellStart"/>
+      <w:r>
+        <w:t>git</w:t>
+      </w:r>
+      <w:proofErr w:type="spellEnd"/>
+      <w:r>
+        <w:t xml:space="preserve"> commit</w:t>
       </w:r>
     </w:p>
     <w:p/>
@@ -1035,12 +1917,23 @@
           <w:i/>
         </w:rPr>
       </w:pPr>
-      <w:r>
-        <w:rPr>
-          <w:b/>
-          <w:i/>
-        </w:rPr>
-        <w:t>git help &lt;verb&gt;</w:t>
+      <w:proofErr w:type="spellStart"/>
+      <w:proofErr w:type="gramStart"/>
+      <w:r>
+        <w:rPr>
+          <w:b/>
+          <w:i/>
+        </w:rPr>
+        <w:t>git</w:t>
+      </w:r>
+      <w:proofErr w:type="spellEnd"/>
+      <w:proofErr w:type="gramEnd"/>
+      <w:r>
+        <w:rPr>
+          <w:b/>
+          <w:i/>
+        </w:rPr>
+        <w:t xml:space="preserve"> help &lt;verb&gt;</w:t>
       </w:r>
     </w:p>
     <w:p>
@@ -1051,12 +1944,24 @@
           <w:i/>
         </w:rPr>
       </w:pPr>
-      <w:r>
-        <w:rPr>
-          <w:b/>
-          <w:i/>
-        </w:rPr>
-        <w:t>git &lt;verb&gt; --help</w:t>
+      <w:proofErr w:type="spellStart"/>
+      <w:proofErr w:type="gramStart"/>
+      <w:r>
+        <w:rPr>
+          <w:b/>
+          <w:i/>
+        </w:rPr>
+        <w:lastRenderedPageBreak/>
+        <w:t>git</w:t>
+      </w:r>
+      <w:proofErr w:type="spellEnd"/>
+      <w:proofErr w:type="gramEnd"/>
+      <w:r>
+        <w:rPr>
+          <w:b/>
+          <w:i/>
+        </w:rPr>
+        <w:t xml:space="preserve"> &lt;verb&gt; --help</w:t>
       </w:r>
     </w:p>
     <w:p>
@@ -1067,22 +1972,57 @@
           <w:i/>
         </w:rPr>
       </w:pPr>
-      <w:r>
-        <w:rPr>
-          <w:b/>
-          <w:i/>
-        </w:rPr>
-        <w:lastRenderedPageBreak/>
-        <w:t>man  git-&lt;verb&gt;</w:t>
+      <w:proofErr w:type="gramStart"/>
+      <w:r>
+        <w:rPr>
+          <w:b/>
+          <w:i/>
+        </w:rPr>
+        <w:t xml:space="preserve">man  </w:t>
+      </w:r>
+      <w:proofErr w:type="spellStart"/>
+      <w:r>
+        <w:rPr>
+          <w:b/>
+          <w:i/>
+        </w:rPr>
+        <w:t>git</w:t>
+      </w:r>
+      <w:proofErr w:type="spellEnd"/>
+      <w:proofErr w:type="gramEnd"/>
+      <w:r>
+        <w:rPr>
+          <w:b/>
+          <w:i/>
+        </w:rPr>
+        <w:t>-&lt;verb&gt;</w:t>
       </w:r>
     </w:p>
     <w:p>
       <w:pPr>
         <w:ind w:firstLine="720"/>
       </w:pPr>
-      <w:r>
-        <w:t>Eg: git help config</w:t>
-      </w:r>
+      <w:proofErr w:type="spellStart"/>
+      <w:r>
+        <w:t>Eg</w:t>
+      </w:r>
+      <w:proofErr w:type="spellEnd"/>
+      <w:r>
+        <w:t xml:space="preserve">: </w:t>
+      </w:r>
+      <w:proofErr w:type="spellStart"/>
+      <w:r>
+        <w:t>git</w:t>
+      </w:r>
+      <w:proofErr w:type="spellEnd"/>
+      <w:r>
+        <w:t xml:space="preserve"> help </w:t>
+      </w:r>
+      <w:proofErr w:type="spellStart"/>
+      <w:r>
+        <w:t>config</w:t>
+      </w:r>
+      <w:proofErr w:type="spellEnd"/>
     </w:p>
     <w:p>
       <w:pPr>
@@ -1109,12 +2049,21 @@
           <w:i/>
         </w:rPr>
       </w:pPr>
-      <w:r>
-        <w:rPr>
-          <w:b/>
-          <w:i/>
-        </w:rPr>
-        <w:t>git init</w:t>
+      <w:proofErr w:type="spellStart"/>
+      <w:r>
+        <w:rPr>
+          <w:b/>
+          <w:i/>
+        </w:rPr>
+        <w:t>git</w:t>
+      </w:r>
+      <w:proofErr w:type="spellEnd"/>
+      <w:r>
+        <w:rPr>
+          <w:b/>
+          <w:i/>
+        </w:rPr>
+        <w:t xml:space="preserve"> init</w:t>
       </w:r>
       <w:r>
         <w:rPr>
@@ -1131,7 +2080,29 @@
           <w:szCs w:val="21"/>
           <w:shd w:val="clear" w:color="auto" w:fill="FCFCFA"/>
         </w:rPr>
-        <w:t>Create an empty Git repository or reinitialize an existing one</w:t>
+        <w:t xml:space="preserve">Create an empty </w:t>
+      </w:r>
+      <w:proofErr w:type="spellStart"/>
+      <w:r>
+        <w:rPr>
+          <w:rFonts w:ascii="Georgia" w:hAnsi="Georgia"/>
+          <w:color w:val="4E443C"/>
+          <w:sz w:val="21"/>
+          <w:szCs w:val="21"/>
+          <w:shd w:val="clear" w:color="auto" w:fill="FCFCFA"/>
+        </w:rPr>
+        <w:t>Git</w:t>
+      </w:r>
+      <w:proofErr w:type="spellEnd"/>
+      <w:r>
+        <w:rPr>
+          <w:rFonts w:ascii="Georgia" w:hAnsi="Georgia"/>
+          <w:color w:val="4E443C"/>
+          <w:sz w:val="21"/>
+          <w:szCs w:val="21"/>
+          <w:shd w:val="clear" w:color="auto" w:fill="FCFCFA"/>
+        </w:rPr>
+        <w:t xml:space="preserve"> repository or reinitialize an existing one</w:t>
       </w:r>
     </w:p>
     <w:p>
@@ -1146,12 +2117,21 @@
           <w:i/>
         </w:rPr>
       </w:pPr>
-      <w:r>
-        <w:rPr>
-          <w:b/>
-          <w:i/>
-        </w:rPr>
-        <w:t xml:space="preserve">git add -  </w:t>
+      <w:proofErr w:type="spellStart"/>
+      <w:r>
+        <w:rPr>
+          <w:b/>
+          <w:i/>
+        </w:rPr>
+        <w:t>git</w:t>
+      </w:r>
+      <w:proofErr w:type="spellEnd"/>
+      <w:r>
+        <w:rPr>
+          <w:b/>
+          <w:i/>
+        </w:rPr>
+        <w:t xml:space="preserve"> add -  </w:t>
       </w:r>
       <w:r>
         <w:rPr>
@@ -1176,12 +2156,21 @@
           <w:i/>
         </w:rPr>
       </w:pPr>
-      <w:r>
-        <w:rPr>
-          <w:b/>
-          <w:i/>
-        </w:rPr>
-        <w:t xml:space="preserve">git commit - </w:t>
+      <w:proofErr w:type="spellStart"/>
+      <w:r>
+        <w:rPr>
+          <w:b/>
+          <w:i/>
+        </w:rPr>
+        <w:t>git</w:t>
+      </w:r>
+      <w:proofErr w:type="spellEnd"/>
+      <w:r>
+        <w:rPr>
+          <w:b/>
+          <w:i/>
+        </w:rPr>
+        <w:t xml:space="preserve"> commit - </w:t>
       </w:r>
       <w:r>
         <w:rPr>
@@ -1206,12 +2195,23 @@
           <w:i/>
         </w:rPr>
       </w:pPr>
-      <w:r>
-        <w:rPr>
-          <w:b/>
-          <w:i/>
-        </w:rPr>
-        <w:t xml:space="preserve">git commit  --amend:  </w:t>
+      <w:proofErr w:type="spellStart"/>
+      <w:proofErr w:type="gramStart"/>
+      <w:r>
+        <w:rPr>
+          <w:b/>
+          <w:i/>
+        </w:rPr>
+        <w:t>git</w:t>
+      </w:r>
+      <w:proofErr w:type="spellEnd"/>
+      <w:proofErr w:type="gramEnd"/>
+      <w:r>
+        <w:rPr>
+          <w:b/>
+          <w:i/>
+        </w:rPr>
+        <w:t xml:space="preserve"> commit  --amend:  </w:t>
       </w:r>
       <w:r>
         <w:rPr>
@@ -1259,12 +2259,21 @@
           <w:i/>
         </w:rPr>
       </w:pPr>
-      <w:r>
-        <w:rPr>
-          <w:b/>
-          <w:i/>
-        </w:rPr>
-        <w:t>git status -</w:t>
+      <w:proofErr w:type="spellStart"/>
+      <w:r>
+        <w:rPr>
+          <w:b/>
+          <w:i/>
+        </w:rPr>
+        <w:t>git</w:t>
+      </w:r>
+      <w:proofErr w:type="spellEnd"/>
+      <w:r>
+        <w:rPr>
+          <w:b/>
+          <w:i/>
+        </w:rPr>
+        <w:t xml:space="preserve"> status -</w:t>
       </w:r>
       <w:r>
         <w:t xml:space="preserve"> </w:t>
@@ -1292,12 +2301,37 @@
           <w:i/>
         </w:rPr>
       </w:pPr>
-      <w:r>
-        <w:rPr>
-          <w:b/>
-          <w:i/>
-        </w:rPr>
-        <w:t>git rm -</w:t>
+      <w:proofErr w:type="spellStart"/>
+      <w:r>
+        <w:rPr>
+          <w:b/>
+          <w:i/>
+        </w:rPr>
+        <w:t>git</w:t>
+      </w:r>
+      <w:proofErr w:type="spellEnd"/>
+      <w:r>
+        <w:rPr>
+          <w:b/>
+          <w:i/>
+        </w:rPr>
+        <w:t xml:space="preserve"> </w:t>
+      </w:r>
+      <w:proofErr w:type="spellStart"/>
+      <w:r>
+        <w:rPr>
+          <w:b/>
+          <w:i/>
+        </w:rPr>
+        <w:t>rm</w:t>
+      </w:r>
+      <w:proofErr w:type="spellEnd"/>
+      <w:r>
+        <w:rPr>
+          <w:b/>
+          <w:i/>
+        </w:rPr>
+        <w:t xml:space="preserve"> -</w:t>
       </w:r>
       <w:r>
         <w:t xml:space="preserve"> </w:t>
@@ -1325,12 +2359,37 @@
           <w:i/>
         </w:rPr>
       </w:pPr>
-      <w:r>
-        <w:rPr>
-          <w:b/>
-          <w:i/>
-        </w:rPr>
-        <w:t xml:space="preserve">git rm --cached &lt;file&gt; </w:t>
+      <w:proofErr w:type="spellStart"/>
+      <w:r>
+        <w:rPr>
+          <w:b/>
+          <w:i/>
+        </w:rPr>
+        <w:t>git</w:t>
+      </w:r>
+      <w:proofErr w:type="spellEnd"/>
+      <w:r>
+        <w:rPr>
+          <w:b/>
+          <w:i/>
+        </w:rPr>
+        <w:t xml:space="preserve"> </w:t>
+      </w:r>
+      <w:proofErr w:type="spellStart"/>
+      <w:r>
+        <w:rPr>
+          <w:b/>
+          <w:i/>
+        </w:rPr>
+        <w:t>rm</w:t>
+      </w:r>
+      <w:proofErr w:type="spellEnd"/>
+      <w:r>
+        <w:rPr>
+          <w:b/>
+          <w:i/>
+        </w:rPr>
+        <w:t xml:space="preserve"> --cached &lt;file&gt; </w:t>
       </w:r>
       <w:r>
         <w:t>remove file from staging area/index , so it will come in working tree</w:t>
@@ -1351,12 +2410,37 @@
           <w:i/>
         </w:rPr>
       </w:pPr>
-      <w:r>
-        <w:rPr>
-          <w:b/>
-          <w:i/>
-        </w:rPr>
-        <w:t>git rm --f &lt;file&gt;</w:t>
+      <w:proofErr w:type="spellStart"/>
+      <w:r>
+        <w:rPr>
+          <w:b/>
+          <w:i/>
+        </w:rPr>
+        <w:t>git</w:t>
+      </w:r>
+      <w:proofErr w:type="spellEnd"/>
+      <w:r>
+        <w:rPr>
+          <w:b/>
+          <w:i/>
+        </w:rPr>
+        <w:t xml:space="preserve"> </w:t>
+      </w:r>
+      <w:proofErr w:type="spellStart"/>
+      <w:r>
+        <w:rPr>
+          <w:b/>
+          <w:i/>
+        </w:rPr>
+        <w:t>rm</w:t>
+      </w:r>
+      <w:proofErr w:type="spellEnd"/>
+      <w:r>
+        <w:rPr>
+          <w:b/>
+          <w:i/>
+        </w:rPr>
+        <w:t xml:space="preserve"> --f &lt;file&gt;</w:t>
       </w:r>
       <w:r>
         <w:t xml:space="preserve">  remove the file from both index</w:t>
@@ -1380,12 +2464,21 @@
           <w:i/>
         </w:rPr>
       </w:pPr>
-      <w:r>
-        <w:rPr>
-          <w:b/>
-          <w:i/>
-        </w:rPr>
-        <w:t xml:space="preserve">git reset - </w:t>
+      <w:proofErr w:type="spellStart"/>
+      <w:r>
+        <w:rPr>
+          <w:b/>
+          <w:i/>
+        </w:rPr>
+        <w:t>git</w:t>
+      </w:r>
+      <w:proofErr w:type="spellEnd"/>
+      <w:r>
+        <w:rPr>
+          <w:b/>
+          <w:i/>
+        </w:rPr>
+        <w:t xml:space="preserve"> reset - </w:t>
       </w:r>
       <w:r>
         <w:rPr>
@@ -1410,12 +2503,21 @@
           <w:i/>
         </w:rPr>
       </w:pPr>
-      <w:r>
-        <w:rPr>
-          <w:b/>
-          <w:i/>
-        </w:rPr>
-        <w:t>git reset HEAD &lt;file&gt;</w:t>
+      <w:proofErr w:type="spellStart"/>
+      <w:r>
+        <w:rPr>
+          <w:b/>
+          <w:i/>
+        </w:rPr>
+        <w:t>git</w:t>
+      </w:r>
+      <w:proofErr w:type="spellEnd"/>
+      <w:r>
+        <w:rPr>
+          <w:b/>
+          <w:i/>
+        </w:rPr>
+        <w:t xml:space="preserve"> reset HEAD &lt;file&gt;</w:t>
       </w:r>
       <w:r>
         <w:t xml:space="preserve"> (if we check the diff, it will not have any clue </w:t>
@@ -1449,12 +2551,21 @@
         </w:rPr>
         <w:t xml:space="preserve"> </w:t>
       </w:r>
-      <w:r>
-        <w:rPr>
-          <w:b/>
-          <w:i/>
-        </w:rPr>
-        <w:t xml:space="preserve">git reset --soft HEAD^ </w:t>
+      <w:proofErr w:type="spellStart"/>
+      <w:r>
+        <w:rPr>
+          <w:b/>
+          <w:i/>
+        </w:rPr>
+        <w:t>git</w:t>
+      </w:r>
+      <w:proofErr w:type="spellEnd"/>
+      <w:r>
+        <w:rPr>
+          <w:b/>
+          <w:i/>
+        </w:rPr>
+        <w:t xml:space="preserve"> reset --soft HEAD^ </w:t>
       </w:r>
       <w:r>
         <w:t>(remove the last commit and move the head to previous commit a</w:t>
@@ -1481,7 +2592,15 @@
         </w:numPr>
       </w:pPr>
       <w:r>
-        <w:t>For Eg: Made mistake in commit message then we can use this option</w:t>
+        <w:t xml:space="preserve">For </w:t>
+      </w:r>
+      <w:proofErr w:type="spellStart"/>
+      <w:r>
+        <w:t>Eg</w:t>
+      </w:r>
+      <w:proofErr w:type="spellEnd"/>
+      <w:r>
+        <w:t>: Made mistake in commit message then we can use this option</w:t>
       </w:r>
     </w:p>
     <w:p>
@@ -1492,12 +2611,21 @@
           <w:numId w:val="7"/>
         </w:numPr>
       </w:pPr>
-      <w:r>
-        <w:rPr>
-          <w:b/>
-          <w:i/>
-        </w:rPr>
-        <w:t>git reset –hard HEAD</w:t>
+      <w:proofErr w:type="spellStart"/>
+      <w:r>
+        <w:rPr>
+          <w:b/>
+          <w:i/>
+        </w:rPr>
+        <w:t>git</w:t>
+      </w:r>
+      <w:proofErr w:type="spellEnd"/>
+      <w:r>
+        <w:rPr>
+          <w:b/>
+          <w:i/>
+        </w:rPr>
+        <w:t xml:space="preserve"> reset –hard HEAD</w:t>
       </w:r>
       <w:r>
         <w:t>^</w:t>
@@ -1515,7 +2643,23 @@
         </w:numPr>
       </w:pPr>
       <w:r>
-        <w:t>For Eg: if you accidently commit the changes to master in place of a  new branch then we can use this option. Here first create a new branch then apply this command. Then move to new branch</w:t>
+        <w:t xml:space="preserve">For </w:t>
+      </w:r>
+      <w:proofErr w:type="spellStart"/>
+      <w:r>
+        <w:t>Eg</w:t>
+      </w:r>
+      <w:proofErr w:type="spellEnd"/>
+      <w:r>
+        <w:t xml:space="preserve">: if you accidently commit the changes to master in place of </w:t>
+      </w:r>
+      <w:proofErr w:type="gramStart"/>
+      <w:r>
+        <w:t>a  new</w:t>
+      </w:r>
+      <w:proofErr w:type="gramEnd"/>
+      <w:r>
+        <w:t xml:space="preserve"> branch then we can use this option. Here first create a new branch then apply this command. Then move to new branch</w:t>
       </w:r>
     </w:p>
     <w:p>
@@ -1527,7 +2671,15 @@
         </w:numPr>
       </w:pPr>
       <w:r>
-        <w:t>HEAD,HEAD^,HEAD~2,HEAD~3…. Different commit from last</w:t>
+        <w:t>HEAD</w:t>
+      </w:r>
+      <w:proofErr w:type="gramStart"/>
+      <w:r>
+        <w:t>,HEAD</w:t>
+      </w:r>
+      <w:proofErr w:type="gramEnd"/>
+      <w:r>
+        <w:t>^,HEAD~2,HEAD~3…. Different commit from last</w:t>
       </w:r>
     </w:p>
     <w:p>
@@ -1542,12 +2694,37 @@
           <w:i/>
         </w:rPr>
       </w:pPr>
-      <w:r>
-        <w:rPr>
-          <w:b/>
-          <w:i/>
-        </w:rPr>
-        <w:t xml:space="preserve">git mv - </w:t>
+      <w:proofErr w:type="spellStart"/>
+      <w:r>
+        <w:rPr>
+          <w:b/>
+          <w:i/>
+        </w:rPr>
+        <w:t>git</w:t>
+      </w:r>
+      <w:proofErr w:type="spellEnd"/>
+      <w:r>
+        <w:rPr>
+          <w:b/>
+          <w:i/>
+        </w:rPr>
+        <w:t xml:space="preserve"> </w:t>
+      </w:r>
+      <w:proofErr w:type="spellStart"/>
+      <w:r>
+        <w:rPr>
+          <w:b/>
+          <w:i/>
+        </w:rPr>
+        <w:t>mv</w:t>
+      </w:r>
+      <w:proofErr w:type="spellEnd"/>
+      <w:r>
+        <w:rPr>
+          <w:b/>
+          <w:i/>
+        </w:rPr>
+        <w:t xml:space="preserve"> - </w:t>
       </w:r>
       <w:r>
         <w:rPr>
@@ -1557,8 +2734,20 @@
           <w:szCs w:val="21"/>
           <w:shd w:val="clear" w:color="auto" w:fill="FCFCFA"/>
         </w:rPr>
-        <w:t>Move or rename a file, a directory, or a symlink</w:t>
-      </w:r>
+        <w:t xml:space="preserve">Move or rename a file, a directory, or a </w:t>
+      </w:r>
+      <w:proofErr w:type="spellStart"/>
+      <w:r>
+        <w:rPr>
+          <w:rFonts w:ascii="Georgia" w:hAnsi="Georgia"/>
+          <w:color w:val="4E443C"/>
+          <w:sz w:val="21"/>
+          <w:szCs w:val="21"/>
+          <w:shd w:val="clear" w:color="auto" w:fill="FCFCFA"/>
+        </w:rPr>
+        <w:t>symlink</w:t>
+      </w:r>
+      <w:proofErr w:type="spellEnd"/>
     </w:p>
     <w:p>
       <w:pPr>
@@ -1568,15 +2757,50 @@
           <w:numId w:val="7"/>
         </w:numPr>
       </w:pPr>
-      <w:r>
-        <w:rPr>
-          <w:b/>
-          <w:i/>
-        </w:rPr>
-        <w:t xml:space="preserve">git mv source destination </w:t>
-      </w:r>
-      <w:r>
-        <w:t>: here it rename source(file,directory,symlink) to destination.</w:t>
+      <w:proofErr w:type="spellStart"/>
+      <w:proofErr w:type="gramStart"/>
+      <w:r>
+        <w:rPr>
+          <w:b/>
+          <w:i/>
+        </w:rPr>
+        <w:t>git</w:t>
+      </w:r>
+      <w:proofErr w:type="spellEnd"/>
+      <w:proofErr w:type="gramEnd"/>
+      <w:r>
+        <w:rPr>
+          <w:b/>
+          <w:i/>
+        </w:rPr>
+        <w:t xml:space="preserve"> </w:t>
+      </w:r>
+      <w:proofErr w:type="spellStart"/>
+      <w:r>
+        <w:rPr>
+          <w:b/>
+          <w:i/>
+        </w:rPr>
+        <w:t>mv</w:t>
+      </w:r>
+      <w:proofErr w:type="spellEnd"/>
+      <w:r>
+        <w:rPr>
+          <w:b/>
+          <w:i/>
+        </w:rPr>
+        <w:t xml:space="preserve"> source destination </w:t>
+      </w:r>
+      <w:r>
+        <w:t>: here it rename source(</w:t>
+      </w:r>
+      <w:proofErr w:type="spellStart"/>
+      <w:r>
+        <w:t>file,directory,symlink</w:t>
+      </w:r>
+      <w:proofErr w:type="spellEnd"/>
+      <w:r>
+        <w:t>) to destination.</w:t>
       </w:r>
     </w:p>
     <w:p>
@@ -1587,12 +2811,45 @@
           <w:numId w:val="7"/>
         </w:numPr>
       </w:pPr>
-      <w:r>
-        <w:rPr>
-          <w:b/>
-          <w:i/>
-        </w:rPr>
-        <w:t>git mv source destination</w:t>
+      <w:proofErr w:type="spellStart"/>
+      <w:r>
+        <w:rPr>
+          <w:b/>
+          <w:i/>
+        </w:rPr>
+        <w:t>git</w:t>
+      </w:r>
+      <w:proofErr w:type="spellEnd"/>
+      <w:r>
+        <w:rPr>
+          <w:b/>
+          <w:i/>
+        </w:rPr>
+        <w:t xml:space="preserve"> </w:t>
+      </w:r>
+      <w:proofErr w:type="spellStart"/>
+      <w:r>
+        <w:rPr>
+          <w:b/>
+          <w:i/>
+        </w:rPr>
+        <w:t>mv</w:t>
+      </w:r>
+      <w:proofErr w:type="spellEnd"/>
+      <w:r>
+        <w:rPr>
+          <w:b/>
+          <w:i/>
+        </w:rPr>
+        <w:t xml:space="preserve"> source </w:t>
+      </w:r>
+      <w:proofErr w:type="spellStart"/>
+      <w:r>
+        <w:rPr>
+          <w:b/>
+          <w:i/>
+        </w:rPr>
+        <w:t>destination</w:t>
       </w:r>
       <w:r>
         <w:rPr>
@@ -1601,8 +2858,17 @@
         </w:rPr>
         <w:t>_dir</w:t>
       </w:r>
-      <w:r>
-        <w:t xml:space="preserve"> : destination_dir should be present and it should be a directory, will move the source to dir</w:t>
+      <w:proofErr w:type="spellEnd"/>
+      <w:r>
+        <w:t xml:space="preserve"> : </w:t>
+      </w:r>
+      <w:proofErr w:type="spellStart"/>
+      <w:r>
+        <w:t>destination_dir</w:t>
+      </w:r>
+      <w:proofErr w:type="spellEnd"/>
+      <w:r>
+        <w:t xml:space="preserve"> should be present and it should be a directory, will move the source to dir</w:t>
       </w:r>
     </w:p>
     <w:p>
@@ -1614,6 +2880,7 @@
         </w:numPr>
       </w:pPr>
       <w:r>
+        <w:lastRenderedPageBreak/>
         <w:t>in both case the changes will be already there in staging area, just need to commit</w:t>
       </w:r>
     </w:p>
@@ -1625,12 +2892,21 @@
           <w:numId w:val="7"/>
         </w:numPr>
       </w:pPr>
-      <w:r>
-        <w:rPr>
-          <w:b/>
-          <w:i/>
-        </w:rPr>
-        <w:t>git clone</w:t>
+      <w:proofErr w:type="spellStart"/>
+      <w:r>
+        <w:rPr>
+          <w:b/>
+          <w:i/>
+        </w:rPr>
+        <w:t>git</w:t>
+      </w:r>
+      <w:proofErr w:type="spellEnd"/>
+      <w:r>
+        <w:rPr>
+          <w:b/>
+          <w:i/>
+        </w:rPr>
+        <w:t xml:space="preserve"> clone</w:t>
       </w:r>
       <w:r>
         <w:t xml:space="preserve"> - </w:t>
@@ -1654,10 +2930,19 @@
           <w:numId w:val="7"/>
         </w:numPr>
       </w:pPr>
-      <w:r>
-        <w:lastRenderedPageBreak/>
-        <w:t>git clone https://github.com/libgit2/libgit2 mylibgit</w:t>
-      </w:r>
+      <w:proofErr w:type="spellStart"/>
+      <w:r>
+        <w:t>git</w:t>
+      </w:r>
+      <w:proofErr w:type="spellEnd"/>
+      <w:r>
+        <w:t xml:space="preserve"> clone https://github.com/libgit2/libgit2 </w:t>
+      </w:r>
+      <w:proofErr w:type="spellStart"/>
+      <w:r>
+        <w:t>mylibgit</w:t>
+      </w:r>
+      <w:proofErr w:type="spellEnd"/>
     </w:p>
     <w:p>
       <w:pPr>
@@ -1668,7 +2953,15 @@
         </w:numPr>
       </w:pPr>
       <w:r>
-        <w:t xml:space="preserve">here it will create a new directory  named mylibgit and clone everything inside it, if it is not mentioned then everything will be under libgit2 directory </w:t>
+        <w:t xml:space="preserve">here it will create a new directory  named </w:t>
+      </w:r>
+      <w:proofErr w:type="spellStart"/>
+      <w:r>
+        <w:t>mylibgit</w:t>
+      </w:r>
+      <w:proofErr w:type="spellEnd"/>
+      <w:r>
+        <w:t xml:space="preserve"> and clone everything inside it, if it is not mentioned then everything will be under libgit2 directory </w:t>
       </w:r>
     </w:p>
     <w:p>
@@ -1685,12 +2978,21 @@
           <w:numId w:val="7"/>
         </w:numPr>
       </w:pPr>
-      <w:r>
-        <w:rPr>
-          <w:b/>
-          <w:i/>
-        </w:rPr>
-        <w:t>git diff</w:t>
+      <w:proofErr w:type="spellStart"/>
+      <w:r>
+        <w:rPr>
+          <w:b/>
+          <w:i/>
+        </w:rPr>
+        <w:t>git</w:t>
+      </w:r>
+      <w:proofErr w:type="spellEnd"/>
+      <w:r>
+        <w:rPr>
+          <w:b/>
+          <w:i/>
+        </w:rPr>
+        <w:t xml:space="preserve"> diff</w:t>
       </w:r>
       <w:r>
         <w:t>: to see the changes made</w:t>
@@ -1704,12 +3006,23 @@
           <w:numId w:val="7"/>
         </w:numPr>
       </w:pPr>
-      <w:r>
-        <w:rPr>
-          <w:b/>
-          <w:i/>
-        </w:rPr>
-        <w:t>git diff</w:t>
+      <w:proofErr w:type="spellStart"/>
+      <w:proofErr w:type="gramStart"/>
+      <w:r>
+        <w:rPr>
+          <w:b/>
+          <w:i/>
+        </w:rPr>
+        <w:t>git</w:t>
+      </w:r>
+      <w:proofErr w:type="spellEnd"/>
+      <w:proofErr w:type="gramEnd"/>
+      <w:r>
+        <w:rPr>
+          <w:b/>
+          <w:i/>
+        </w:rPr>
+        <w:t xml:space="preserve"> diff</w:t>
       </w:r>
       <w:r>
         <w:t xml:space="preserve"> : will check the change b/w working directory with the current staging area, will show the difference.</w:t>
@@ -1723,12 +3036,21 @@
           <w:numId w:val="7"/>
         </w:numPr>
       </w:pPr>
-      <w:r>
-        <w:rPr>
-          <w:b/>
-          <w:i/>
-        </w:rPr>
-        <w:t>git diff  --staged</w:t>
+      <w:proofErr w:type="spellStart"/>
+      <w:r>
+        <w:rPr>
+          <w:b/>
+          <w:i/>
+        </w:rPr>
+        <w:t>git</w:t>
+      </w:r>
+      <w:proofErr w:type="spellEnd"/>
+      <w:r>
+        <w:rPr>
+          <w:b/>
+          <w:i/>
+        </w:rPr>
+        <w:t xml:space="preserve"> diff  --staged</w:t>
       </w:r>
       <w:r>
         <w:t>: will show the difference b/w the current staged one with the last commit</w:t>
@@ -1742,12 +3064,23 @@
           <w:numId w:val="7"/>
         </w:numPr>
       </w:pPr>
-      <w:r>
-        <w:rPr>
-          <w:b/>
-          <w:i/>
-        </w:rPr>
-        <w:t>git diff --cached</w:t>
+      <w:proofErr w:type="spellStart"/>
+      <w:proofErr w:type="gramStart"/>
+      <w:r>
+        <w:rPr>
+          <w:b/>
+          <w:i/>
+        </w:rPr>
+        <w:t>git</w:t>
+      </w:r>
+      <w:proofErr w:type="spellEnd"/>
+      <w:proofErr w:type="gramEnd"/>
+      <w:r>
+        <w:rPr>
+          <w:b/>
+          <w:i/>
+        </w:rPr>
+        <w:t xml:space="preserve"> diff --cached</w:t>
       </w:r>
       <w:r>
         <w:t xml:space="preserve">  : what you have staged so far.</w:t>
@@ -1762,15 +3095,28 @@
         </w:numPr>
       </w:pPr>
       <w:r>
-        <w:t>(cached and staged are synonyms).</w:t>
+        <w:t>(</w:t>
+      </w:r>
+      <w:proofErr w:type="gramStart"/>
+      <w:r>
+        <w:t>cached</w:t>
+      </w:r>
+      <w:proofErr w:type="gramEnd"/>
+      <w:r>
+        <w:t xml:space="preserve"> and staged are synonyms).</w:t>
       </w:r>
     </w:p>
     <w:p>
       <w:pPr>
         <w:pStyle w:val="Heading2"/>
       </w:pPr>
-      <w:r>
-        <w:t>Unmodifying a Modified File</w:t>
+      <w:proofErr w:type="spellStart"/>
+      <w:r>
+        <w:t>Unmodifying</w:t>
+      </w:r>
+      <w:proofErr w:type="spellEnd"/>
+      <w:r>
+        <w:t xml:space="preserve"> a Modified File</w:t>
       </w:r>
     </w:p>
     <w:p>
@@ -1781,8 +3127,21 @@
           <w:numId w:val="9"/>
         </w:numPr>
       </w:pPr>
-      <w:r>
-        <w:t>git checkout -- &lt;file&gt;: if the file is in working directory/ untracked stage, then if we want to go back to how it was in previous commit, just need to checkout the file. This will remove the changes that we made.</w:t>
+      <w:proofErr w:type="spellStart"/>
+      <w:r>
+        <w:t>git</w:t>
+      </w:r>
+      <w:proofErr w:type="spellEnd"/>
+      <w:r>
+        <w:t xml:space="preserve"> checkout -- &lt;file&gt;: if the file is in working directory/ untracked stage, then if we want to go back to how it was in previous commit, just need to </w:t>
+      </w:r>
+      <w:proofErr w:type="spellStart"/>
+      <w:r>
+        <w:t>checkout</w:t>
+      </w:r>
+      <w:proofErr w:type="spellEnd"/>
+      <w:r>
+        <w:t xml:space="preserve"> the file. This will remove the changes that we made.</w:t>
       </w:r>
     </w:p>
     <w:p>
@@ -1794,8 +3153,13 @@
       <w:pPr>
         <w:pStyle w:val="Heading1"/>
       </w:pPr>
-      <w:r>
-        <w:t>Git Repo changes:</w:t>
+      <w:proofErr w:type="spellStart"/>
+      <w:r>
+        <w:t>Git</w:t>
+      </w:r>
+      <w:proofErr w:type="spellEnd"/>
+      <w:r>
+        <w:t xml:space="preserve"> Repo changes:</w:t>
       </w:r>
     </w:p>
     <w:p/>
@@ -1861,12 +3225,23 @@
       </w:r>
     </w:p>
     <w:p>
-      <w:r>
-        <w:rPr>
-          <w:b/>
-          <w:i/>
-        </w:rPr>
-        <w:t>git log</w:t>
+      <w:proofErr w:type="spellStart"/>
+      <w:proofErr w:type="gramStart"/>
+      <w:r>
+        <w:rPr>
+          <w:b/>
+          <w:i/>
+        </w:rPr>
+        <w:t>git</w:t>
+      </w:r>
+      <w:proofErr w:type="spellEnd"/>
+      <w:proofErr w:type="gramEnd"/>
+      <w:r>
+        <w:rPr>
+          <w:b/>
+          <w:i/>
+        </w:rPr>
+        <w:t xml:space="preserve"> log</w:t>
       </w:r>
       <w:r>
         <w:rPr>
@@ -1890,14 +3265,26 @@
         </w:rPr>
       </w:pPr>
       <w:r>
+        <w:lastRenderedPageBreak/>
         <w:tab/>
       </w:r>
-      <w:r>
-        <w:rPr>
-          <w:b/>
-          <w:i/>
-        </w:rPr>
-        <w:t>git log –p -2</w:t>
+      <w:proofErr w:type="spellStart"/>
+      <w:proofErr w:type="gramStart"/>
+      <w:r>
+        <w:rPr>
+          <w:b/>
+          <w:i/>
+        </w:rPr>
+        <w:t>git</w:t>
+      </w:r>
+      <w:proofErr w:type="spellEnd"/>
+      <w:proofErr w:type="gramEnd"/>
+      <w:r>
+        <w:rPr>
+          <w:b/>
+          <w:i/>
+        </w:rPr>
+        <w:t xml:space="preserve"> log –p -2</w:t>
       </w:r>
       <w:r>
         <w:t xml:space="preserve"> : </w:t>
@@ -1953,25 +3340,1919 @@
           <w:szCs w:val="21"/>
           <w:shd w:val="clear" w:color="auto" w:fill="FCFCFA"/>
         </w:rPr>
+        <w:tab/>
+      </w:r>
+      <w:proofErr w:type="spellStart"/>
+      <w:proofErr w:type="gramStart"/>
+      <w:r>
+        <w:rPr>
+          <w:b/>
+          <w:i/>
+        </w:rPr>
+        <w:t>git</w:t>
+      </w:r>
+      <w:proofErr w:type="spellEnd"/>
+      <w:proofErr w:type="gramEnd"/>
+      <w:r>
+        <w:rPr>
+          <w:b/>
+          <w:i/>
+        </w:rPr>
+        <w:t xml:space="preserve"> log –stat</w:t>
+      </w:r>
+      <w:r>
+        <w:rPr>
+          <w:rFonts w:ascii="Arial" w:hAnsi="Arial" w:cs="Arial"/>
+          <w:color w:val="4E443C"/>
+          <w:sz w:val="21"/>
+          <w:szCs w:val="21"/>
+          <w:shd w:val="clear" w:color="auto" w:fill="FCFCFA"/>
+        </w:rPr>
+        <w:t xml:space="preserve"> : abbreviated stats for each commit (change details).</w:t>
+      </w:r>
+      <w:r>
+        <w:rPr>
+          <w:rFonts w:ascii="Arial" w:hAnsi="Arial" w:cs="Arial"/>
+          <w:color w:val="4E443C"/>
+          <w:sz w:val="21"/>
+          <w:szCs w:val="21"/>
+          <w:shd w:val="clear" w:color="auto" w:fill="FCFCFA"/>
+        </w:rPr>
+        <w:t xml:space="preserve"> </w:t>
+      </w:r>
+      <w:r>
+        <w:rPr>
+          <w:rFonts w:ascii="Arial" w:hAnsi="Arial" w:cs="Arial"/>
+          <w:color w:val="4E443C"/>
+          <w:sz w:val="21"/>
+          <w:szCs w:val="21"/>
+          <w:shd w:val="clear" w:color="auto" w:fill="FCFCFA"/>
+        </w:rPr>
+        <w:t>Prints below each commit entry a list of modified files, how many files were changed, and how many lines in those files were added and removed. It also puts a summary of the information at the end</w:t>
+      </w:r>
+    </w:p>
+    <w:p>
+      <w:pPr>
+        <w:rPr>
+          <w:rFonts w:ascii="Arial" w:hAnsi="Arial" w:cs="Arial"/>
+          <w:color w:val="4E443C"/>
+          <w:sz w:val="21"/>
+          <w:szCs w:val="21"/>
+          <w:shd w:val="clear" w:color="auto" w:fill="FCFCFA"/>
+        </w:rPr>
+      </w:pPr>
+      <w:r>
+        <w:rPr>
+          <w:rFonts w:ascii="Arial" w:hAnsi="Arial" w:cs="Arial"/>
+          <w:color w:val="4E443C"/>
+          <w:sz w:val="21"/>
+          <w:szCs w:val="21"/>
+          <w:shd w:val="clear" w:color="auto" w:fill="FCFCFA"/>
+        </w:rPr>
+        <w:tab/>
+      </w:r>
+      <w:proofErr w:type="gramStart"/>
+      <w:r>
+        <w:rPr>
+          <w:rFonts w:ascii="Arial" w:hAnsi="Arial" w:cs="Arial"/>
+          <w:color w:val="4E443C"/>
+          <w:sz w:val="21"/>
+          <w:szCs w:val="21"/>
+          <w:shd w:val="clear" w:color="auto" w:fill="FCFCFA"/>
+        </w:rPr>
+        <w:t xml:space="preserve">--pretty:  changes the log output to formats other than the default, </w:t>
+      </w:r>
+      <w:proofErr w:type="spellStart"/>
+      <w:r>
+        <w:rPr>
+          <w:rFonts w:ascii="Arial" w:hAnsi="Arial" w:cs="Arial"/>
+          <w:color w:val="4E443C"/>
+          <w:sz w:val="21"/>
+          <w:szCs w:val="21"/>
+          <w:shd w:val="clear" w:color="auto" w:fill="FCFCFA"/>
+        </w:rPr>
+        <w:t>Prebuild</w:t>
+      </w:r>
+      <w:proofErr w:type="spellEnd"/>
+      <w:r>
+        <w:rPr>
+          <w:rFonts w:ascii="Arial" w:hAnsi="Arial" w:cs="Arial"/>
+          <w:color w:val="4E443C"/>
+          <w:sz w:val="21"/>
+          <w:szCs w:val="21"/>
+          <w:shd w:val="clear" w:color="auto" w:fill="FCFCFA"/>
+        </w:rPr>
+        <w:t xml:space="preserve"> formats are also there.</w:t>
+      </w:r>
+      <w:proofErr w:type="gramEnd"/>
+      <w:r>
+        <w:rPr>
+          <w:rFonts w:ascii="Arial" w:hAnsi="Arial" w:cs="Arial"/>
+          <w:color w:val="4E443C"/>
+          <w:sz w:val="21"/>
+          <w:szCs w:val="21"/>
+          <w:shd w:val="clear" w:color="auto" w:fill="FCFCFA"/>
+        </w:rPr>
+        <w:t xml:space="preserve"> </w:t>
+      </w:r>
+    </w:p>
+    <w:p>
+      <w:pPr>
+        <w:rPr>
+          <w:rFonts w:ascii="Arial" w:hAnsi="Arial" w:cs="Arial"/>
+          <w:color w:val="4E443C"/>
+          <w:sz w:val="21"/>
+          <w:szCs w:val="21"/>
+          <w:shd w:val="clear" w:color="auto" w:fill="FCFCFA"/>
+        </w:rPr>
+      </w:pPr>
+      <w:r>
+        <w:rPr>
+          <w:rFonts w:ascii="Arial" w:hAnsi="Arial" w:cs="Arial"/>
+          <w:color w:val="4E443C"/>
+          <w:sz w:val="21"/>
+          <w:szCs w:val="21"/>
+          <w:shd w:val="clear" w:color="auto" w:fill="FCFCFA"/>
+        </w:rPr>
+        <w:tab/>
+      </w:r>
+      <w:proofErr w:type="spellStart"/>
+      <w:r>
+        <w:rPr>
+          <w:rFonts w:ascii="Arial" w:hAnsi="Arial" w:cs="Arial"/>
+          <w:color w:val="4E443C"/>
+          <w:sz w:val="21"/>
+          <w:szCs w:val="21"/>
+          <w:shd w:val="clear" w:color="auto" w:fill="FCFCFA"/>
+        </w:rPr>
+        <w:t>Eg</w:t>
+      </w:r>
+      <w:proofErr w:type="spellEnd"/>
+      <w:r>
+        <w:rPr>
+          <w:rFonts w:ascii="Arial" w:hAnsi="Arial" w:cs="Arial"/>
+          <w:color w:val="4E443C"/>
+          <w:sz w:val="21"/>
+          <w:szCs w:val="21"/>
+          <w:shd w:val="clear" w:color="auto" w:fill="FCFCFA"/>
+        </w:rPr>
+        <w:t xml:space="preserve">: </w:t>
+      </w:r>
+      <w:proofErr w:type="spellStart"/>
+      <w:r>
+        <w:rPr>
+          <w:rFonts w:ascii="Arial" w:hAnsi="Arial" w:cs="Arial"/>
+          <w:b/>
+          <w:i/>
+          <w:color w:val="4E443C"/>
+          <w:sz w:val="21"/>
+          <w:szCs w:val="21"/>
+          <w:shd w:val="clear" w:color="auto" w:fill="FCFCFA"/>
+        </w:rPr>
+        <w:t>git</w:t>
+      </w:r>
+      <w:proofErr w:type="spellEnd"/>
+      <w:r>
+        <w:rPr>
+          <w:rFonts w:ascii="Arial" w:hAnsi="Arial" w:cs="Arial"/>
+          <w:b/>
+          <w:i/>
+          <w:color w:val="4E443C"/>
+          <w:sz w:val="21"/>
+          <w:szCs w:val="21"/>
+          <w:shd w:val="clear" w:color="auto" w:fill="FCFCFA"/>
+        </w:rPr>
+        <w:t xml:space="preserve"> log --pretty=</w:t>
+      </w:r>
+      <w:proofErr w:type="spellStart"/>
+      <w:proofErr w:type="gramStart"/>
+      <w:r>
+        <w:rPr>
+          <w:rFonts w:ascii="Arial" w:hAnsi="Arial" w:cs="Arial"/>
+          <w:b/>
+          <w:i/>
+          <w:color w:val="4E443C"/>
+          <w:sz w:val="21"/>
+          <w:szCs w:val="21"/>
+          <w:shd w:val="clear" w:color="auto" w:fill="FCFCFA"/>
+        </w:rPr>
+        <w:t>oneline</w:t>
+      </w:r>
+      <w:proofErr w:type="spellEnd"/>
+      <w:r>
+        <w:rPr>
+          <w:rFonts w:ascii="Arial" w:hAnsi="Arial" w:cs="Arial"/>
+          <w:b/>
+          <w:i/>
+          <w:color w:val="4E443C"/>
+          <w:sz w:val="21"/>
+          <w:szCs w:val="21"/>
+          <w:shd w:val="clear" w:color="auto" w:fill="FCFCFA"/>
+        </w:rPr>
+        <w:t xml:space="preserve"> :</w:t>
+      </w:r>
+      <w:proofErr w:type="gramEnd"/>
+      <w:r>
+        <w:rPr>
+          <w:rFonts w:ascii="Arial" w:hAnsi="Arial" w:cs="Arial"/>
+          <w:b/>
+          <w:i/>
+          <w:color w:val="4E443C"/>
+          <w:sz w:val="21"/>
+          <w:szCs w:val="21"/>
+          <w:shd w:val="clear" w:color="auto" w:fill="FCFCFA"/>
+        </w:rPr>
+        <w:t xml:space="preserve"> </w:t>
+      </w:r>
+      <w:r>
+        <w:rPr>
+          <w:rFonts w:ascii="Arial" w:hAnsi="Arial" w:cs="Arial"/>
+          <w:color w:val="4E443C"/>
+          <w:sz w:val="21"/>
+          <w:szCs w:val="21"/>
+          <w:shd w:val="clear" w:color="auto" w:fill="FCFCFA"/>
+        </w:rPr>
+        <w:t>prints each commit on a single line, which is useful if you’re looking at a lot of commits.</w:t>
+      </w:r>
+    </w:p>
+    <w:p>
+      <w:pPr>
+        <w:rPr>
+          <w:rFonts w:ascii="Arial" w:hAnsi="Arial" w:cs="Arial"/>
+          <w:color w:val="4E443C"/>
+          <w:sz w:val="21"/>
+          <w:szCs w:val="21"/>
+          <w:shd w:val="clear" w:color="auto" w:fill="FCFCFA"/>
+        </w:rPr>
+      </w:pPr>
+      <w:r>
+        <w:rPr>
+          <w:rFonts w:ascii="Arial" w:hAnsi="Arial" w:cs="Arial"/>
+          <w:color w:val="4E443C"/>
+          <w:sz w:val="21"/>
+          <w:szCs w:val="21"/>
+          <w:shd w:val="clear" w:color="auto" w:fill="FCFCFA"/>
+        </w:rPr>
+        <w:t xml:space="preserve">Many other </w:t>
+      </w:r>
+      <w:proofErr w:type="gramStart"/>
+      <w:r>
+        <w:rPr>
+          <w:rFonts w:ascii="Arial" w:hAnsi="Arial" w:cs="Arial"/>
+          <w:color w:val="4E443C"/>
+          <w:sz w:val="21"/>
+          <w:szCs w:val="21"/>
+          <w:shd w:val="clear" w:color="auto" w:fill="FCFCFA"/>
+        </w:rPr>
+        <w:t>option</w:t>
+      </w:r>
+      <w:proofErr w:type="gramEnd"/>
+      <w:r>
+        <w:rPr>
+          <w:rFonts w:ascii="Arial" w:hAnsi="Arial" w:cs="Arial"/>
+          <w:color w:val="4E443C"/>
+          <w:sz w:val="21"/>
+          <w:szCs w:val="21"/>
+          <w:shd w:val="clear" w:color="auto" w:fill="FCFCFA"/>
+        </w:rPr>
+        <w:t xml:space="preserve"> are also there. </w:t>
+      </w:r>
+    </w:p>
+    <w:p>
+      <w:pPr>
+        <w:pStyle w:val="Heading2"/>
+      </w:pPr>
+      <w:r>
+        <w:t>Working with Remotes</w:t>
+      </w:r>
+    </w:p>
+    <w:p>
+      <w:pPr>
+        <w:pStyle w:val="ListParagraph"/>
+        <w:numPr>
+          <w:ilvl w:val="0"/>
+          <w:numId w:val="9"/>
+        </w:numPr>
+        <w:rPr>
+          <w:rFonts w:ascii="Arial" w:hAnsi="Arial" w:cs="Arial"/>
+          <w:color w:val="4E443C"/>
+          <w:sz w:val="21"/>
+          <w:szCs w:val="21"/>
+          <w:shd w:val="clear" w:color="auto" w:fill="FCFCFA"/>
+        </w:rPr>
+      </w:pPr>
+      <w:proofErr w:type="spellStart"/>
+      <w:r>
+        <w:rPr>
+          <w:rFonts w:ascii="Arial" w:hAnsi="Arial" w:cs="Arial"/>
+          <w:b/>
+          <w:i/>
+          <w:color w:val="4E443C"/>
+          <w:sz w:val="21"/>
+          <w:szCs w:val="21"/>
+          <w:shd w:val="clear" w:color="auto" w:fill="FCFCFA"/>
+        </w:rPr>
+        <w:t>git</w:t>
+      </w:r>
+      <w:proofErr w:type="spellEnd"/>
+      <w:r>
+        <w:rPr>
+          <w:rFonts w:ascii="Arial" w:hAnsi="Arial" w:cs="Arial"/>
+          <w:b/>
+          <w:i/>
+          <w:color w:val="4E443C"/>
+          <w:sz w:val="21"/>
+          <w:szCs w:val="21"/>
+          <w:shd w:val="clear" w:color="auto" w:fill="FCFCFA"/>
+        </w:rPr>
+        <w:t xml:space="preserve"> remote: </w:t>
+      </w:r>
+      <w:r>
+        <w:rPr>
+          <w:rFonts w:ascii="Arial" w:hAnsi="Arial" w:cs="Arial"/>
+          <w:color w:val="4E443C"/>
+          <w:sz w:val="21"/>
+          <w:szCs w:val="21"/>
+          <w:shd w:val="clear" w:color="auto" w:fill="FCFCFA"/>
+        </w:rPr>
+        <w:t xml:space="preserve">will show the remote short name( if clone it will </w:t>
+      </w:r>
+      <w:proofErr w:type="spellStart"/>
+      <w:r>
+        <w:rPr>
+          <w:rFonts w:ascii="Arial" w:hAnsi="Arial" w:cs="Arial"/>
+          <w:color w:val="4E443C"/>
+          <w:sz w:val="21"/>
+          <w:szCs w:val="21"/>
+          <w:shd w:val="clear" w:color="auto" w:fill="FCFCFA"/>
+        </w:rPr>
+        <w:t>atleast</w:t>
+      </w:r>
+      <w:proofErr w:type="spellEnd"/>
+      <w:r>
+        <w:rPr>
+          <w:rFonts w:ascii="Arial" w:hAnsi="Arial" w:cs="Arial"/>
+          <w:color w:val="4E443C"/>
+          <w:sz w:val="21"/>
+          <w:szCs w:val="21"/>
+          <w:shd w:val="clear" w:color="auto" w:fill="FCFCFA"/>
+        </w:rPr>
+        <w:t xml:space="preserve"> contain origin)</w:t>
+      </w:r>
+    </w:p>
+    <w:p>
+      <w:pPr>
+        <w:pStyle w:val="ListParagraph"/>
+        <w:numPr>
+          <w:ilvl w:val="1"/>
+          <w:numId w:val="9"/>
+        </w:numPr>
+        <w:rPr>
+          <w:rFonts w:ascii="Arial" w:hAnsi="Arial" w:cs="Arial"/>
+          <w:color w:val="4E443C"/>
+          <w:sz w:val="21"/>
+          <w:szCs w:val="21"/>
+          <w:shd w:val="clear" w:color="auto" w:fill="FCFCFA"/>
+        </w:rPr>
+      </w:pPr>
+      <w:proofErr w:type="spellStart"/>
+      <w:r>
+        <w:rPr>
+          <w:rFonts w:ascii="Arial" w:hAnsi="Arial" w:cs="Arial"/>
+          <w:b/>
+          <w:i/>
+          <w:color w:val="4E443C"/>
+          <w:sz w:val="21"/>
+          <w:szCs w:val="21"/>
+          <w:shd w:val="clear" w:color="auto" w:fill="FCFCFA"/>
+        </w:rPr>
+        <w:t>git</w:t>
+      </w:r>
+      <w:proofErr w:type="spellEnd"/>
+      <w:r>
+        <w:rPr>
+          <w:rFonts w:ascii="Arial" w:hAnsi="Arial" w:cs="Arial"/>
+          <w:b/>
+          <w:i/>
+          <w:color w:val="4E443C"/>
+          <w:sz w:val="21"/>
+          <w:szCs w:val="21"/>
+          <w:shd w:val="clear" w:color="auto" w:fill="FCFCFA"/>
+        </w:rPr>
+        <w:t xml:space="preserve"> remote –v</w:t>
+      </w:r>
+      <w:r>
+        <w:rPr>
+          <w:rFonts w:ascii="Arial" w:hAnsi="Arial" w:cs="Arial"/>
+          <w:color w:val="4E443C"/>
+          <w:sz w:val="21"/>
+          <w:szCs w:val="21"/>
+          <w:shd w:val="clear" w:color="auto" w:fill="FCFCFA"/>
+        </w:rPr>
+        <w:t xml:space="preserve"> : will show the </w:t>
+      </w:r>
+      <w:proofErr w:type="spellStart"/>
+      <w:r>
+        <w:rPr>
+          <w:rFonts w:ascii="Arial" w:hAnsi="Arial" w:cs="Arial"/>
+          <w:color w:val="4E443C"/>
+          <w:sz w:val="21"/>
+          <w:szCs w:val="21"/>
+          <w:shd w:val="clear" w:color="auto" w:fill="FCFCFA"/>
+        </w:rPr>
+        <w:t>url</w:t>
+      </w:r>
+      <w:proofErr w:type="spellEnd"/>
+      <w:r>
+        <w:rPr>
+          <w:rFonts w:ascii="Arial" w:hAnsi="Arial" w:cs="Arial"/>
+          <w:color w:val="4E443C"/>
+          <w:sz w:val="21"/>
+          <w:szCs w:val="21"/>
+          <w:shd w:val="clear" w:color="auto" w:fill="FCFCFA"/>
+        </w:rPr>
+        <w:t xml:space="preserve"> and </w:t>
+      </w:r>
+      <w:proofErr w:type="spellStart"/>
+      <w:r>
+        <w:rPr>
+          <w:rFonts w:ascii="Arial" w:hAnsi="Arial" w:cs="Arial"/>
+          <w:color w:val="4E443C"/>
+          <w:sz w:val="21"/>
+          <w:szCs w:val="21"/>
+          <w:shd w:val="clear" w:color="auto" w:fill="FCFCFA"/>
+        </w:rPr>
+        <w:t>shortname</w:t>
+      </w:r>
+      <w:proofErr w:type="spellEnd"/>
+    </w:p>
+    <w:p>
+      <w:pPr>
+        <w:pStyle w:val="ListParagraph"/>
+        <w:numPr>
+          <w:ilvl w:val="1"/>
+          <w:numId w:val="9"/>
+        </w:numPr>
+        <w:rPr>
+          <w:rFonts w:ascii="Arial" w:hAnsi="Arial" w:cs="Arial"/>
+          <w:color w:val="4E443C"/>
+          <w:sz w:val="21"/>
+          <w:szCs w:val="21"/>
+          <w:shd w:val="clear" w:color="auto" w:fill="FCFCFA"/>
+        </w:rPr>
+      </w:pPr>
+      <w:r>
+        <w:rPr>
+          <w:rFonts w:ascii="Arial" w:hAnsi="Arial" w:cs="Arial"/>
+          <w:color w:val="4E443C"/>
+          <w:sz w:val="21"/>
+          <w:szCs w:val="21"/>
+          <w:shd w:val="clear" w:color="auto" w:fill="FCFCFA"/>
+        </w:rPr>
+        <w:t xml:space="preserve">we can add more remote by : </w:t>
+      </w:r>
+      <w:proofErr w:type="spellStart"/>
+      <w:r>
+        <w:rPr>
+          <w:rFonts w:ascii="Arial" w:hAnsi="Arial" w:cs="Arial"/>
+          <w:b/>
+          <w:i/>
+          <w:color w:val="4E443C"/>
+          <w:sz w:val="21"/>
+          <w:szCs w:val="21"/>
+          <w:shd w:val="clear" w:color="auto" w:fill="FCFCFA"/>
+        </w:rPr>
+        <w:t>git</w:t>
+      </w:r>
+      <w:proofErr w:type="spellEnd"/>
+      <w:r>
+        <w:rPr>
+          <w:rFonts w:ascii="Arial" w:hAnsi="Arial" w:cs="Arial"/>
+          <w:b/>
+          <w:i/>
+          <w:color w:val="4E443C"/>
+          <w:sz w:val="21"/>
+          <w:szCs w:val="21"/>
+          <w:shd w:val="clear" w:color="auto" w:fill="FCFCFA"/>
+        </w:rPr>
+        <w:t xml:space="preserve"> remote add &lt;</w:t>
+      </w:r>
+      <w:proofErr w:type="spellStart"/>
+      <w:r>
+        <w:rPr>
+          <w:rFonts w:ascii="Arial" w:hAnsi="Arial" w:cs="Arial"/>
+          <w:b/>
+          <w:i/>
+          <w:color w:val="4E443C"/>
+          <w:sz w:val="21"/>
+          <w:szCs w:val="21"/>
+          <w:shd w:val="clear" w:color="auto" w:fill="FCFCFA"/>
+        </w:rPr>
+        <w:t>shortname</w:t>
+      </w:r>
+      <w:proofErr w:type="spellEnd"/>
+      <w:r>
+        <w:rPr>
+          <w:rFonts w:ascii="Arial" w:hAnsi="Arial" w:cs="Arial"/>
+          <w:b/>
+          <w:i/>
+          <w:color w:val="4E443C"/>
+          <w:sz w:val="21"/>
+          <w:szCs w:val="21"/>
+          <w:shd w:val="clear" w:color="auto" w:fill="FCFCFA"/>
+        </w:rPr>
+        <w:t>&gt; &lt;</w:t>
+      </w:r>
+      <w:proofErr w:type="spellStart"/>
+      <w:r>
+        <w:rPr>
+          <w:rFonts w:ascii="Arial" w:hAnsi="Arial" w:cs="Arial"/>
+          <w:b/>
+          <w:i/>
+          <w:color w:val="4E443C"/>
+          <w:sz w:val="21"/>
+          <w:szCs w:val="21"/>
+          <w:shd w:val="clear" w:color="auto" w:fill="FCFCFA"/>
+        </w:rPr>
+        <w:t>url</w:t>
+      </w:r>
+      <w:proofErr w:type="spellEnd"/>
+      <w:r>
+        <w:rPr>
+          <w:rFonts w:ascii="Arial" w:hAnsi="Arial" w:cs="Arial"/>
+          <w:b/>
+          <w:i/>
+          <w:color w:val="4E443C"/>
+          <w:sz w:val="21"/>
+          <w:szCs w:val="21"/>
+          <w:shd w:val="clear" w:color="auto" w:fill="FCFCFA"/>
+        </w:rPr>
+        <w:t>&gt;</w:t>
+      </w:r>
+    </w:p>
+    <w:p>
+      <w:pPr>
+        <w:pStyle w:val="ListParagraph"/>
+        <w:numPr>
+          <w:ilvl w:val="1"/>
+          <w:numId w:val="9"/>
+        </w:numPr>
+        <w:rPr>
+          <w:rFonts w:ascii="Arial" w:hAnsi="Arial" w:cs="Arial"/>
+          <w:color w:val="4E443C"/>
+          <w:sz w:val="21"/>
+          <w:szCs w:val="21"/>
+          <w:shd w:val="clear" w:color="auto" w:fill="FCFCFA"/>
+        </w:rPr>
+      </w:pPr>
+      <w:r>
+        <w:rPr>
+          <w:rFonts w:ascii="Arial" w:hAnsi="Arial" w:cs="Arial"/>
+          <w:color w:val="4E443C"/>
+          <w:sz w:val="21"/>
+          <w:szCs w:val="21"/>
+          <w:shd w:val="clear" w:color="auto" w:fill="FCFCFA"/>
+        </w:rPr>
+        <w:t xml:space="preserve">we can rename remote : </w:t>
+      </w:r>
+      <w:proofErr w:type="spellStart"/>
+      <w:r>
+        <w:rPr>
+          <w:rFonts w:ascii="Arial" w:hAnsi="Arial" w:cs="Arial"/>
+          <w:b/>
+          <w:i/>
+          <w:color w:val="4E443C"/>
+          <w:sz w:val="21"/>
+          <w:szCs w:val="21"/>
+          <w:shd w:val="clear" w:color="auto" w:fill="FCFCFA"/>
+        </w:rPr>
+        <w:t>git</w:t>
+      </w:r>
+      <w:proofErr w:type="spellEnd"/>
+      <w:r>
+        <w:rPr>
+          <w:rFonts w:ascii="Arial" w:hAnsi="Arial" w:cs="Arial"/>
+          <w:b/>
+          <w:i/>
+          <w:color w:val="4E443C"/>
+          <w:sz w:val="21"/>
+          <w:szCs w:val="21"/>
+          <w:shd w:val="clear" w:color="auto" w:fill="FCFCFA"/>
+        </w:rPr>
+        <w:t xml:space="preserve"> remote rename &lt;</w:t>
+      </w:r>
+      <w:proofErr w:type="spellStart"/>
+      <w:r>
+        <w:rPr>
+          <w:rFonts w:ascii="Arial" w:hAnsi="Arial" w:cs="Arial"/>
+          <w:b/>
+          <w:i/>
+          <w:color w:val="4E443C"/>
+          <w:sz w:val="21"/>
+          <w:szCs w:val="21"/>
+          <w:shd w:val="clear" w:color="auto" w:fill="FCFCFA"/>
+        </w:rPr>
+        <w:t>oldname</w:t>
+      </w:r>
+      <w:proofErr w:type="spellEnd"/>
+      <w:r>
+        <w:rPr>
+          <w:rFonts w:ascii="Arial" w:hAnsi="Arial" w:cs="Arial"/>
+          <w:b/>
+          <w:i/>
+          <w:color w:val="4E443C"/>
+          <w:sz w:val="21"/>
+          <w:szCs w:val="21"/>
+          <w:shd w:val="clear" w:color="auto" w:fill="FCFCFA"/>
+        </w:rPr>
+        <w:t>&gt; &lt;</w:t>
+      </w:r>
+      <w:proofErr w:type="spellStart"/>
+      <w:r>
+        <w:rPr>
+          <w:rFonts w:ascii="Arial" w:hAnsi="Arial" w:cs="Arial"/>
+          <w:b/>
+          <w:i/>
+          <w:color w:val="4E443C"/>
+          <w:sz w:val="21"/>
+          <w:szCs w:val="21"/>
+          <w:shd w:val="clear" w:color="auto" w:fill="FCFCFA"/>
+        </w:rPr>
+        <w:t>newname</w:t>
+      </w:r>
+      <w:proofErr w:type="spellEnd"/>
+      <w:r>
+        <w:rPr>
+          <w:rFonts w:ascii="Arial" w:hAnsi="Arial" w:cs="Arial"/>
+          <w:b/>
+          <w:i/>
+          <w:color w:val="4E443C"/>
+          <w:sz w:val="21"/>
+          <w:szCs w:val="21"/>
+          <w:shd w:val="clear" w:color="auto" w:fill="FCFCFA"/>
+        </w:rPr>
+        <w:t>&gt;</w:t>
+      </w:r>
+    </w:p>
+    <w:p>
+      <w:pPr>
+        <w:pStyle w:val="ListParagraph"/>
+        <w:numPr>
+          <w:ilvl w:val="1"/>
+          <w:numId w:val="9"/>
+        </w:numPr>
+        <w:rPr>
+          <w:rFonts w:ascii="Arial" w:hAnsi="Arial" w:cs="Arial"/>
+          <w:b/>
+          <w:i/>
+          <w:color w:val="4E443C"/>
+          <w:sz w:val="21"/>
+          <w:szCs w:val="21"/>
+          <w:shd w:val="clear" w:color="auto" w:fill="FCFCFA"/>
+        </w:rPr>
+      </w:pPr>
+      <w:r>
+        <w:rPr>
+          <w:rFonts w:ascii="Arial" w:hAnsi="Arial" w:cs="Arial"/>
+          <w:color w:val="4E443C"/>
+          <w:sz w:val="21"/>
+          <w:szCs w:val="21"/>
+          <w:shd w:val="clear" w:color="auto" w:fill="FCFCFA"/>
+        </w:rPr>
+        <w:t xml:space="preserve">we can remove remote: </w:t>
+      </w:r>
+      <w:proofErr w:type="spellStart"/>
+      <w:r>
+        <w:rPr>
+          <w:rFonts w:ascii="Arial" w:hAnsi="Arial" w:cs="Arial"/>
+          <w:b/>
+          <w:i/>
+          <w:color w:val="4E443C"/>
+          <w:sz w:val="21"/>
+          <w:szCs w:val="21"/>
+          <w:shd w:val="clear" w:color="auto" w:fill="FCFCFA"/>
+        </w:rPr>
+        <w:t>git</w:t>
+      </w:r>
+      <w:proofErr w:type="spellEnd"/>
+      <w:r>
+        <w:rPr>
+          <w:rFonts w:ascii="Arial" w:hAnsi="Arial" w:cs="Arial"/>
+          <w:b/>
+          <w:i/>
+          <w:color w:val="4E443C"/>
+          <w:sz w:val="21"/>
+          <w:szCs w:val="21"/>
+          <w:shd w:val="clear" w:color="auto" w:fill="FCFCFA"/>
+        </w:rPr>
+        <w:t xml:space="preserve"> remote remove &lt;</w:t>
+      </w:r>
+      <w:proofErr w:type="spellStart"/>
+      <w:r>
+        <w:rPr>
+          <w:rFonts w:ascii="Arial" w:hAnsi="Arial" w:cs="Arial"/>
+          <w:b/>
+          <w:i/>
+          <w:color w:val="4E443C"/>
+          <w:sz w:val="21"/>
+          <w:szCs w:val="21"/>
+          <w:shd w:val="clear" w:color="auto" w:fill="FCFCFA"/>
+        </w:rPr>
+        <w:t>shortname</w:t>
+      </w:r>
+      <w:proofErr w:type="spellEnd"/>
+      <w:r>
+        <w:rPr>
+          <w:rFonts w:ascii="Arial" w:hAnsi="Arial" w:cs="Arial"/>
+          <w:b/>
+          <w:i/>
+          <w:color w:val="4E443C"/>
+          <w:sz w:val="21"/>
+          <w:szCs w:val="21"/>
+          <w:shd w:val="clear" w:color="auto" w:fill="FCFCFA"/>
+        </w:rPr>
+        <w:t xml:space="preserve">&gt; or </w:t>
+      </w:r>
+      <w:proofErr w:type="spellStart"/>
+      <w:r>
+        <w:rPr>
+          <w:rFonts w:ascii="Arial" w:hAnsi="Arial" w:cs="Arial"/>
+          <w:b/>
+          <w:i/>
+          <w:color w:val="4E443C"/>
+          <w:sz w:val="21"/>
+          <w:szCs w:val="21"/>
+          <w:shd w:val="clear" w:color="auto" w:fill="FCFCFA"/>
+        </w:rPr>
+        <w:t>git</w:t>
+      </w:r>
+      <w:proofErr w:type="spellEnd"/>
+      <w:r>
+        <w:rPr>
+          <w:rFonts w:ascii="Arial" w:hAnsi="Arial" w:cs="Arial"/>
+          <w:b/>
+          <w:i/>
+          <w:color w:val="4E443C"/>
+          <w:sz w:val="21"/>
+          <w:szCs w:val="21"/>
+          <w:shd w:val="clear" w:color="auto" w:fill="FCFCFA"/>
+        </w:rPr>
+        <w:t xml:space="preserve"> remote </w:t>
+      </w:r>
+      <w:proofErr w:type="spellStart"/>
+      <w:r>
+        <w:rPr>
+          <w:rFonts w:ascii="Arial" w:hAnsi="Arial" w:cs="Arial"/>
+          <w:b/>
+          <w:i/>
+          <w:color w:val="4E443C"/>
+          <w:sz w:val="21"/>
+          <w:szCs w:val="21"/>
+          <w:shd w:val="clear" w:color="auto" w:fill="FCFCFA"/>
+        </w:rPr>
+        <w:t>rm</w:t>
+      </w:r>
+      <w:proofErr w:type="spellEnd"/>
+      <w:r>
+        <w:rPr>
+          <w:rFonts w:ascii="Arial" w:hAnsi="Arial" w:cs="Arial"/>
+          <w:b/>
+          <w:i/>
+          <w:color w:val="4E443C"/>
+          <w:sz w:val="21"/>
+          <w:szCs w:val="21"/>
+          <w:shd w:val="clear" w:color="auto" w:fill="FCFCFA"/>
+        </w:rPr>
+        <w:t xml:space="preserve"> &lt;</w:t>
+      </w:r>
+      <w:proofErr w:type="spellStart"/>
+      <w:r>
+        <w:rPr>
+          <w:rFonts w:ascii="Arial" w:hAnsi="Arial" w:cs="Arial"/>
+          <w:b/>
+          <w:i/>
+          <w:color w:val="4E443C"/>
+          <w:sz w:val="21"/>
+          <w:szCs w:val="21"/>
+          <w:shd w:val="clear" w:color="auto" w:fill="FCFCFA"/>
+        </w:rPr>
+        <w:t>shortname</w:t>
+      </w:r>
+      <w:proofErr w:type="spellEnd"/>
+      <w:r>
+        <w:rPr>
+          <w:rFonts w:ascii="Arial" w:hAnsi="Arial" w:cs="Arial"/>
+          <w:b/>
+          <w:i/>
+          <w:color w:val="4E443C"/>
+          <w:sz w:val="21"/>
+          <w:szCs w:val="21"/>
+          <w:shd w:val="clear" w:color="auto" w:fill="FCFCFA"/>
+        </w:rPr>
+        <w:t>&gt;</w:t>
+      </w:r>
+    </w:p>
+    <w:p>
+      <w:pPr>
+        <w:pStyle w:val="ListParagraph"/>
+        <w:numPr>
+          <w:ilvl w:val="1"/>
+          <w:numId w:val="9"/>
+        </w:numPr>
+        <w:rPr>
+          <w:rFonts w:ascii="Arial" w:hAnsi="Arial" w:cs="Arial"/>
+          <w:color w:val="4E443C"/>
+          <w:sz w:val="21"/>
+          <w:szCs w:val="21"/>
+          <w:shd w:val="clear" w:color="auto" w:fill="FCFCFA"/>
+        </w:rPr>
+      </w:pPr>
+      <w:proofErr w:type="spellStart"/>
+      <w:proofErr w:type="gramStart"/>
+      <w:r>
+        <w:rPr>
+          <w:rFonts w:ascii="Arial" w:hAnsi="Arial" w:cs="Arial"/>
+          <w:b/>
+          <w:i/>
+          <w:color w:val="4E443C"/>
+          <w:sz w:val="21"/>
+          <w:szCs w:val="21"/>
+          <w:shd w:val="clear" w:color="auto" w:fill="FCFCFA"/>
+        </w:rPr>
+        <w:t>git</w:t>
+      </w:r>
+      <w:proofErr w:type="spellEnd"/>
+      <w:proofErr w:type="gramEnd"/>
+      <w:r>
+        <w:rPr>
+          <w:rFonts w:ascii="Arial" w:hAnsi="Arial" w:cs="Arial"/>
+          <w:b/>
+          <w:i/>
+          <w:color w:val="4E443C"/>
+          <w:sz w:val="21"/>
+          <w:szCs w:val="21"/>
+          <w:shd w:val="clear" w:color="auto" w:fill="FCFCFA"/>
+        </w:rPr>
+        <w:t xml:space="preserve"> remote show</w:t>
+      </w:r>
+      <w:r>
+        <w:rPr>
+          <w:rFonts w:ascii="Arial" w:hAnsi="Arial" w:cs="Arial"/>
+          <w:color w:val="4E443C"/>
+          <w:sz w:val="21"/>
+          <w:szCs w:val="21"/>
+          <w:shd w:val="clear" w:color="auto" w:fill="FCFCFA"/>
+        </w:rPr>
+        <w:t xml:space="preserve">: will show more details about the </w:t>
+      </w:r>
+      <w:proofErr w:type="spellStart"/>
+      <w:r>
+        <w:rPr>
+          <w:rFonts w:ascii="Arial" w:hAnsi="Arial" w:cs="Arial"/>
+          <w:color w:val="4E443C"/>
+          <w:sz w:val="21"/>
+          <w:szCs w:val="21"/>
+          <w:shd w:val="clear" w:color="auto" w:fill="FCFCFA"/>
+        </w:rPr>
+        <w:t>git</w:t>
+      </w:r>
+      <w:proofErr w:type="spellEnd"/>
+      <w:r>
+        <w:rPr>
+          <w:rFonts w:ascii="Arial" w:hAnsi="Arial" w:cs="Arial"/>
+          <w:color w:val="4E443C"/>
+          <w:sz w:val="21"/>
+          <w:szCs w:val="21"/>
+          <w:shd w:val="clear" w:color="auto" w:fill="FCFCFA"/>
+        </w:rPr>
+        <w:t xml:space="preserve"> repo. </w:t>
+      </w:r>
+      <w:proofErr w:type="gramStart"/>
+      <w:r>
+        <w:rPr>
+          <w:rFonts w:ascii="Arial" w:hAnsi="Arial" w:cs="Arial"/>
+          <w:color w:val="4E443C"/>
+          <w:sz w:val="21"/>
+          <w:szCs w:val="21"/>
+          <w:shd w:val="clear" w:color="auto" w:fill="FCFCFA"/>
+        </w:rPr>
+        <w:t>his</w:t>
+      </w:r>
+      <w:proofErr w:type="gramEnd"/>
+      <w:r>
+        <w:rPr>
+          <w:rFonts w:ascii="Arial" w:hAnsi="Arial" w:cs="Arial"/>
+          <w:color w:val="4E443C"/>
+          <w:sz w:val="21"/>
+          <w:szCs w:val="21"/>
+          <w:shd w:val="clear" w:color="auto" w:fill="FCFCFA"/>
+        </w:rPr>
+        <w:t xml:space="preserve"> command shows which branch is automatically pushed to when you run </w:t>
+      </w:r>
+      <w:proofErr w:type="spellStart"/>
+      <w:r>
+        <w:rPr>
+          <w:rStyle w:val="HTMLCode"/>
+          <w:rFonts w:eastAsiaTheme="minorHAnsi"/>
+          <w:color w:val="333333"/>
+          <w:sz w:val="21"/>
+          <w:szCs w:val="21"/>
+          <w:bdr w:val="single" w:sz="6" w:space="0" w:color="F5F5F5" w:frame="1"/>
+          <w:shd w:val="clear" w:color="auto" w:fill="EEEEEE"/>
+        </w:rPr>
+        <w:t>git</w:t>
+      </w:r>
+      <w:proofErr w:type="spellEnd"/>
+      <w:r>
+        <w:rPr>
+          <w:rStyle w:val="HTMLCode"/>
+          <w:rFonts w:eastAsiaTheme="minorHAnsi"/>
+          <w:color w:val="333333"/>
+          <w:sz w:val="21"/>
+          <w:szCs w:val="21"/>
+          <w:bdr w:val="single" w:sz="6" w:space="0" w:color="F5F5F5" w:frame="1"/>
+          <w:shd w:val="clear" w:color="auto" w:fill="EEEEEE"/>
+        </w:rPr>
+        <w:t xml:space="preserve"> push</w:t>
+      </w:r>
+      <w:r>
+        <w:rPr>
+          <w:rFonts w:ascii="Arial" w:hAnsi="Arial" w:cs="Arial"/>
+          <w:color w:val="4E443C"/>
+          <w:sz w:val="21"/>
+          <w:szCs w:val="21"/>
+          <w:shd w:val="clear" w:color="auto" w:fill="FCFCFA"/>
+        </w:rPr>
+        <w:t> while on certain branches. It also shows you which remote branches on the server you don’t yet have, which remote branches you have that have been removed from the server, and multiple local branches that are able to merge automatically with their remote-tracking branch when you run </w:t>
+      </w:r>
+      <w:proofErr w:type="spellStart"/>
+      <w:r>
+        <w:rPr>
+          <w:rStyle w:val="HTMLCode"/>
+          <w:rFonts w:eastAsiaTheme="minorHAnsi"/>
+          <w:color w:val="333333"/>
+          <w:sz w:val="21"/>
+          <w:szCs w:val="21"/>
+          <w:bdr w:val="single" w:sz="6" w:space="0" w:color="F5F5F5" w:frame="1"/>
+          <w:shd w:val="clear" w:color="auto" w:fill="EEEEEE"/>
+        </w:rPr>
+        <w:t>git</w:t>
+      </w:r>
+      <w:proofErr w:type="spellEnd"/>
+      <w:r>
+        <w:rPr>
+          <w:rStyle w:val="HTMLCode"/>
+          <w:rFonts w:eastAsiaTheme="minorHAnsi"/>
+          <w:color w:val="333333"/>
+          <w:sz w:val="21"/>
+          <w:szCs w:val="21"/>
+          <w:bdr w:val="single" w:sz="6" w:space="0" w:color="F5F5F5" w:frame="1"/>
+          <w:shd w:val="clear" w:color="auto" w:fill="EEEEEE"/>
+        </w:rPr>
+        <w:t xml:space="preserve"> pull</w:t>
+      </w:r>
+      <w:r>
+        <w:rPr>
+          <w:rFonts w:ascii="Arial" w:hAnsi="Arial" w:cs="Arial"/>
+          <w:color w:val="4E443C"/>
+          <w:sz w:val="21"/>
+          <w:szCs w:val="21"/>
+          <w:shd w:val="clear" w:color="auto" w:fill="FCFCFA"/>
+        </w:rPr>
+        <w:t>.</w:t>
+      </w:r>
+    </w:p>
+    <w:p>
+      <w:pPr>
+        <w:pStyle w:val="ListParagraph"/>
+        <w:numPr>
+          <w:ilvl w:val="0"/>
+          <w:numId w:val="9"/>
+        </w:numPr>
+        <w:rPr>
+          <w:rFonts w:ascii="Arial" w:hAnsi="Arial" w:cs="Arial"/>
+          <w:b/>
+          <w:i/>
+          <w:color w:val="4E443C"/>
+          <w:sz w:val="21"/>
+          <w:szCs w:val="21"/>
+          <w:shd w:val="clear" w:color="auto" w:fill="FCFCFA"/>
+        </w:rPr>
+      </w:pPr>
+      <w:proofErr w:type="spellStart"/>
+      <w:r>
+        <w:rPr>
+          <w:rFonts w:ascii="Arial" w:hAnsi="Arial" w:cs="Arial"/>
+          <w:b/>
+          <w:i/>
+          <w:color w:val="4E443C"/>
+          <w:sz w:val="21"/>
+          <w:szCs w:val="21"/>
+          <w:shd w:val="clear" w:color="auto" w:fill="FCFCFA"/>
+        </w:rPr>
+        <w:t>git</w:t>
+      </w:r>
+      <w:proofErr w:type="spellEnd"/>
+      <w:r>
+        <w:rPr>
+          <w:rFonts w:ascii="Arial" w:hAnsi="Arial" w:cs="Arial"/>
+          <w:b/>
+          <w:i/>
+          <w:color w:val="4E443C"/>
+          <w:sz w:val="21"/>
+          <w:szCs w:val="21"/>
+          <w:shd w:val="clear" w:color="auto" w:fill="FCFCFA"/>
+        </w:rPr>
+        <w:t xml:space="preserve"> fetch</w:t>
+      </w:r>
+    </w:p>
+    <w:p>
+      <w:pPr>
+        <w:pStyle w:val="ListParagraph"/>
+        <w:numPr>
+          <w:ilvl w:val="1"/>
+          <w:numId w:val="9"/>
+        </w:numPr>
+        <w:rPr>
+          <w:rFonts w:ascii="Arial" w:hAnsi="Arial" w:cs="Arial"/>
+          <w:b/>
+          <w:i/>
+          <w:color w:val="4E443C"/>
+          <w:sz w:val="21"/>
+          <w:szCs w:val="21"/>
+          <w:shd w:val="clear" w:color="auto" w:fill="FCFCFA"/>
+        </w:rPr>
+      </w:pPr>
+      <w:proofErr w:type="spellStart"/>
+      <w:proofErr w:type="gramStart"/>
+      <w:r>
+        <w:rPr>
+          <w:rFonts w:ascii="Arial" w:hAnsi="Arial" w:cs="Arial"/>
+          <w:b/>
+          <w:i/>
+          <w:color w:val="4E443C"/>
+          <w:sz w:val="21"/>
+          <w:szCs w:val="21"/>
+          <w:shd w:val="clear" w:color="auto" w:fill="FCFCFA"/>
+        </w:rPr>
+        <w:t>git</w:t>
+      </w:r>
+      <w:proofErr w:type="spellEnd"/>
+      <w:proofErr w:type="gramEnd"/>
+      <w:r>
+        <w:rPr>
+          <w:rFonts w:ascii="Arial" w:hAnsi="Arial" w:cs="Arial"/>
+          <w:b/>
+          <w:i/>
+          <w:color w:val="4E443C"/>
+          <w:sz w:val="21"/>
+          <w:szCs w:val="21"/>
+          <w:shd w:val="clear" w:color="auto" w:fill="FCFCFA"/>
+        </w:rPr>
+        <w:t xml:space="preserve"> fetch &lt;</w:t>
+      </w:r>
+      <w:proofErr w:type="spellStart"/>
+      <w:r>
+        <w:rPr>
+          <w:rFonts w:ascii="Arial" w:hAnsi="Arial" w:cs="Arial"/>
+          <w:b/>
+          <w:i/>
+          <w:color w:val="4E443C"/>
+          <w:sz w:val="21"/>
+          <w:szCs w:val="21"/>
+          <w:shd w:val="clear" w:color="auto" w:fill="FCFCFA"/>
+        </w:rPr>
+        <w:t>shortname</w:t>
+      </w:r>
+      <w:proofErr w:type="spellEnd"/>
+      <w:r>
+        <w:rPr>
+          <w:rFonts w:ascii="Arial" w:hAnsi="Arial" w:cs="Arial"/>
+          <w:b/>
+          <w:i/>
+          <w:color w:val="4E443C"/>
+          <w:sz w:val="21"/>
+          <w:szCs w:val="21"/>
+          <w:shd w:val="clear" w:color="auto" w:fill="FCFCFA"/>
+        </w:rPr>
+        <w:t>&gt;</w:t>
+      </w:r>
+      <w:r>
+        <w:rPr>
+          <w:rFonts w:ascii="Arial" w:hAnsi="Arial" w:cs="Arial"/>
+          <w:color w:val="4E443C"/>
+          <w:sz w:val="21"/>
+          <w:szCs w:val="21"/>
+          <w:shd w:val="clear" w:color="auto" w:fill="FCFCFA"/>
+        </w:rPr>
+        <w:t xml:space="preserve"> : will download the file from remote to local. But it will not merge it.</w:t>
+      </w:r>
+    </w:p>
+    <w:p>
+      <w:pPr>
+        <w:pStyle w:val="ListParagraph"/>
+        <w:numPr>
+          <w:ilvl w:val="0"/>
+          <w:numId w:val="9"/>
+        </w:numPr>
+        <w:rPr>
+          <w:rFonts w:ascii="Arial" w:hAnsi="Arial" w:cs="Arial"/>
+          <w:b/>
+          <w:i/>
+          <w:color w:val="4E443C"/>
+          <w:sz w:val="21"/>
+          <w:szCs w:val="21"/>
+          <w:shd w:val="clear" w:color="auto" w:fill="FCFCFA"/>
+        </w:rPr>
+      </w:pPr>
+      <w:proofErr w:type="spellStart"/>
+      <w:r>
+        <w:rPr>
+          <w:rFonts w:ascii="Arial" w:hAnsi="Arial" w:cs="Arial"/>
+          <w:b/>
+          <w:i/>
+          <w:color w:val="4E443C"/>
+          <w:sz w:val="21"/>
+          <w:szCs w:val="21"/>
+          <w:shd w:val="clear" w:color="auto" w:fill="FCFCFA"/>
+        </w:rPr>
+        <w:t>git</w:t>
+      </w:r>
+      <w:proofErr w:type="spellEnd"/>
+      <w:r>
+        <w:rPr>
+          <w:rFonts w:ascii="Arial" w:hAnsi="Arial" w:cs="Arial"/>
+          <w:b/>
+          <w:i/>
+          <w:color w:val="4E443C"/>
+          <w:sz w:val="21"/>
+          <w:szCs w:val="21"/>
+          <w:shd w:val="clear" w:color="auto" w:fill="FCFCFA"/>
+        </w:rPr>
+        <w:t xml:space="preserve"> pull</w:t>
+      </w:r>
+    </w:p>
+    <w:p>
+      <w:pPr>
+        <w:pStyle w:val="ListParagraph"/>
+        <w:numPr>
+          <w:ilvl w:val="1"/>
+          <w:numId w:val="9"/>
+        </w:numPr>
+        <w:rPr>
+          <w:rFonts w:ascii="Arial" w:hAnsi="Arial" w:cs="Arial"/>
+          <w:b/>
+          <w:i/>
+          <w:color w:val="4E443C"/>
+          <w:sz w:val="21"/>
+          <w:szCs w:val="21"/>
+          <w:shd w:val="clear" w:color="auto" w:fill="FCFCFA"/>
+        </w:rPr>
+      </w:pPr>
+      <w:proofErr w:type="spellStart"/>
+      <w:r>
+        <w:rPr>
+          <w:rFonts w:ascii="Arial" w:hAnsi="Arial" w:cs="Arial"/>
+          <w:b/>
+          <w:i/>
+          <w:color w:val="4E443C"/>
+          <w:sz w:val="21"/>
+          <w:szCs w:val="21"/>
+          <w:shd w:val="clear" w:color="auto" w:fill="FCFCFA"/>
+        </w:rPr>
+        <w:t>git</w:t>
+      </w:r>
+      <w:proofErr w:type="spellEnd"/>
+      <w:r>
+        <w:rPr>
+          <w:rFonts w:ascii="Arial" w:hAnsi="Arial" w:cs="Arial"/>
+          <w:b/>
+          <w:i/>
+          <w:color w:val="4E443C"/>
+          <w:sz w:val="21"/>
+          <w:szCs w:val="21"/>
+          <w:shd w:val="clear" w:color="auto" w:fill="FCFCFA"/>
+        </w:rPr>
+        <w:t xml:space="preserve"> pull &lt;</w:t>
+      </w:r>
+      <w:proofErr w:type="spellStart"/>
+      <w:r>
+        <w:rPr>
+          <w:rFonts w:ascii="Arial" w:hAnsi="Arial" w:cs="Arial"/>
+          <w:b/>
+          <w:i/>
+          <w:color w:val="4E443C"/>
+          <w:sz w:val="21"/>
+          <w:szCs w:val="21"/>
+          <w:shd w:val="clear" w:color="auto" w:fill="FCFCFA"/>
+        </w:rPr>
+        <w:t>shortname</w:t>
+      </w:r>
+      <w:proofErr w:type="spellEnd"/>
+      <w:r>
+        <w:rPr>
+          <w:rFonts w:ascii="Arial" w:hAnsi="Arial" w:cs="Arial"/>
+          <w:b/>
+          <w:i/>
+          <w:color w:val="4E443C"/>
+          <w:sz w:val="21"/>
+          <w:szCs w:val="21"/>
+          <w:shd w:val="clear" w:color="auto" w:fill="FCFCFA"/>
+        </w:rPr>
+        <w:t>&gt;</w:t>
+      </w:r>
+      <w:r>
+        <w:rPr>
+          <w:rFonts w:ascii="Arial" w:hAnsi="Arial" w:cs="Arial"/>
+          <w:color w:val="4E443C"/>
+          <w:sz w:val="21"/>
+          <w:szCs w:val="21"/>
+          <w:shd w:val="clear" w:color="auto" w:fill="FCFCFA"/>
+        </w:rPr>
+        <w:t xml:space="preserve"> : will download and try to merge the latest changes from remote</w:t>
+      </w:r>
+    </w:p>
+    <w:p>
+      <w:pPr>
+        <w:pStyle w:val="Heading2"/>
+      </w:pPr>
+      <w:r>
+        <w:t>Tagging</w:t>
+      </w:r>
+    </w:p>
+    <w:p>
+      <w:pPr>
+        <w:pStyle w:val="ListParagraph"/>
+        <w:numPr>
+          <w:ilvl w:val="0"/>
+          <w:numId w:val="9"/>
+        </w:numPr>
+        <w:rPr>
+          <w:rFonts w:ascii="Arial" w:hAnsi="Arial" w:cs="Arial"/>
+          <w:b/>
+          <w:i/>
+          <w:color w:val="4E443C"/>
+          <w:sz w:val="21"/>
+          <w:szCs w:val="21"/>
+          <w:shd w:val="clear" w:color="auto" w:fill="FCFCFA"/>
+        </w:rPr>
+      </w:pPr>
+      <w:proofErr w:type="spellStart"/>
+      <w:r>
+        <w:rPr>
+          <w:rFonts w:ascii="Arial" w:hAnsi="Arial" w:cs="Arial"/>
+          <w:b/>
+          <w:i/>
+          <w:color w:val="4E443C"/>
+          <w:sz w:val="21"/>
+          <w:szCs w:val="21"/>
+          <w:shd w:val="clear" w:color="auto" w:fill="FCFCFA"/>
+        </w:rPr>
+        <w:t>git</w:t>
+      </w:r>
+      <w:proofErr w:type="spellEnd"/>
+      <w:r>
+        <w:rPr>
+          <w:rFonts w:ascii="Arial" w:hAnsi="Arial" w:cs="Arial"/>
+          <w:b/>
+          <w:i/>
+          <w:color w:val="4E443C"/>
+          <w:sz w:val="21"/>
+          <w:szCs w:val="21"/>
+          <w:shd w:val="clear" w:color="auto" w:fill="FCFCFA"/>
+        </w:rPr>
+        <w:t xml:space="preserve"> tag : </w:t>
+      </w:r>
+      <w:r>
+        <w:rPr>
+          <w:rFonts w:ascii="Arial" w:hAnsi="Arial" w:cs="Arial"/>
+          <w:color w:val="4E443C"/>
+          <w:sz w:val="21"/>
+          <w:szCs w:val="21"/>
+          <w:shd w:val="clear" w:color="auto" w:fill="FCFCFA"/>
+        </w:rPr>
+        <w:t>show available tags</w:t>
+      </w:r>
+    </w:p>
+    <w:p>
+      <w:pPr>
+        <w:pStyle w:val="ListParagraph"/>
+        <w:numPr>
+          <w:ilvl w:val="1"/>
+          <w:numId w:val="9"/>
+        </w:numPr>
+        <w:rPr>
+          <w:rFonts w:ascii="Arial" w:hAnsi="Arial" w:cs="Arial"/>
+          <w:b/>
+          <w:i/>
+          <w:color w:val="4E443C"/>
+          <w:sz w:val="21"/>
+          <w:szCs w:val="21"/>
+          <w:shd w:val="clear" w:color="auto" w:fill="FCFCFA"/>
+        </w:rPr>
+      </w:pPr>
+      <w:proofErr w:type="spellStart"/>
+      <w:proofErr w:type="gramStart"/>
+      <w:r>
+        <w:rPr>
+          <w:rFonts w:ascii="Arial" w:hAnsi="Arial" w:cs="Arial"/>
+          <w:b/>
+          <w:i/>
+          <w:color w:val="4E443C"/>
+          <w:sz w:val="21"/>
+          <w:szCs w:val="21"/>
+          <w:shd w:val="clear" w:color="auto" w:fill="FCFCFA"/>
+        </w:rPr>
+        <w:t>git</w:t>
+      </w:r>
+      <w:proofErr w:type="spellEnd"/>
+      <w:proofErr w:type="gramEnd"/>
+      <w:r>
+        <w:rPr>
+          <w:rFonts w:ascii="Arial" w:hAnsi="Arial" w:cs="Arial"/>
+          <w:b/>
+          <w:i/>
+          <w:color w:val="4E443C"/>
+          <w:sz w:val="21"/>
+          <w:szCs w:val="21"/>
+          <w:shd w:val="clear" w:color="auto" w:fill="FCFCFA"/>
+        </w:rPr>
+        <w:t xml:space="preserve"> push </w:t>
+      </w:r>
+      <w:r>
+        <w:rPr>
+          <w:rFonts w:ascii="Arial" w:hAnsi="Arial" w:cs="Arial"/>
+          <w:color w:val="4E443C"/>
+          <w:sz w:val="21"/>
+          <w:szCs w:val="21"/>
+          <w:shd w:val="clear" w:color="auto" w:fill="FCFCFA"/>
+        </w:rPr>
+        <w:t>command doesn’t transfer tags to remote servers. You will have to explicitly push tags to a shared server after you have created them</w:t>
+      </w:r>
+    </w:p>
+    <w:p>
+      <w:pPr>
+        <w:pStyle w:val="ListParagraph"/>
+        <w:numPr>
+          <w:ilvl w:val="1"/>
+          <w:numId w:val="9"/>
+        </w:numPr>
+        <w:rPr>
+          <w:rFonts w:ascii="Arial" w:hAnsi="Arial" w:cs="Arial"/>
+          <w:b/>
+          <w:i/>
+          <w:color w:val="4E443C"/>
+          <w:sz w:val="21"/>
+          <w:szCs w:val="21"/>
+          <w:shd w:val="clear" w:color="auto" w:fill="FCFCFA"/>
+        </w:rPr>
+      </w:pPr>
+      <w:proofErr w:type="spellStart"/>
+      <w:proofErr w:type="gramStart"/>
+      <w:r>
+        <w:rPr>
+          <w:rFonts w:ascii="Arial" w:hAnsi="Arial" w:cs="Arial"/>
+          <w:b/>
+          <w:i/>
+          <w:color w:val="4E443C"/>
+          <w:sz w:val="21"/>
+          <w:szCs w:val="21"/>
+          <w:shd w:val="clear" w:color="auto" w:fill="FCFCFA"/>
+        </w:rPr>
+        <w:t>git</w:t>
+      </w:r>
+      <w:proofErr w:type="spellEnd"/>
+      <w:proofErr w:type="gramEnd"/>
+      <w:r>
+        <w:rPr>
+          <w:rFonts w:ascii="Arial" w:hAnsi="Arial" w:cs="Arial"/>
+          <w:b/>
+          <w:i/>
+          <w:color w:val="4E443C"/>
+          <w:sz w:val="21"/>
+          <w:szCs w:val="21"/>
+          <w:shd w:val="clear" w:color="auto" w:fill="FCFCFA"/>
+        </w:rPr>
+        <w:t xml:space="preserve"> push origin [</w:t>
+      </w:r>
+      <w:proofErr w:type="spellStart"/>
+      <w:r>
+        <w:rPr>
+          <w:rFonts w:ascii="Arial" w:hAnsi="Arial" w:cs="Arial"/>
+          <w:b/>
+          <w:i/>
+          <w:color w:val="4E443C"/>
+          <w:sz w:val="21"/>
+          <w:szCs w:val="21"/>
+          <w:shd w:val="clear" w:color="auto" w:fill="FCFCFA"/>
+        </w:rPr>
+        <w:t>tagname</w:t>
+      </w:r>
+      <w:proofErr w:type="spellEnd"/>
+      <w:r>
+        <w:rPr>
+          <w:rFonts w:ascii="Arial" w:hAnsi="Arial" w:cs="Arial"/>
+          <w:b/>
+          <w:i/>
+          <w:color w:val="4E443C"/>
+          <w:sz w:val="21"/>
+          <w:szCs w:val="21"/>
+          <w:shd w:val="clear" w:color="auto" w:fill="FCFCFA"/>
+        </w:rPr>
+        <w:t>].</w:t>
+      </w:r>
+    </w:p>
+    <w:p>
+      <w:pPr>
+        <w:pStyle w:val="ListParagraph"/>
+        <w:numPr>
+          <w:ilvl w:val="1"/>
+          <w:numId w:val="9"/>
+        </w:numPr>
+        <w:rPr>
+          <w:rFonts w:ascii="Arial" w:hAnsi="Arial" w:cs="Arial"/>
+          <w:b/>
+          <w:i/>
+          <w:color w:val="4E443C"/>
+          <w:sz w:val="21"/>
+          <w:szCs w:val="21"/>
+          <w:shd w:val="clear" w:color="auto" w:fill="FCFCFA"/>
+        </w:rPr>
+      </w:pPr>
+      <w:proofErr w:type="spellStart"/>
+      <w:r>
+        <w:rPr>
+          <w:rFonts w:ascii="Arial" w:hAnsi="Arial" w:cs="Arial"/>
+          <w:b/>
+          <w:i/>
+          <w:color w:val="4E443C"/>
+          <w:sz w:val="21"/>
+          <w:szCs w:val="21"/>
+          <w:shd w:val="clear" w:color="auto" w:fill="FCFCFA"/>
+        </w:rPr>
+        <w:t>git</w:t>
+      </w:r>
+      <w:proofErr w:type="spellEnd"/>
+      <w:r>
+        <w:rPr>
+          <w:rFonts w:ascii="Arial" w:hAnsi="Arial" w:cs="Arial"/>
+          <w:b/>
+          <w:i/>
+          <w:color w:val="4E443C"/>
+          <w:sz w:val="21"/>
+          <w:szCs w:val="21"/>
+          <w:shd w:val="clear" w:color="auto" w:fill="FCFCFA"/>
+        </w:rPr>
+        <w:t xml:space="preserve"> push origin –tags </w:t>
+      </w:r>
+      <w:r>
+        <w:rPr>
+          <w:rFonts w:ascii="Arial" w:hAnsi="Arial" w:cs="Arial"/>
+          <w:color w:val="4E443C"/>
+          <w:sz w:val="21"/>
+          <w:szCs w:val="21"/>
+          <w:shd w:val="clear" w:color="auto" w:fill="FCFCFA"/>
+        </w:rPr>
+        <w:t>to push all tags</w:t>
+      </w:r>
+    </w:p>
+    <w:p>
+      <w:pPr>
+        <w:pStyle w:val="ListParagraph"/>
+        <w:numPr>
+          <w:ilvl w:val="1"/>
+          <w:numId w:val="9"/>
+        </w:numPr>
+        <w:rPr>
+          <w:rFonts w:ascii="Arial" w:hAnsi="Arial" w:cs="Arial"/>
+          <w:color w:val="4E443C"/>
+          <w:sz w:val="21"/>
+          <w:szCs w:val="21"/>
+          <w:shd w:val="clear" w:color="auto" w:fill="FCFCFA"/>
+        </w:rPr>
+      </w:pPr>
+      <w:r>
+        <w:rPr>
+          <w:rFonts w:ascii="Arial" w:hAnsi="Arial" w:cs="Arial"/>
+          <w:color w:val="4E443C"/>
+          <w:sz w:val="21"/>
+          <w:szCs w:val="21"/>
+          <w:shd w:val="clear" w:color="auto" w:fill="FCFCFA"/>
+        </w:rPr>
+        <w:t>N</w:t>
+      </w:r>
+      <w:r>
+        <w:rPr>
+          <w:rFonts w:ascii="Arial" w:hAnsi="Arial" w:cs="Arial"/>
+          <w:color w:val="4E443C"/>
+          <w:sz w:val="21"/>
+          <w:szCs w:val="21"/>
+          <w:shd w:val="clear" w:color="auto" w:fill="FCFCFA"/>
+        </w:rPr>
+        <w:t>ow these tags are available for others who pull or fetch or clone.</w:t>
+      </w:r>
+    </w:p>
+    <w:p>
+      <w:pPr>
+        <w:pStyle w:val="ListParagraph"/>
+        <w:numPr>
+          <w:ilvl w:val="0"/>
+          <w:numId w:val="9"/>
+        </w:numPr>
+        <w:rPr>
+          <w:rFonts w:ascii="Arial" w:hAnsi="Arial" w:cs="Arial"/>
+          <w:color w:val="4E443C"/>
+          <w:sz w:val="21"/>
+          <w:szCs w:val="21"/>
+          <w:shd w:val="clear" w:color="auto" w:fill="FCFCFA"/>
+        </w:rPr>
+      </w:pPr>
+      <w:proofErr w:type="spellStart"/>
+      <w:r>
+        <w:rPr>
+          <w:rFonts w:ascii="Arial" w:hAnsi="Arial" w:cs="Arial"/>
+          <w:b/>
+          <w:i/>
+          <w:color w:val="4E443C"/>
+          <w:sz w:val="21"/>
+          <w:szCs w:val="21"/>
+          <w:shd w:val="clear" w:color="auto" w:fill="FCFCFA"/>
+        </w:rPr>
+        <w:t>git</w:t>
+      </w:r>
+      <w:proofErr w:type="spellEnd"/>
+      <w:r>
+        <w:rPr>
+          <w:rFonts w:ascii="Arial" w:hAnsi="Arial" w:cs="Arial"/>
+          <w:b/>
+          <w:i/>
+          <w:color w:val="4E443C"/>
+          <w:sz w:val="21"/>
+          <w:szCs w:val="21"/>
+          <w:shd w:val="clear" w:color="auto" w:fill="FCFCFA"/>
+        </w:rPr>
+        <w:t xml:space="preserve"> tag –l “</w:t>
+      </w:r>
+      <w:r>
+        <w:rPr>
+          <w:rFonts w:ascii="Arial" w:hAnsi="Arial" w:cs="Arial"/>
+          <w:b/>
+          <w:i/>
+          <w:color w:val="4E443C"/>
+          <w:sz w:val="21"/>
+          <w:szCs w:val="21"/>
+          <w:shd w:val="clear" w:color="auto" w:fill="FCFCFA"/>
+        </w:rPr>
+        <w:t>1.7*</w:t>
+      </w:r>
+      <w:r>
+        <w:rPr>
+          <w:rFonts w:ascii="Arial" w:hAnsi="Arial" w:cs="Arial"/>
+          <w:b/>
+          <w:i/>
+          <w:color w:val="4E443C"/>
+          <w:sz w:val="21"/>
+          <w:szCs w:val="21"/>
+          <w:shd w:val="clear" w:color="auto" w:fill="FCFCFA"/>
+        </w:rPr>
+        <w:t>”</w:t>
+      </w:r>
+      <w:r>
+        <w:rPr>
+          <w:rFonts w:ascii="Arial" w:hAnsi="Arial" w:cs="Arial"/>
+          <w:b/>
+          <w:i/>
+          <w:color w:val="4E443C"/>
+          <w:sz w:val="21"/>
+          <w:szCs w:val="21"/>
+          <w:shd w:val="clear" w:color="auto" w:fill="FCFCFA"/>
+        </w:rPr>
+        <w:t xml:space="preserve"> </w:t>
+      </w:r>
+      <w:r>
+        <w:rPr>
+          <w:rFonts w:ascii="Arial" w:hAnsi="Arial" w:cs="Arial"/>
+          <w:color w:val="4E443C"/>
+          <w:sz w:val="21"/>
+          <w:szCs w:val="21"/>
+          <w:shd w:val="clear" w:color="auto" w:fill="FCFCFA"/>
+        </w:rPr>
+        <w:t>: show tag starting with 1.7</w:t>
+      </w:r>
+    </w:p>
+    <w:p>
+      <w:pPr>
+        <w:pStyle w:val="ListParagraph"/>
+        <w:numPr>
+          <w:ilvl w:val="0"/>
+          <w:numId w:val="9"/>
+        </w:numPr>
+        <w:rPr>
+          <w:rFonts w:ascii="Arial" w:hAnsi="Arial" w:cs="Arial"/>
+          <w:b/>
+          <w:i/>
+          <w:color w:val="4E443C"/>
+          <w:sz w:val="21"/>
+          <w:szCs w:val="21"/>
+          <w:shd w:val="clear" w:color="auto" w:fill="FCFCFA"/>
+        </w:rPr>
+      </w:pPr>
+      <w:proofErr w:type="spellStart"/>
+      <w:r>
+        <w:rPr>
+          <w:rFonts w:ascii="Arial" w:hAnsi="Arial" w:cs="Arial"/>
+          <w:color w:val="4E443C"/>
+          <w:sz w:val="21"/>
+          <w:szCs w:val="21"/>
+          <w:shd w:val="clear" w:color="auto" w:fill="FCFCFA"/>
+        </w:rPr>
+        <w:t>Git</w:t>
+      </w:r>
+      <w:proofErr w:type="spellEnd"/>
+      <w:r>
+        <w:rPr>
+          <w:rFonts w:ascii="Arial" w:hAnsi="Arial" w:cs="Arial"/>
+          <w:color w:val="4E443C"/>
+          <w:sz w:val="21"/>
+          <w:szCs w:val="21"/>
+          <w:shd w:val="clear" w:color="auto" w:fill="FCFCFA"/>
+        </w:rPr>
+        <w:t xml:space="preserve"> uses two main types of tags: </w:t>
+      </w:r>
+      <w:r>
+        <w:rPr>
+          <w:rFonts w:ascii="Arial" w:hAnsi="Arial" w:cs="Arial"/>
+          <w:b/>
+          <w:color w:val="4E443C"/>
+          <w:sz w:val="21"/>
+          <w:szCs w:val="21"/>
+          <w:shd w:val="clear" w:color="auto" w:fill="FCFCFA"/>
+        </w:rPr>
+        <w:t>lightweight</w:t>
+      </w:r>
+      <w:r>
+        <w:rPr>
+          <w:rFonts w:ascii="Arial" w:hAnsi="Arial" w:cs="Arial"/>
+          <w:color w:val="4E443C"/>
+          <w:sz w:val="21"/>
+          <w:szCs w:val="21"/>
+          <w:shd w:val="clear" w:color="auto" w:fill="FCFCFA"/>
+        </w:rPr>
+        <w:t xml:space="preserve"> and </w:t>
+      </w:r>
+      <w:r>
+        <w:rPr>
+          <w:rFonts w:ascii="Arial" w:hAnsi="Arial" w:cs="Arial"/>
+          <w:b/>
+          <w:color w:val="4E443C"/>
+          <w:sz w:val="21"/>
+          <w:szCs w:val="21"/>
+          <w:shd w:val="clear" w:color="auto" w:fill="FCFCFA"/>
+        </w:rPr>
+        <w:t>annotated</w:t>
+      </w:r>
+      <w:r>
+        <w:rPr>
+          <w:rFonts w:ascii="Arial" w:hAnsi="Arial" w:cs="Arial"/>
+          <w:color w:val="4E443C"/>
+          <w:sz w:val="21"/>
+          <w:szCs w:val="21"/>
+          <w:shd w:val="clear" w:color="auto" w:fill="FCFCFA"/>
+        </w:rPr>
+        <w:t>.</w:t>
+      </w:r>
+    </w:p>
+    <w:p>
+      <w:pPr>
+        <w:pStyle w:val="ListParagraph"/>
+        <w:numPr>
+          <w:ilvl w:val="1"/>
+          <w:numId w:val="9"/>
+        </w:numPr>
+        <w:rPr>
+          <w:rFonts w:ascii="Arial" w:hAnsi="Arial" w:cs="Arial"/>
+          <w:b/>
+          <w:i/>
+          <w:color w:val="4E443C"/>
+          <w:sz w:val="21"/>
+          <w:szCs w:val="21"/>
+          <w:shd w:val="clear" w:color="auto" w:fill="FCFCFA"/>
+        </w:rPr>
+      </w:pPr>
+      <w:r>
+        <w:rPr>
+          <w:rFonts w:ascii="Arial" w:hAnsi="Arial" w:cs="Arial"/>
+          <w:color w:val="4E443C"/>
+          <w:sz w:val="21"/>
+          <w:szCs w:val="21"/>
+          <w:shd w:val="clear" w:color="auto" w:fill="FCFCFA"/>
+        </w:rPr>
+        <w:t xml:space="preserve">Annotated: stored as full objects in the </w:t>
+      </w:r>
+      <w:proofErr w:type="spellStart"/>
+      <w:r>
+        <w:rPr>
+          <w:rFonts w:ascii="Arial" w:hAnsi="Arial" w:cs="Arial"/>
+          <w:color w:val="4E443C"/>
+          <w:sz w:val="21"/>
+          <w:szCs w:val="21"/>
+          <w:shd w:val="clear" w:color="auto" w:fill="FCFCFA"/>
+        </w:rPr>
+        <w:t>Git</w:t>
+      </w:r>
+      <w:proofErr w:type="spellEnd"/>
+      <w:r>
+        <w:rPr>
+          <w:rFonts w:ascii="Arial" w:hAnsi="Arial" w:cs="Arial"/>
+          <w:color w:val="4E443C"/>
+          <w:sz w:val="21"/>
+          <w:szCs w:val="21"/>
+          <w:shd w:val="clear" w:color="auto" w:fill="FCFCFA"/>
+        </w:rPr>
+        <w:t xml:space="preserve"> database. They’re </w:t>
+      </w:r>
+      <w:proofErr w:type="spellStart"/>
+      <w:r>
+        <w:rPr>
+          <w:rFonts w:ascii="Arial" w:hAnsi="Arial" w:cs="Arial"/>
+          <w:color w:val="4E443C"/>
+          <w:sz w:val="21"/>
+          <w:szCs w:val="21"/>
+          <w:shd w:val="clear" w:color="auto" w:fill="FCFCFA"/>
+        </w:rPr>
+        <w:t>checksummed</w:t>
+      </w:r>
+      <w:proofErr w:type="spellEnd"/>
+      <w:r>
+        <w:rPr>
+          <w:rFonts w:ascii="Arial" w:hAnsi="Arial" w:cs="Arial"/>
+          <w:color w:val="4E443C"/>
+          <w:sz w:val="21"/>
+          <w:szCs w:val="21"/>
+          <w:shd w:val="clear" w:color="auto" w:fill="FCFCFA"/>
+        </w:rPr>
+        <w:t>; contain the tagger name, email, and date; have a tagging message; and can be signed and verified with GNU Privacy Guard (GPG)</w:t>
+      </w:r>
+    </w:p>
+    <w:p>
+      <w:pPr>
+        <w:pStyle w:val="ListParagraph"/>
+        <w:numPr>
+          <w:ilvl w:val="1"/>
+          <w:numId w:val="9"/>
+        </w:numPr>
+        <w:rPr>
+          <w:rFonts w:ascii="Arial" w:hAnsi="Arial" w:cs="Arial"/>
+          <w:color w:val="4E443C"/>
+          <w:sz w:val="21"/>
+          <w:szCs w:val="21"/>
+          <w:shd w:val="clear" w:color="auto" w:fill="FCFCFA"/>
+        </w:rPr>
+      </w:pPr>
+      <w:proofErr w:type="spellStart"/>
+      <w:proofErr w:type="gramStart"/>
+      <w:r>
+        <w:rPr>
+          <w:rFonts w:ascii="Arial" w:hAnsi="Arial" w:cs="Arial"/>
+          <w:b/>
+          <w:i/>
+          <w:color w:val="4E443C"/>
+          <w:sz w:val="21"/>
+          <w:szCs w:val="21"/>
+          <w:shd w:val="clear" w:color="auto" w:fill="FCFCFA"/>
+        </w:rPr>
         <w:lastRenderedPageBreak/>
-        <w:tab/>
-      </w:r>
-      <w:r>
-        <w:rPr>
-          <w:b/>
-          <w:i/>
-        </w:rPr>
-        <w:t>git log –stat</w:t>
-      </w:r>
-      <w:r>
-        <w:rPr>
-          <w:rFonts w:ascii="Arial" w:hAnsi="Arial" w:cs="Arial"/>
-          <w:color w:val="4E443C"/>
-          <w:sz w:val="21"/>
-          <w:szCs w:val="21"/>
-          <w:shd w:val="clear" w:color="auto" w:fill="FCFCFA"/>
-        </w:rPr>
-        <w:t xml:space="preserve"> : abbreviated stats for each commit (change details).</w:t>
+        <w:t>git</w:t>
+      </w:r>
+      <w:proofErr w:type="spellEnd"/>
+      <w:proofErr w:type="gramEnd"/>
+      <w:r>
+        <w:rPr>
+          <w:rFonts w:ascii="Arial" w:hAnsi="Arial" w:cs="Arial"/>
+          <w:b/>
+          <w:i/>
+          <w:color w:val="4E443C"/>
+          <w:sz w:val="21"/>
+          <w:szCs w:val="21"/>
+          <w:shd w:val="clear" w:color="auto" w:fill="FCFCFA"/>
+        </w:rPr>
+        <w:t xml:space="preserve"> tag -a &lt;</w:t>
+      </w:r>
+      <w:proofErr w:type="spellStart"/>
+      <w:r>
+        <w:rPr>
+          <w:rFonts w:ascii="Arial" w:hAnsi="Arial" w:cs="Arial"/>
+          <w:b/>
+          <w:i/>
+          <w:color w:val="4E443C"/>
+          <w:sz w:val="21"/>
+          <w:szCs w:val="21"/>
+          <w:shd w:val="clear" w:color="auto" w:fill="FCFCFA"/>
+        </w:rPr>
+        <w:t>tagname</w:t>
+      </w:r>
+      <w:proofErr w:type="spellEnd"/>
+      <w:r>
+        <w:rPr>
+          <w:rFonts w:ascii="Arial" w:hAnsi="Arial" w:cs="Arial"/>
+          <w:b/>
+          <w:i/>
+          <w:color w:val="4E443C"/>
+          <w:sz w:val="21"/>
+          <w:szCs w:val="21"/>
+          <w:shd w:val="clear" w:color="auto" w:fill="FCFCFA"/>
+        </w:rPr>
+        <w:t>&gt;  -m “</w:t>
+      </w:r>
+      <w:proofErr w:type="spellStart"/>
+      <w:r>
+        <w:rPr>
+          <w:rFonts w:ascii="Arial" w:hAnsi="Arial" w:cs="Arial"/>
+          <w:b/>
+          <w:i/>
+          <w:color w:val="4E443C"/>
+          <w:sz w:val="21"/>
+          <w:szCs w:val="21"/>
+          <w:shd w:val="clear" w:color="auto" w:fill="FCFCFA"/>
+        </w:rPr>
+        <w:t>tagmsg</w:t>
+      </w:r>
+      <w:proofErr w:type="spellEnd"/>
+      <w:r>
+        <w:rPr>
+          <w:rFonts w:ascii="Arial" w:hAnsi="Arial" w:cs="Arial"/>
+          <w:b/>
+          <w:i/>
+          <w:color w:val="4E443C"/>
+          <w:sz w:val="21"/>
+          <w:szCs w:val="21"/>
+          <w:shd w:val="clear" w:color="auto" w:fill="FCFCFA"/>
+        </w:rPr>
+        <w:t xml:space="preserve">” </w:t>
+      </w:r>
+      <w:r>
+        <w:rPr>
+          <w:rFonts w:ascii="Arial" w:hAnsi="Arial" w:cs="Arial"/>
+          <w:color w:val="4E443C"/>
+          <w:sz w:val="21"/>
+          <w:szCs w:val="21"/>
+          <w:shd w:val="clear" w:color="auto" w:fill="FCFCFA"/>
+        </w:rPr>
+        <w:t>: will tag with the commit at that point.</w:t>
+      </w:r>
+    </w:p>
+    <w:p>
+      <w:pPr>
+        <w:pStyle w:val="ListParagraph"/>
+        <w:numPr>
+          <w:ilvl w:val="1"/>
+          <w:numId w:val="9"/>
+        </w:numPr>
+        <w:rPr>
+          <w:rFonts w:ascii="Arial" w:hAnsi="Arial" w:cs="Arial"/>
+          <w:color w:val="4E443C"/>
+          <w:sz w:val="21"/>
+          <w:szCs w:val="21"/>
+          <w:shd w:val="clear" w:color="auto" w:fill="FCFCFA"/>
+        </w:rPr>
+      </w:pPr>
+      <w:r>
+        <w:rPr>
+          <w:rFonts w:ascii="Arial" w:hAnsi="Arial" w:cs="Arial"/>
+          <w:color w:val="4E443C"/>
+          <w:sz w:val="21"/>
+          <w:szCs w:val="21"/>
+          <w:shd w:val="clear" w:color="auto" w:fill="FCFCFA"/>
+        </w:rPr>
+        <w:t>We can also tag on the past commit by providing the commit checksum at the end of the command.</w:t>
+      </w:r>
+    </w:p>
+    <w:p>
+      <w:pPr>
+        <w:pStyle w:val="ListParagraph"/>
+        <w:numPr>
+          <w:ilvl w:val="0"/>
+          <w:numId w:val="9"/>
+        </w:numPr>
+        <w:rPr>
+          <w:rFonts w:ascii="Arial" w:hAnsi="Arial" w:cs="Arial"/>
+          <w:b/>
+          <w:i/>
+          <w:color w:val="4E443C"/>
+          <w:sz w:val="21"/>
+          <w:szCs w:val="21"/>
+          <w:shd w:val="clear" w:color="auto" w:fill="FCFCFA"/>
+        </w:rPr>
+      </w:pPr>
+      <w:r>
+        <w:rPr>
+          <w:rFonts w:ascii="Arial" w:hAnsi="Arial" w:cs="Arial"/>
+          <w:color w:val="4E443C"/>
+          <w:sz w:val="21"/>
+          <w:szCs w:val="21"/>
+          <w:shd w:val="clear" w:color="auto" w:fill="FCFCFA"/>
+        </w:rPr>
+        <w:t>Lightweight:</w:t>
       </w:r>
       <w:r>
         <w:rPr>
@@ -1991,106 +5272,336 @@
           <w:szCs w:val="21"/>
           <w:shd w:val="clear" w:color="auto" w:fill="FCFCFA"/>
         </w:rPr>
-        <w:t>Prints below each commit entry a list of modified files, how many files were changed, and how many lines in those files were added and removed. It also puts a summary of the information at the end</w:t>
-      </w:r>
-    </w:p>
-    <w:p>
-      <w:pPr>
-        <w:rPr>
-          <w:rFonts w:ascii="Arial" w:hAnsi="Arial" w:cs="Arial"/>
-          <w:color w:val="4E443C"/>
-          <w:sz w:val="21"/>
-          <w:szCs w:val="21"/>
-          <w:shd w:val="clear" w:color="auto" w:fill="FCFCFA"/>
-        </w:rPr>
-      </w:pPr>
-      <w:r>
-        <w:rPr>
-          <w:rFonts w:ascii="Arial" w:hAnsi="Arial" w:cs="Arial"/>
-          <w:color w:val="4E443C"/>
-          <w:sz w:val="21"/>
-          <w:szCs w:val="21"/>
-          <w:shd w:val="clear" w:color="auto" w:fill="FCFCFA"/>
-        </w:rPr>
-        <w:tab/>
-        <w:t xml:space="preserve">--pretty:  changes the log output to formats other than the default, Prebuild formats are also there. </w:t>
-      </w:r>
-    </w:p>
-    <w:p>
-      <w:pPr>
-        <w:rPr>
-          <w:rFonts w:ascii="Arial" w:hAnsi="Arial" w:cs="Arial"/>
-          <w:color w:val="4E443C"/>
-          <w:sz w:val="21"/>
-          <w:szCs w:val="21"/>
-          <w:shd w:val="clear" w:color="auto" w:fill="FCFCFA"/>
-        </w:rPr>
-      </w:pPr>
-      <w:r>
-        <w:rPr>
-          <w:rFonts w:ascii="Arial" w:hAnsi="Arial" w:cs="Arial"/>
-          <w:color w:val="4E443C"/>
-          <w:sz w:val="21"/>
-          <w:szCs w:val="21"/>
-          <w:shd w:val="clear" w:color="auto" w:fill="FCFCFA"/>
-        </w:rPr>
-        <w:tab/>
-        <w:t xml:space="preserve">Eg: </w:t>
-      </w:r>
-      <w:r>
-        <w:rPr>
-          <w:rFonts w:ascii="Arial" w:hAnsi="Arial" w:cs="Arial"/>
-          <w:b/>
-          <w:i/>
-          <w:color w:val="4E443C"/>
-          <w:sz w:val="21"/>
-          <w:szCs w:val="21"/>
-          <w:shd w:val="clear" w:color="auto" w:fill="FCFCFA"/>
-        </w:rPr>
-        <w:t>git log --pretty=oneline</w:t>
-      </w:r>
-      <w:r>
-        <w:rPr>
-          <w:rFonts w:ascii="Arial" w:hAnsi="Arial" w:cs="Arial"/>
-          <w:b/>
-          <w:i/>
-          <w:color w:val="4E443C"/>
-          <w:sz w:val="21"/>
-          <w:szCs w:val="21"/>
-          <w:shd w:val="clear" w:color="auto" w:fill="FCFCFA"/>
-        </w:rPr>
-        <w:t xml:space="preserve"> : </w:t>
-      </w:r>
-      <w:r>
-        <w:rPr>
-          <w:rFonts w:ascii="Arial" w:hAnsi="Arial" w:cs="Arial"/>
-          <w:color w:val="4E443C"/>
-          <w:sz w:val="21"/>
-          <w:szCs w:val="21"/>
-          <w:shd w:val="clear" w:color="auto" w:fill="FCFCFA"/>
-        </w:rPr>
-        <w:t>prints each commit on a single line, which is useful if you’re looking at a lot of commits.</w:t>
-      </w:r>
-    </w:p>
-    <w:p>
-      <w:pPr>
-        <w:rPr>
-          <w:rFonts w:ascii="Arial" w:hAnsi="Arial" w:cs="Arial"/>
-          <w:color w:val="4E443C"/>
-          <w:sz w:val="21"/>
-          <w:szCs w:val="21"/>
-          <w:shd w:val="clear" w:color="auto" w:fill="FCFCFA"/>
-        </w:rPr>
-      </w:pPr>
-      <w:r>
-        <w:rPr>
-          <w:rFonts w:ascii="Arial" w:hAnsi="Arial" w:cs="Arial"/>
-          <w:color w:val="4E443C"/>
-          <w:sz w:val="21"/>
-          <w:szCs w:val="21"/>
-          <w:shd w:val="clear" w:color="auto" w:fill="FCFCFA"/>
-        </w:rPr>
-        <w:t xml:space="preserve">Many other option are also there. </w:t>
+        <w:t>but if you want a temporary tag or for some reason don’t want to keep the other information, lightweight tags are available too.</w:t>
+      </w:r>
+    </w:p>
+    <w:p>
+      <w:pPr>
+        <w:pStyle w:val="ListParagraph"/>
+        <w:numPr>
+          <w:ilvl w:val="1"/>
+          <w:numId w:val="9"/>
+        </w:numPr>
+        <w:rPr>
+          <w:rFonts w:ascii="Arial" w:hAnsi="Arial" w:cs="Arial"/>
+          <w:b/>
+          <w:i/>
+          <w:color w:val="4E443C"/>
+          <w:sz w:val="21"/>
+          <w:szCs w:val="21"/>
+          <w:shd w:val="clear" w:color="auto" w:fill="FCFCFA"/>
+        </w:rPr>
+      </w:pPr>
+      <w:proofErr w:type="spellStart"/>
+      <w:r>
+        <w:rPr>
+          <w:rFonts w:ascii="Arial" w:hAnsi="Arial" w:cs="Arial"/>
+          <w:b/>
+          <w:i/>
+          <w:color w:val="4E443C"/>
+          <w:sz w:val="21"/>
+          <w:szCs w:val="21"/>
+          <w:shd w:val="clear" w:color="auto" w:fill="FCFCFA"/>
+        </w:rPr>
+        <w:t>git</w:t>
+      </w:r>
+      <w:proofErr w:type="spellEnd"/>
+      <w:r>
+        <w:rPr>
+          <w:rFonts w:ascii="Arial" w:hAnsi="Arial" w:cs="Arial"/>
+          <w:b/>
+          <w:i/>
+          <w:color w:val="4E443C"/>
+          <w:sz w:val="21"/>
+          <w:szCs w:val="21"/>
+          <w:shd w:val="clear" w:color="auto" w:fill="FCFCFA"/>
+        </w:rPr>
+        <w:t xml:space="preserve"> tag &lt;</w:t>
+      </w:r>
+      <w:proofErr w:type="spellStart"/>
+      <w:r>
+        <w:rPr>
+          <w:rFonts w:ascii="Arial" w:hAnsi="Arial" w:cs="Arial"/>
+          <w:b/>
+          <w:i/>
+          <w:color w:val="4E443C"/>
+          <w:sz w:val="21"/>
+          <w:szCs w:val="21"/>
+          <w:shd w:val="clear" w:color="auto" w:fill="FCFCFA"/>
+        </w:rPr>
+        <w:t>tagname</w:t>
+      </w:r>
+      <w:proofErr w:type="spellEnd"/>
+      <w:r>
+        <w:rPr>
+          <w:rFonts w:ascii="Arial" w:hAnsi="Arial" w:cs="Arial"/>
+          <w:b/>
+          <w:i/>
+          <w:color w:val="4E443C"/>
+          <w:sz w:val="21"/>
+          <w:szCs w:val="21"/>
+          <w:shd w:val="clear" w:color="auto" w:fill="FCFCFA"/>
+        </w:rPr>
+        <w:t>&gt;</w:t>
+      </w:r>
+    </w:p>
+    <w:p>
+      <w:pPr>
+        <w:pStyle w:val="ListParagraph"/>
+        <w:numPr>
+          <w:ilvl w:val="0"/>
+          <w:numId w:val="9"/>
+        </w:numPr>
+        <w:rPr>
+          <w:rFonts w:ascii="Arial" w:hAnsi="Arial" w:cs="Arial"/>
+          <w:b/>
+          <w:i/>
+          <w:color w:val="4E443C"/>
+          <w:sz w:val="21"/>
+          <w:szCs w:val="21"/>
+          <w:shd w:val="clear" w:color="auto" w:fill="FCFCFA"/>
+        </w:rPr>
+      </w:pPr>
+      <w:proofErr w:type="spellStart"/>
+      <w:r>
+        <w:rPr>
+          <w:rFonts w:ascii="Arial" w:hAnsi="Arial" w:cs="Arial"/>
+          <w:b/>
+          <w:i/>
+          <w:color w:val="4E443C"/>
+          <w:sz w:val="21"/>
+          <w:szCs w:val="21"/>
+          <w:shd w:val="clear" w:color="auto" w:fill="FCFCFA"/>
+        </w:rPr>
+        <w:t>git</w:t>
+      </w:r>
+      <w:proofErr w:type="spellEnd"/>
+      <w:r>
+        <w:rPr>
+          <w:rFonts w:ascii="Arial" w:hAnsi="Arial" w:cs="Arial"/>
+          <w:b/>
+          <w:i/>
+          <w:color w:val="4E443C"/>
+          <w:sz w:val="21"/>
+          <w:szCs w:val="21"/>
+          <w:shd w:val="clear" w:color="auto" w:fill="FCFCFA"/>
+        </w:rPr>
+        <w:t xml:space="preserve"> show &lt;</w:t>
+      </w:r>
+      <w:proofErr w:type="spellStart"/>
+      <w:r>
+        <w:rPr>
+          <w:rFonts w:ascii="Arial" w:hAnsi="Arial" w:cs="Arial"/>
+          <w:b/>
+          <w:i/>
+          <w:color w:val="4E443C"/>
+          <w:sz w:val="21"/>
+          <w:szCs w:val="21"/>
+          <w:shd w:val="clear" w:color="auto" w:fill="FCFCFA"/>
+        </w:rPr>
+        <w:t>tagname</w:t>
+      </w:r>
+      <w:proofErr w:type="spellEnd"/>
+      <w:r>
+        <w:rPr>
+          <w:rFonts w:ascii="Arial" w:hAnsi="Arial" w:cs="Arial"/>
+          <w:b/>
+          <w:i/>
+          <w:color w:val="4E443C"/>
+          <w:sz w:val="21"/>
+          <w:szCs w:val="21"/>
+          <w:shd w:val="clear" w:color="auto" w:fill="FCFCFA"/>
+        </w:rPr>
+        <w:t xml:space="preserve">&gt; </w:t>
+      </w:r>
+      <w:r>
+        <w:rPr>
+          <w:rFonts w:ascii="Arial" w:hAnsi="Arial" w:cs="Arial"/>
+          <w:color w:val="4E443C"/>
+          <w:sz w:val="21"/>
+          <w:szCs w:val="21"/>
+          <w:shd w:val="clear" w:color="auto" w:fill="FCFCFA"/>
+        </w:rPr>
+        <w:t>: used to see tag info</w:t>
+      </w:r>
+    </w:p>
+    <w:p>
+      <w:pPr>
+        <w:pStyle w:val="ListParagraph"/>
+        <w:numPr>
+          <w:ilvl w:val="0"/>
+          <w:numId w:val="9"/>
+        </w:numPr>
+        <w:rPr>
+          <w:rFonts w:ascii="Arial" w:hAnsi="Arial" w:cs="Arial"/>
+          <w:b/>
+          <w:i/>
+          <w:color w:val="4E443C"/>
+          <w:sz w:val="21"/>
+          <w:szCs w:val="21"/>
+          <w:shd w:val="clear" w:color="auto" w:fill="FCFCFA"/>
+        </w:rPr>
+      </w:pPr>
+      <w:proofErr w:type="gramStart"/>
+      <w:r>
+        <w:rPr>
+          <w:rFonts w:ascii="Arial" w:hAnsi="Arial" w:cs="Arial"/>
+          <w:color w:val="4E443C"/>
+          <w:sz w:val="21"/>
+          <w:szCs w:val="21"/>
+          <w:shd w:val="clear" w:color="auto" w:fill="FCFCFA"/>
+        </w:rPr>
+        <w:t>we</w:t>
+      </w:r>
+      <w:proofErr w:type="gramEnd"/>
+      <w:r>
+        <w:rPr>
+          <w:rFonts w:ascii="Arial" w:hAnsi="Arial" w:cs="Arial"/>
+          <w:color w:val="4E443C"/>
+          <w:sz w:val="21"/>
+          <w:szCs w:val="21"/>
+          <w:shd w:val="clear" w:color="auto" w:fill="FCFCFA"/>
+        </w:rPr>
+        <w:t xml:space="preserve"> </w:t>
+      </w:r>
+      <w:proofErr w:type="spellStart"/>
+      <w:r>
+        <w:rPr>
+          <w:rFonts w:ascii="Arial" w:hAnsi="Arial" w:cs="Arial"/>
+          <w:color w:val="4E443C"/>
+          <w:sz w:val="21"/>
+          <w:szCs w:val="21"/>
+          <w:shd w:val="clear" w:color="auto" w:fill="FCFCFA"/>
+        </w:rPr>
+        <w:t>cant</w:t>
+      </w:r>
+      <w:proofErr w:type="spellEnd"/>
+      <w:r>
+        <w:rPr>
+          <w:rFonts w:ascii="Arial" w:hAnsi="Arial" w:cs="Arial"/>
+          <w:color w:val="4E443C"/>
+          <w:sz w:val="21"/>
+          <w:szCs w:val="21"/>
+          <w:shd w:val="clear" w:color="auto" w:fill="FCFCFA"/>
+        </w:rPr>
+        <w:t xml:space="preserve"> really checkout a tag. If we want we can create a new branch with specific tag</w:t>
+      </w:r>
+    </w:p>
+    <w:p>
+      <w:pPr>
+        <w:pStyle w:val="ListParagraph"/>
+        <w:numPr>
+          <w:ilvl w:val="1"/>
+          <w:numId w:val="9"/>
+        </w:numPr>
+        <w:rPr>
+          <w:rFonts w:ascii="Arial" w:hAnsi="Arial" w:cs="Arial"/>
+          <w:b/>
+          <w:i/>
+          <w:color w:val="4E443C"/>
+          <w:sz w:val="21"/>
+          <w:szCs w:val="21"/>
+          <w:shd w:val="clear" w:color="auto" w:fill="FCFCFA"/>
+        </w:rPr>
+      </w:pPr>
+      <w:proofErr w:type="spellStart"/>
+      <w:r>
+        <w:rPr>
+          <w:rFonts w:ascii="Arial" w:hAnsi="Arial" w:cs="Arial"/>
+          <w:b/>
+          <w:i/>
+          <w:color w:val="4E443C"/>
+          <w:sz w:val="21"/>
+          <w:szCs w:val="21"/>
+          <w:shd w:val="clear" w:color="auto" w:fill="FCFCFA"/>
+        </w:rPr>
+        <w:t>git</w:t>
+      </w:r>
+      <w:proofErr w:type="spellEnd"/>
+      <w:r>
+        <w:rPr>
+          <w:rFonts w:ascii="Arial" w:hAnsi="Arial" w:cs="Arial"/>
+          <w:b/>
+          <w:i/>
+          <w:color w:val="4E443C"/>
+          <w:sz w:val="21"/>
+          <w:szCs w:val="21"/>
+          <w:shd w:val="clear" w:color="auto" w:fill="FCFCFA"/>
+        </w:rPr>
+        <w:t xml:space="preserve"> checkout -b [</w:t>
+      </w:r>
+      <w:proofErr w:type="spellStart"/>
+      <w:r>
+        <w:rPr>
+          <w:rFonts w:ascii="Arial" w:hAnsi="Arial" w:cs="Arial"/>
+          <w:b/>
+          <w:i/>
+          <w:color w:val="4E443C"/>
+          <w:sz w:val="21"/>
+          <w:szCs w:val="21"/>
+          <w:shd w:val="clear" w:color="auto" w:fill="FCFCFA"/>
+        </w:rPr>
+        <w:t>branchname</w:t>
+      </w:r>
+      <w:proofErr w:type="spellEnd"/>
+      <w:r>
+        <w:rPr>
+          <w:rFonts w:ascii="Arial" w:hAnsi="Arial" w:cs="Arial"/>
+          <w:b/>
+          <w:i/>
+          <w:color w:val="4E443C"/>
+          <w:sz w:val="21"/>
+          <w:szCs w:val="21"/>
+          <w:shd w:val="clear" w:color="auto" w:fill="FCFCFA"/>
+        </w:rPr>
+        <w:t>] [</w:t>
+      </w:r>
+      <w:proofErr w:type="spellStart"/>
+      <w:r>
+        <w:rPr>
+          <w:rFonts w:ascii="Arial" w:hAnsi="Arial" w:cs="Arial"/>
+          <w:b/>
+          <w:i/>
+          <w:color w:val="4E443C"/>
+          <w:sz w:val="21"/>
+          <w:szCs w:val="21"/>
+          <w:shd w:val="clear" w:color="auto" w:fill="FCFCFA"/>
+        </w:rPr>
+        <w:t>tagname</w:t>
+      </w:r>
+      <w:proofErr w:type="spellEnd"/>
+      <w:r>
+        <w:rPr>
+          <w:rFonts w:ascii="Arial" w:hAnsi="Arial" w:cs="Arial"/>
+          <w:b/>
+          <w:i/>
+          <w:color w:val="4E443C"/>
+          <w:sz w:val="21"/>
+          <w:szCs w:val="21"/>
+          <w:shd w:val="clear" w:color="auto" w:fill="FCFCFA"/>
+        </w:rPr>
+        <w:t>]:</w:t>
+      </w:r>
+    </w:p>
+    <w:p>
+      <w:pPr>
+        <w:rPr>
+          <w:rFonts w:ascii="Arial" w:hAnsi="Arial" w:cs="Arial"/>
+          <w:color w:val="4E443C"/>
+          <w:sz w:val="21"/>
+          <w:szCs w:val="21"/>
+          <w:shd w:val="clear" w:color="auto" w:fill="FCFCFA"/>
+        </w:rPr>
+      </w:pPr>
+      <w:r>
+        <w:rPr>
+          <w:rFonts w:ascii="Arial" w:hAnsi="Arial" w:cs="Arial"/>
+          <w:color w:val="4E443C"/>
+          <w:sz w:val="21"/>
+          <w:szCs w:val="21"/>
+          <w:shd w:val="clear" w:color="auto" w:fill="FCFCFA"/>
+        </w:rPr>
+        <w:t xml:space="preserve"> </w:t>
       </w:r>
     </w:p>
     <w:sectPr>
@@ -2673,7 +6184,7 @@
   <w:abstractNum w:abstractNumId="5">
     <w:nsid w:val="17902671"/>
     <w:multiLevelType w:val="hybridMultilevel"/>
-    <w:tmpl w:val="D93A44C4"/>
+    <w:tmpl w:val="38B25068"/>
     <w:lvl w:ilvl="0" w:tplc="04090001">
       <w:start w:val="1"/>
       <w:numFmt w:val="bullet"/>
@@ -2686,7 +6197,7 @@
         <w:rFonts w:ascii="Symbol" w:hAnsi="Symbol" w:hint="default"/>
       </w:rPr>
     </w:lvl>
-    <w:lvl w:ilvl="1" w:tplc="04090003" w:tentative="1">
+    <w:lvl w:ilvl="1" w:tplc="04090003">
       <w:start w:val="1"/>
       <w:numFmt w:val="bullet"/>
       <w:lvlText w:val="o"/>
@@ -3845,7 +7356,7 @@
 </file>
 
 <file path=customXml/itemProps1.xml><?xml version="1.0" encoding="utf-8"?>
-<ds:datastoreItem xmlns:ds="http://schemas.openxmlformats.org/officeDocument/2006/customXml" ds:itemID="{348D4B66-93F7-4848-94F5-392A9B93840F}">
+<ds:datastoreItem xmlns:ds="http://schemas.openxmlformats.org/officeDocument/2006/customXml" ds:itemID="{F8AD3E70-543C-4AED-B4E8-F1E65F1B21DA}">
   <ds:schemaRefs>
     <ds:schemaRef ds:uri="http://schemas.openxmlformats.org/officeDocument/2006/bibliography"/>
   </ds:schemaRefs>

</xml_diff>

<commit_message>
new branch locally creates
</commit_message>
<xml_diff>
--- a/Git Doc.docx
+++ b/Git Doc.docx
@@ -19,15 +19,7 @@
         </w:numPr>
       </w:pPr>
       <w:r>
-        <w:t xml:space="preserve">In 2002, the Linux kernel project began using a proprietary DVCS called </w:t>
-      </w:r>
-      <w:proofErr w:type="spellStart"/>
-      <w:r>
-        <w:t>BitKeeper</w:t>
-      </w:r>
-      <w:proofErr w:type="spellEnd"/>
-      <w:r>
-        <w:t>.</w:t>
+        <w:t>In 2002, the Linux kernel project began using a proprietary DVCS called BitKeeper.</w:t>
       </w:r>
     </w:p>
     <w:p>
@@ -39,15 +31,7 @@
         </w:numPr>
       </w:pPr>
       <w:r>
-        <w:t xml:space="preserve">In 2005, the relationship between the community that developed the Linux kernel and the commercial company that developed </w:t>
-      </w:r>
-      <w:proofErr w:type="spellStart"/>
-      <w:r>
-        <w:t>BitKeeper</w:t>
-      </w:r>
-      <w:proofErr w:type="spellEnd"/>
-      <w:r>
-        <w:t xml:space="preserve"> broke down.</w:t>
+        <w:t>In 2005, the relationship between the community that developed the Linux kernel and the commercial company that developed BitKeeper broke down.</w:t>
       </w:r>
     </w:p>
     <w:p>
@@ -58,27 +42,9 @@
           <w:numId w:val="1"/>
         </w:numPr>
       </w:pPr>
-      <w:proofErr w:type="spellStart"/>
-      <w:r>
-        <w:t>Linus</w:t>
-      </w:r>
-      <w:proofErr w:type="spellEnd"/>
-      <w:r>
-        <w:t xml:space="preserve"> </w:t>
-      </w:r>
-      <w:proofErr w:type="spellStart"/>
-      <w:r>
-        <w:t>Torvalds</w:t>
-      </w:r>
-      <w:proofErr w:type="spellEnd"/>
-      <w:r>
-        <w:t xml:space="preserve">, the creator of Linux to develop their own tool based on some of the lessons they learned while using </w:t>
-      </w:r>
-      <w:proofErr w:type="spellStart"/>
-      <w:r>
-        <w:t>BitKeeper</w:t>
-      </w:r>
-      <w:proofErr w:type="spellEnd"/>
+      <w:r>
+        <w:t>Linus Torvalds, the creator of Linux to develop their own tool based on some of the lessons they learned while using BitKeeper</w:t>
+      </w:r>
     </w:p>
     <w:p>
       <w:pPr>
@@ -188,23 +154,7 @@
         </w:numPr>
       </w:pPr>
       <w:r>
-        <w:t xml:space="preserve">The major difference between </w:t>
-      </w:r>
-      <w:proofErr w:type="spellStart"/>
-      <w:r>
-        <w:t>Git</w:t>
-      </w:r>
-      <w:proofErr w:type="spellEnd"/>
-      <w:r>
-        <w:t xml:space="preserve"> and any other VCS is the way </w:t>
-      </w:r>
-      <w:proofErr w:type="spellStart"/>
-      <w:r>
-        <w:t>Git</w:t>
-      </w:r>
-      <w:proofErr w:type="spellEnd"/>
-      <w:r>
-        <w:t xml:space="preserve"> thinks about its data.</w:t>
+        <w:t>The major difference between Git and any other VCS is the way Git thinks about its data.</w:t>
       </w:r>
     </w:p>
     <w:p>
@@ -215,38 +165,16 @@
           <w:numId w:val="2"/>
         </w:numPr>
       </w:pPr>
-      <w:proofErr w:type="spellStart"/>
-      <w:r>
-        <w:t>Git</w:t>
-      </w:r>
-      <w:proofErr w:type="spellEnd"/>
-      <w:r>
-        <w:t xml:space="preserve"> thinks of its data more like a set of snapshots of a miniature </w:t>
-      </w:r>
-      <w:proofErr w:type="spellStart"/>
-      <w:r>
-        <w:t>filesystem</w:t>
-      </w:r>
-      <w:proofErr w:type="spellEnd"/>
-      <w:r>
-        <w:t>. (</w:t>
-      </w:r>
-      <w:r>
-        <w:rPr>
-          <w:b/>
-          <w:i/>
-        </w:rPr>
-        <w:t xml:space="preserve">IMAGE: </w:t>
-      </w:r>
-      <w:proofErr w:type="spellStart"/>
-      <w:r>
-        <w:rPr>
-          <w:b/>
-          <w:i/>
-        </w:rPr>
-        <w:t>git_file_store</w:t>
-      </w:r>
-      <w:proofErr w:type="spellEnd"/>
+      <w:r>
+        <w:t>Git thinks of its data more like a set of snapshots of a miniature filesystem. (</w:t>
+      </w:r>
+      <w:r>
+        <w:rPr>
+          <w:b/>
+          <w:i/>
+        </w:rPr>
+        <w:t>IMAGE: git_file_store</w:t>
+      </w:r>
       <w:r>
         <w:t>)</w:t>
       </w:r>
@@ -319,32 +247,15 @@
         </w:numPr>
       </w:pPr>
       <w:r>
-        <w:t xml:space="preserve">Other </w:t>
-      </w:r>
-      <w:proofErr w:type="spellStart"/>
-      <w:r>
-        <w:t>vcs</w:t>
-      </w:r>
-      <w:proofErr w:type="spellEnd"/>
-      <w:r>
-        <w:t xml:space="preserve"> stores the file in each commit, if there is a change or not (</w:t>
-      </w:r>
-      <w:r>
-        <w:rPr>
-          <w:b/>
-          <w:i/>
-        </w:rPr>
-        <w:t xml:space="preserve">IMAGE: </w:t>
-      </w:r>
-      <w:proofErr w:type="spellStart"/>
-      <w:r>
-        <w:rPr>
-          <w:b/>
-          <w:i/>
-        </w:rPr>
-        <w:t>OtherCVS_file_store</w:t>
-      </w:r>
-      <w:proofErr w:type="spellEnd"/>
+        <w:t>Other vcs stores the file in each commit, if there is a change or not (</w:t>
+      </w:r>
+      <w:r>
+        <w:rPr>
+          <w:b/>
+          <w:i/>
+        </w:rPr>
+        <w:t>IMAGE: OtherCVS_file_store</w:t>
+      </w:r>
       <w:r>
         <w:t>)</w:t>
       </w:r>
@@ -417,13 +328,8 @@
           <w:numId w:val="2"/>
         </w:numPr>
       </w:pPr>
-      <w:proofErr w:type="spellStart"/>
-      <w:r>
-        <w:t>Git</w:t>
-      </w:r>
-      <w:proofErr w:type="spellEnd"/>
-      <w:r>
-        <w:t xml:space="preserve"> check for the changes, if there no change then it will point to the previous identical one</w:t>
+      <w:r>
+        <w:t>Git check for the changes, if there no change then it will point to the previous identical one</w:t>
       </w:r>
     </w:p>
     <w:p>
@@ -435,15 +341,7 @@
         </w:numPr>
       </w:pPr>
       <w:r>
-        <w:t xml:space="preserve">Nearly every operation in </w:t>
-      </w:r>
-      <w:proofErr w:type="spellStart"/>
-      <w:r>
-        <w:t>git</w:t>
-      </w:r>
-      <w:proofErr w:type="spellEnd"/>
-      <w:r>
-        <w:t xml:space="preserve"> is local</w:t>
+        <w:t>Nearly every operation in git is local</w:t>
       </w:r>
     </w:p>
     <w:p>
@@ -454,13 +352,8 @@
           <w:numId w:val="2"/>
         </w:numPr>
       </w:pPr>
-      <w:proofErr w:type="spellStart"/>
-      <w:r>
-        <w:t>Git</w:t>
-      </w:r>
-      <w:proofErr w:type="spellEnd"/>
-      <w:r>
-        <w:t xml:space="preserve"> Has Integrity</w:t>
+      <w:r>
+        <w:t>Git Has Integrity</w:t>
       </w:r>
     </w:p>
     <w:p>
@@ -472,15 +365,7 @@
         </w:numPr>
       </w:pPr>
       <w:r>
-        <w:t xml:space="preserve">It’s impossible to change the contents of any file or directory without </w:t>
-      </w:r>
-      <w:proofErr w:type="spellStart"/>
-      <w:r>
-        <w:t>Git</w:t>
-      </w:r>
-      <w:proofErr w:type="spellEnd"/>
-      <w:r>
-        <w:t xml:space="preserve"> knowing about it</w:t>
+        <w:t>It’s impossible to change the contents of any file or directory without Git knowing about it</w:t>
       </w:r>
     </w:p>
     <w:p>
@@ -492,15 +377,7 @@
         </w:numPr>
       </w:pPr>
       <w:r>
-        <w:t xml:space="preserve">Everything in </w:t>
-      </w:r>
-      <w:proofErr w:type="spellStart"/>
-      <w:r>
-        <w:t>Git</w:t>
-      </w:r>
-      <w:proofErr w:type="spellEnd"/>
-      <w:r>
-        <w:t xml:space="preserve"> is check-summed before it is stored and is then referred to by that checksum.</w:t>
+        <w:t>Everything in Git is check-summed before it is stored and is then referred to by that checksum.</w:t>
       </w:r>
     </w:p>
     <w:p>
@@ -512,23 +389,7 @@
         </w:numPr>
       </w:pPr>
       <w:r>
-        <w:t xml:space="preserve">The mechanism that </w:t>
-      </w:r>
-      <w:proofErr w:type="spellStart"/>
-      <w:r>
-        <w:t>Git</w:t>
-      </w:r>
-      <w:proofErr w:type="spellEnd"/>
-      <w:r>
-        <w:t xml:space="preserve"> uses for this </w:t>
-      </w:r>
-      <w:proofErr w:type="spellStart"/>
-      <w:r>
-        <w:t>checksumming</w:t>
-      </w:r>
-      <w:proofErr w:type="spellEnd"/>
-      <w:r>
-        <w:t xml:space="preserve"> is called a </w:t>
+        <w:t xml:space="preserve">The mechanism that Git uses for this checksumming is called a </w:t>
       </w:r>
       <w:r>
         <w:rPr>
@@ -545,13 +406,8 @@
           <w:numId w:val="3"/>
         </w:numPr>
       </w:pPr>
-      <w:proofErr w:type="spellStart"/>
-      <w:r>
-        <w:t>Git</w:t>
-      </w:r>
-      <w:proofErr w:type="spellEnd"/>
-      <w:r>
-        <w:t xml:space="preserve"> stores everything in its database not by file name but by the hash value of its contents.</w:t>
+      <w:r>
+        <w:t>Git stores everything in its database not by file name but by the hash value of its contents.</w:t>
       </w:r>
     </w:p>
     <w:p>
@@ -562,13 +418,8 @@
           <w:numId w:val="3"/>
         </w:numPr>
       </w:pPr>
-      <w:proofErr w:type="spellStart"/>
-      <w:r>
-        <w:t>Git</w:t>
-      </w:r>
-      <w:proofErr w:type="spellEnd"/>
-      <w:r>
-        <w:t xml:space="preserve"> Generally Only Adds Data</w:t>
+      <w:r>
+        <w:t>Git Generally Only Adds Data</w:t>
       </w:r>
     </w:p>
     <w:p>
@@ -580,23 +431,7 @@
         </w:numPr>
       </w:pPr>
       <w:r>
-        <w:t xml:space="preserve">When you do actions in </w:t>
-      </w:r>
-      <w:proofErr w:type="spellStart"/>
-      <w:r>
-        <w:t>Git</w:t>
-      </w:r>
-      <w:proofErr w:type="spellEnd"/>
-      <w:r>
-        <w:t xml:space="preserve">, nearly all of them only add data to the </w:t>
-      </w:r>
-      <w:proofErr w:type="spellStart"/>
-      <w:r>
-        <w:t>Git</w:t>
-      </w:r>
-      <w:proofErr w:type="spellEnd"/>
-      <w:r>
-        <w:t xml:space="preserve"> database. It is hard to get the system to do anything that is not undoable or to make it erase data in any way.</w:t>
+        <w:t>When you do actions in Git, nearly all of them only add data to the Git database. It is hard to get the system to do anything that is not undoable or to make it erase data in any way.</w:t>
       </w:r>
     </w:p>
     <w:p>
@@ -615,15 +450,7 @@
       </w:r>
       <w:r>
         <w:tab/>
-        <w:t xml:space="preserve">This is a 40-character string composed of hexadecimal characters (0–9 and a–f) and calculated based on the contents of a file or directory structure in </w:t>
-      </w:r>
-      <w:proofErr w:type="spellStart"/>
-      <w:r>
-        <w:t>Git</w:t>
-      </w:r>
-      <w:proofErr w:type="spellEnd"/>
-      <w:r>
-        <w:t xml:space="preserve">. A SHA-1 hash looks something like this: </w:t>
+        <w:t xml:space="preserve">This is a 40-character string composed of hexadecimal characters (0–9 and a–f) and calculated based on the contents of a file or directory structure in Git. A SHA-1 hash looks something like this: </w:t>
       </w:r>
       <w:r>
         <w:rPr>
@@ -645,15 +472,7 @@
         </w:numPr>
       </w:pPr>
       <w:r>
-        <w:t xml:space="preserve">The Three States of </w:t>
-      </w:r>
-      <w:proofErr w:type="spellStart"/>
-      <w:r>
-        <w:t>git</w:t>
-      </w:r>
-      <w:proofErr w:type="spellEnd"/>
-      <w:r>
-        <w:t xml:space="preserve">( </w:t>
+        <w:t xml:space="preserve">The Three States of git( </w:t>
       </w:r>
       <w:r>
         <w:rPr>
@@ -668,14 +487,7 @@
     <w:p>
       <w:r>
         <w:tab/>
-      </w:r>
-      <w:proofErr w:type="spellStart"/>
-      <w:r>
-        <w:t>Git</w:t>
-      </w:r>
-      <w:proofErr w:type="spellEnd"/>
-      <w:r>
-        <w:t xml:space="preserve"> has three main states that your files can reside in: </w:t>
+        <w:t xml:space="preserve">Git has three main states that your files can reside in: </w:t>
       </w:r>
     </w:p>
     <w:p>
@@ -744,15 +556,7 @@
         <w:t>The three m</w:t>
       </w:r>
       <w:r>
-        <w:t xml:space="preserve">ain sections of a </w:t>
-      </w:r>
-      <w:proofErr w:type="spellStart"/>
-      <w:r>
-        <w:t>Git</w:t>
-      </w:r>
-      <w:proofErr w:type="spellEnd"/>
-      <w:r>
-        <w:t xml:space="preserve"> project</w:t>
+        <w:t>ain sections of a Git project</w:t>
       </w:r>
     </w:p>
     <w:p>
@@ -830,40 +634,10 @@
         <w:rPr>
           <w:b/>
         </w:rPr>
-        <w:t xml:space="preserve">he </w:t>
-      </w:r>
-      <w:proofErr w:type="spellStart"/>
-      <w:r>
-        <w:rPr>
-          <w:b/>
-        </w:rPr>
-        <w:t>Git</w:t>
-      </w:r>
-      <w:proofErr w:type="spellEnd"/>
-      <w:r>
-        <w:rPr>
-          <w:b/>
-        </w:rPr>
-        <w:t xml:space="preserve"> directory</w:t>
-      </w:r>
-      <w:r>
-        <w:t xml:space="preserve"> - where </w:t>
-      </w:r>
-      <w:proofErr w:type="spellStart"/>
-      <w:r>
-        <w:t>Git</w:t>
-      </w:r>
-      <w:proofErr w:type="spellEnd"/>
-      <w:r>
-        <w:t xml:space="preserve"> stores the metadata and object database for your project. This is the most important part of </w:t>
-      </w:r>
-      <w:proofErr w:type="spellStart"/>
-      <w:r>
-        <w:t>Git</w:t>
-      </w:r>
-      <w:proofErr w:type="spellEnd"/>
-      <w:r>
-        <w:t>, and it is what is copied when you clone a repository from another computer.</w:t>
+        <w:t>he Git directory</w:t>
+      </w:r>
+      <w:r>
+        <w:t xml:space="preserve"> - where Git stores the metadata and object database for your project. This is the most important part of Git, and it is what is copied when you clone a repository from another computer.</w:t>
       </w:r>
     </w:p>
     <w:p>
@@ -881,15 +655,7 @@
         <w:t>The working tree</w:t>
       </w:r>
       <w:r>
-        <w:t xml:space="preserve"> - is a single checkout of one version of the project. These files are pulled out of the compressed database in the </w:t>
-      </w:r>
-      <w:proofErr w:type="spellStart"/>
-      <w:r>
-        <w:t>Git</w:t>
-      </w:r>
-      <w:proofErr w:type="spellEnd"/>
-      <w:r>
-        <w:t xml:space="preserve"> directory and placed on disk for you to use or modify.</w:t>
+        <w:t xml:space="preserve"> - is a single checkout of one version of the project. These files are pulled out of the compressed database in the Git directory and placed on disk for you to use or modify.</w:t>
       </w:r>
     </w:p>
     <w:p>
@@ -916,23 +682,7 @@
         <w:t xml:space="preserve"> - </w:t>
       </w:r>
       <w:r>
-        <w:t xml:space="preserve">is a file, generally contained in your </w:t>
-      </w:r>
-      <w:proofErr w:type="spellStart"/>
-      <w:r>
-        <w:t>Git</w:t>
-      </w:r>
-      <w:proofErr w:type="spellEnd"/>
-      <w:r>
-        <w:t xml:space="preserve"> </w:t>
-      </w:r>
-      <w:proofErr w:type="gramStart"/>
-      <w:r>
-        <w:t>directory, that</w:t>
-      </w:r>
-      <w:proofErr w:type="gramEnd"/>
-      <w:r>
-        <w:t xml:space="preserve"> stores information about what will go into your next commit. It’s sometimes referred to as the “index”, but it’s also common to refer to it as the staging area.</w:t>
+        <w:t>is a file, generally contained in your Git directory, that stores information about what will go into your next commit. It’s sometimes referred to as the “index”, but it’s also common to refer to it as the staging area.</w:t>
       </w:r>
     </w:p>
     <w:p/>
@@ -945,15 +695,7 @@
         </w:numPr>
       </w:pPr>
       <w:r>
-        <w:t xml:space="preserve">The basic </w:t>
-      </w:r>
-      <w:proofErr w:type="spellStart"/>
-      <w:r>
-        <w:t>Git</w:t>
-      </w:r>
-      <w:proofErr w:type="spellEnd"/>
-      <w:r>
-        <w:t xml:space="preserve"> workflow goes something like this:</w:t>
+        <w:t>The basic Git workflow goes something like this:</w:t>
       </w:r>
     </w:p>
     <w:p>
@@ -989,15 +731,7 @@
         </w:numPr>
       </w:pPr>
       <w:r>
-        <w:t xml:space="preserve">You do a commit, which takes the files as they are in the staging area and stores that snapshot permanently to your </w:t>
-      </w:r>
-      <w:proofErr w:type="spellStart"/>
-      <w:r>
-        <w:t>Git</w:t>
-      </w:r>
-      <w:proofErr w:type="spellEnd"/>
-      <w:r>
-        <w:t xml:space="preserve"> directory.</w:t>
+        <w:t>You do a commit, which takes the files as they are in the staging area and stores that snapshot permanently to your Git directory.</w:t>
       </w:r>
     </w:p>
     <w:p>
@@ -1016,15 +750,7 @@
         <w:t>Customize</w:t>
       </w:r>
       <w:r>
-        <w:t xml:space="preserve"> your </w:t>
-      </w:r>
-      <w:proofErr w:type="spellStart"/>
-      <w:r>
-        <w:t>Git</w:t>
-      </w:r>
-      <w:proofErr w:type="spellEnd"/>
-      <w:r>
-        <w:t xml:space="preserve"> environment</w:t>
+        <w:t xml:space="preserve"> your Git environment</w:t>
       </w:r>
     </w:p>
     <w:p>
@@ -1039,250 +765,52 @@
           <w:u w:val="single"/>
         </w:rPr>
       </w:pPr>
-      <w:proofErr w:type="spellStart"/>
       <w:r>
         <w:rPr>
           <w:b/>
           <w:u w:val="single"/>
         </w:rPr>
-        <w:t>git</w:t>
-      </w:r>
-      <w:proofErr w:type="spellEnd"/>
-      <w:r>
-        <w:rPr>
-          <w:b/>
-          <w:u w:val="single"/>
-        </w:rPr>
-        <w:t xml:space="preserve"> </w:t>
-      </w:r>
-      <w:proofErr w:type="spellStart"/>
-      <w:r>
-        <w:rPr>
-          <w:b/>
-          <w:u w:val="single"/>
-        </w:rPr>
-        <w:t>config</w:t>
-      </w:r>
-      <w:proofErr w:type="spellEnd"/>
-    </w:p>
-    <w:p>
-      <w:r>
-        <w:rPr>
-          <w:b/>
-          <w:i/>
-        </w:rPr>
-        <w:t>/etc/</w:t>
-      </w:r>
-      <w:proofErr w:type="spellStart"/>
-      <w:r>
-        <w:rPr>
-          <w:b/>
-          <w:i/>
-        </w:rPr>
-        <w:t>gitconfig</w:t>
-      </w:r>
-      <w:proofErr w:type="spellEnd"/>
-      <w:r>
-        <w:rPr>
-          <w:b/>
-          <w:i/>
-        </w:rPr>
-        <w:t xml:space="preserve"> file</w:t>
-      </w:r>
-      <w:r>
-        <w:t xml:space="preserve">: Contains values for every user on the system and all their repositories. If you pass the option --system to </w:t>
-      </w:r>
-      <w:proofErr w:type="spellStart"/>
-      <w:r>
-        <w:t>git</w:t>
-      </w:r>
-      <w:proofErr w:type="spellEnd"/>
-      <w:r>
-        <w:t xml:space="preserve"> </w:t>
-      </w:r>
-      <w:proofErr w:type="spellStart"/>
-      <w:r>
-        <w:t>config</w:t>
-      </w:r>
-      <w:proofErr w:type="spellEnd"/>
-      <w:r>
-        <w:t xml:space="preserve">, it reads and writes from this file specifically. </w:t>
-      </w:r>
-      <w:proofErr w:type="gramStart"/>
-      <w:r>
-        <w:t>( In</w:t>
-      </w:r>
-      <w:proofErr w:type="gramEnd"/>
-      <w:r>
-        <w:t xml:space="preserve"> Windows C:\Documents </w:t>
+        <w:t>git config</w:t>
+      </w:r>
+    </w:p>
+    <w:p>
+      <w:r>
+        <w:rPr>
+          <w:b/>
+          <w:i/>
+        </w:rPr>
+        <w:t>/etc/gitconfig file</w:t>
+      </w:r>
+      <w:r>
+        <w:t xml:space="preserve">: Contains values for every user on the system and all their repositories. If you pass the option --system to git config, it reads and writes from this file specifically. ( In Windows C:\Documents </w:t>
       </w:r>
       <w:r>
         <w:lastRenderedPageBreak/>
-        <w:t>and Settings\All Users\Application Data\</w:t>
-      </w:r>
-      <w:proofErr w:type="spellStart"/>
-      <w:r>
-        <w:t>Git</w:t>
-      </w:r>
-      <w:proofErr w:type="spellEnd"/>
-      <w:r>
-        <w:t>\</w:t>
-      </w:r>
-      <w:proofErr w:type="spellStart"/>
-      <w:r>
-        <w:t>config</w:t>
-      </w:r>
-      <w:proofErr w:type="spellEnd"/>
-      <w:r>
-        <w:t xml:space="preserve"> on Windows XP, and in C:\ProgramData\Git\config on Windows Vista and newer.)</w:t>
-      </w:r>
-    </w:p>
-    <w:p>
-      <w:r>
-        <w:rPr>
-          <w:b/>
-          <w:i/>
-        </w:rPr>
-        <w:t>~/.</w:t>
-      </w:r>
-      <w:proofErr w:type="spellStart"/>
-      <w:r>
-        <w:rPr>
-          <w:b/>
-          <w:i/>
-        </w:rPr>
-        <w:t>gitconfig</w:t>
-      </w:r>
-      <w:proofErr w:type="spellEnd"/>
-      <w:r>
-        <w:rPr>
-          <w:b/>
-          <w:i/>
-        </w:rPr>
-        <w:t xml:space="preserve"> or ~/.</w:t>
-      </w:r>
-      <w:proofErr w:type="spellStart"/>
-      <w:r>
-        <w:rPr>
-          <w:b/>
-          <w:i/>
-        </w:rPr>
-        <w:t>config</w:t>
-      </w:r>
-      <w:proofErr w:type="spellEnd"/>
-      <w:r>
-        <w:rPr>
-          <w:b/>
-          <w:i/>
-        </w:rPr>
-        <w:t>/</w:t>
-      </w:r>
-      <w:proofErr w:type="spellStart"/>
-      <w:r>
-        <w:rPr>
-          <w:b/>
-          <w:i/>
-        </w:rPr>
-        <w:t>git</w:t>
-      </w:r>
-      <w:proofErr w:type="spellEnd"/>
-      <w:r>
-        <w:rPr>
-          <w:b/>
-          <w:i/>
-        </w:rPr>
-        <w:t>/</w:t>
-      </w:r>
-      <w:proofErr w:type="spellStart"/>
-      <w:r>
-        <w:rPr>
-          <w:b/>
-          <w:i/>
-        </w:rPr>
-        <w:t>config</w:t>
-      </w:r>
-      <w:proofErr w:type="spellEnd"/>
-      <w:r>
-        <w:rPr>
-          <w:b/>
-          <w:i/>
-        </w:rPr>
-        <w:t xml:space="preserve"> </w:t>
-      </w:r>
-      <w:proofErr w:type="gramStart"/>
-      <w:r>
-        <w:rPr>
-          <w:b/>
-          <w:i/>
-        </w:rPr>
-        <w:t>file</w:t>
-      </w:r>
-      <w:proofErr w:type="gramEnd"/>
-      <w:r>
-        <w:t xml:space="preserve"> (In windows under user): Specific to your user. You can make </w:t>
-      </w:r>
-      <w:proofErr w:type="spellStart"/>
-      <w:r>
-        <w:t>Git</w:t>
-      </w:r>
-      <w:proofErr w:type="spellEnd"/>
-      <w:r>
-        <w:t xml:space="preserve"> read and write to this file specifically by passing the --global option.</w:t>
-      </w:r>
-    </w:p>
-    <w:p>
-      <w:proofErr w:type="spellStart"/>
-      <w:proofErr w:type="gramStart"/>
-      <w:r>
-        <w:rPr>
-          <w:b/>
-          <w:i/>
-        </w:rPr>
-        <w:t>config</w:t>
-      </w:r>
-      <w:proofErr w:type="spellEnd"/>
-      <w:proofErr w:type="gramEnd"/>
-      <w:r>
-        <w:rPr>
-          <w:b/>
-          <w:i/>
-        </w:rPr>
-        <w:t xml:space="preserve"> file in the </w:t>
-      </w:r>
-      <w:proofErr w:type="spellStart"/>
-      <w:r>
-        <w:rPr>
-          <w:b/>
-          <w:i/>
-        </w:rPr>
-        <w:t>Git</w:t>
-      </w:r>
-      <w:proofErr w:type="spellEnd"/>
-      <w:r>
-        <w:rPr>
-          <w:b/>
-          <w:i/>
-        </w:rPr>
-        <w:t xml:space="preserve"> directory</w:t>
-      </w:r>
-      <w:r>
-        <w:t xml:space="preserve"> (that is, .</w:t>
-      </w:r>
-      <w:proofErr w:type="spellStart"/>
-      <w:r>
-        <w:t>git</w:t>
-      </w:r>
-      <w:proofErr w:type="spellEnd"/>
-      <w:r>
-        <w:t>/</w:t>
-      </w:r>
-      <w:proofErr w:type="spellStart"/>
-      <w:r>
-        <w:t>config</w:t>
-      </w:r>
-      <w:proofErr w:type="spellEnd"/>
-      <w:r>
-        <w:t>) of whatever repository you’re currently using: Specific to that single repository.</w:t>
+        <w:t>and Settings\All Users\Application Data\Git\config on Windows XP, and in C:\ProgramData\Git\config on Windows Vista and newer.)</w:t>
+      </w:r>
+    </w:p>
+    <w:p>
+      <w:r>
+        <w:rPr>
+          <w:b/>
+          <w:i/>
+        </w:rPr>
+        <w:t>~/.gitconfig or ~/.config/git/config file</w:t>
+      </w:r>
+      <w:r>
+        <w:t xml:space="preserve"> (In windows under user): Specific to your user. You can make Git read and write to this file specifically by passing the --global option.</w:t>
+      </w:r>
+    </w:p>
+    <w:p>
+      <w:r>
+        <w:rPr>
+          <w:b/>
+          <w:i/>
+        </w:rPr>
+        <w:t>config file in the Git directory</w:t>
+      </w:r>
+      <w:r>
+        <w:t xml:space="preserve"> (that is, .git/config) of whatever repository you’re currently using: Specific to that single repository.</w:t>
       </w:r>
     </w:p>
     <w:p>
@@ -1311,55 +839,12 @@
           <w:i/>
         </w:rPr>
       </w:pPr>
-      <w:proofErr w:type="spellStart"/>
-      <w:proofErr w:type="gramStart"/>
-      <w:r>
-        <w:rPr>
-          <w:b/>
-          <w:i/>
-        </w:rPr>
-        <w:t>git</w:t>
-      </w:r>
-      <w:proofErr w:type="spellEnd"/>
-      <w:proofErr w:type="gramEnd"/>
-      <w:r>
-        <w:rPr>
-          <w:b/>
-          <w:i/>
-        </w:rPr>
-        <w:t xml:space="preserve"> </w:t>
-      </w:r>
-      <w:proofErr w:type="spellStart"/>
-      <w:r>
-        <w:rPr>
-          <w:b/>
-          <w:i/>
-        </w:rPr>
-        <w:t>config</w:t>
-      </w:r>
-      <w:proofErr w:type="spellEnd"/>
-      <w:r>
-        <w:rPr>
-          <w:b/>
-          <w:i/>
-        </w:rPr>
-        <w:t xml:space="preserve"> --global user.name "</w:t>
-      </w:r>
-      <w:proofErr w:type="spellStart"/>
-      <w:r>
-        <w:rPr>
-          <w:b/>
-          <w:i/>
-        </w:rPr>
-        <w:t>Athul</w:t>
-      </w:r>
-      <w:proofErr w:type="spellEnd"/>
-      <w:r>
-        <w:rPr>
-          <w:b/>
-          <w:i/>
-        </w:rPr>
-        <w:t>"</w:t>
+      <w:r>
+        <w:rPr>
+          <w:b/>
+          <w:i/>
+        </w:rPr>
+        <w:t>git config --global user.name "Athul"</w:t>
       </w:r>
     </w:p>
     <w:p>
@@ -1370,55 +855,12 @@
           <w:i/>
         </w:rPr>
       </w:pPr>
-      <w:proofErr w:type="spellStart"/>
-      <w:proofErr w:type="gramStart"/>
-      <w:r>
-        <w:rPr>
-          <w:b/>
-          <w:i/>
-        </w:rPr>
-        <w:t>git</w:t>
-      </w:r>
-      <w:proofErr w:type="spellEnd"/>
-      <w:proofErr w:type="gramEnd"/>
-      <w:r>
-        <w:rPr>
-          <w:b/>
-          <w:i/>
-        </w:rPr>
-        <w:t xml:space="preserve"> </w:t>
-      </w:r>
-      <w:proofErr w:type="spellStart"/>
-      <w:r>
-        <w:rPr>
-          <w:b/>
-          <w:i/>
-        </w:rPr>
-        <w:t>config</w:t>
-      </w:r>
-      <w:proofErr w:type="spellEnd"/>
-      <w:r>
-        <w:rPr>
-          <w:b/>
-          <w:i/>
-        </w:rPr>
-        <w:t xml:space="preserve"> --global </w:t>
-      </w:r>
-      <w:proofErr w:type="spellStart"/>
-      <w:r>
-        <w:rPr>
-          <w:b/>
-          <w:i/>
-        </w:rPr>
-        <w:t>user.email</w:t>
-      </w:r>
-      <w:proofErr w:type="spellEnd"/>
-      <w:r>
-        <w:rPr>
-          <w:b/>
-          <w:i/>
-        </w:rPr>
-        <w:t xml:space="preserve"> athuldevadas@gmail.com </w:t>
+      <w:r>
+        <w:rPr>
+          <w:b/>
+          <w:i/>
+        </w:rPr>
+        <w:t xml:space="preserve">git config --global user.email athuldevadas@gmail.com </w:t>
       </w:r>
     </w:p>
     <w:p>
@@ -1429,13 +871,8 @@
           <w:numId w:val="6"/>
         </w:numPr>
       </w:pPr>
-      <w:proofErr w:type="spellStart"/>
-      <w:r>
-        <w:t>Git</w:t>
-      </w:r>
-      <w:proofErr w:type="spellEnd"/>
-      <w:r>
-        <w:t xml:space="preserve"> commit uses this information.</w:t>
+      <w:r>
+        <w:t>Git commit uses this information.</w:t>
       </w:r>
     </w:p>
     <w:p>
@@ -1447,15 +884,7 @@
         </w:numPr>
       </w:pPr>
       <w:r>
-        <w:t>if we want to override this info just run the command without --global from the project directory(</w:t>
-      </w:r>
-      <w:proofErr w:type="spellStart"/>
-      <w:r>
-        <w:t>git</w:t>
-      </w:r>
-      <w:proofErr w:type="spellEnd"/>
-      <w:r>
-        <w:t xml:space="preserve"> repo)</w:t>
+        <w:t>if we want to override this info just run the command without --global from the project directory(git repo)</w:t>
       </w:r>
     </w:p>
     <w:p/>
@@ -1475,15 +904,7 @@
         <w:t>Editor</w:t>
       </w:r>
       <w:r>
-        <w:t xml:space="preserve"> - can configure the default text editor that will be used when </w:t>
-      </w:r>
-      <w:proofErr w:type="spellStart"/>
-      <w:r>
-        <w:t>Git</w:t>
-      </w:r>
-      <w:proofErr w:type="spellEnd"/>
-      <w:r>
-        <w:t xml:space="preserve"> needs you to type in a message</w:t>
+        <w:t xml:space="preserve"> - can configure the default text editor that will be used when Git needs you to type in a message</w:t>
       </w:r>
     </w:p>
     <w:p>
@@ -1494,55 +915,12 @@
           <w:i/>
         </w:rPr>
       </w:pPr>
-      <w:proofErr w:type="spellStart"/>
-      <w:proofErr w:type="gramStart"/>
-      <w:r>
-        <w:rPr>
-          <w:b/>
-          <w:i/>
-        </w:rPr>
-        <w:t>git</w:t>
-      </w:r>
-      <w:proofErr w:type="spellEnd"/>
-      <w:proofErr w:type="gramEnd"/>
-      <w:r>
-        <w:rPr>
-          <w:b/>
-          <w:i/>
-        </w:rPr>
-        <w:t xml:space="preserve"> </w:t>
-      </w:r>
-      <w:proofErr w:type="spellStart"/>
-      <w:r>
-        <w:rPr>
-          <w:b/>
-          <w:i/>
-        </w:rPr>
-        <w:t>config</w:t>
-      </w:r>
-      <w:proofErr w:type="spellEnd"/>
-      <w:r>
-        <w:rPr>
-          <w:b/>
-          <w:i/>
-        </w:rPr>
-        <w:t xml:space="preserve"> --global </w:t>
-      </w:r>
-      <w:proofErr w:type="spellStart"/>
-      <w:r>
-        <w:rPr>
-          <w:b/>
-          <w:i/>
-        </w:rPr>
-        <w:t>core.editor</w:t>
-      </w:r>
-      <w:proofErr w:type="spellEnd"/>
-      <w:r>
-        <w:rPr>
-          <w:b/>
-          <w:i/>
-        </w:rPr>
-        <w:t xml:space="preserve"> &lt;name&gt;</w:t>
+      <w:r>
+        <w:rPr>
+          <w:b/>
+          <w:i/>
+        </w:rPr>
+        <w:t>git config --global core.editor &lt;name&gt;</w:t>
       </w:r>
     </w:p>
     <w:p>
@@ -1550,55 +928,7 @@
         <w:ind w:left="720" w:firstLine="720"/>
       </w:pPr>
       <w:r>
-        <w:t xml:space="preserve">Example: </w:t>
-      </w:r>
-      <w:proofErr w:type="spellStart"/>
-      <w:r>
-        <w:t>git</w:t>
-      </w:r>
-      <w:proofErr w:type="spellEnd"/>
-      <w:r>
-        <w:t xml:space="preserve"> </w:t>
-      </w:r>
-      <w:proofErr w:type="spellStart"/>
-      <w:r>
-        <w:t>config</w:t>
-      </w:r>
-      <w:proofErr w:type="spellEnd"/>
-      <w:r>
-        <w:t xml:space="preserve"> --global </w:t>
-      </w:r>
-      <w:proofErr w:type="spellStart"/>
-      <w:r>
-        <w:t>core.editor</w:t>
-      </w:r>
-      <w:proofErr w:type="spellEnd"/>
-      <w:r>
-        <w:t xml:space="preserve"> "'C</w:t>
-      </w:r>
-      <w:proofErr w:type="gramStart"/>
-      <w:r>
-        <w:t>:/</w:t>
-      </w:r>
-      <w:proofErr w:type="gramEnd"/>
-      <w:r>
-        <w:t>Program Files/Notepad++/notepad++.exe' -</w:t>
-      </w:r>
-      <w:proofErr w:type="spellStart"/>
-      <w:r>
-        <w:t>multiInst</w:t>
-      </w:r>
-      <w:proofErr w:type="spellEnd"/>
-      <w:r>
-        <w:t xml:space="preserve"> -</w:t>
-      </w:r>
-      <w:proofErr w:type="spellStart"/>
-      <w:r>
-        <w:t>nosession</w:t>
-      </w:r>
-      <w:proofErr w:type="spellEnd"/>
-      <w:r>
-        <w:t>"</w:t>
+        <w:t>Example: git config --global core.editor "'C:/Program Files/Notepad++/notepad++.exe' -multiInst -nosession"</w:t>
       </w:r>
     </w:p>
     <w:p/>
@@ -1610,56 +940,21 @@
           <w:numId w:val="8"/>
         </w:numPr>
       </w:pPr>
-      <w:proofErr w:type="spellStart"/>
-      <w:proofErr w:type="gramStart"/>
-      <w:r>
-        <w:rPr>
-          <w:b/>
-          <w:i/>
-        </w:rPr>
-        <w:t>git</w:t>
-      </w:r>
-      <w:proofErr w:type="spellEnd"/>
-      <w:proofErr w:type="gramEnd"/>
-      <w:r>
-        <w:rPr>
-          <w:b/>
-          <w:i/>
-        </w:rPr>
+      <w:r>
+        <w:rPr>
+          <w:b/>
+          <w:i/>
+        </w:rPr>
+        <w:t>git config --list</w:t>
+      </w:r>
+      <w:r>
         <w:t xml:space="preserve"> </w:t>
       </w:r>
-      <w:proofErr w:type="spellStart"/>
-      <w:r>
-        <w:rPr>
-          <w:b/>
-          <w:i/>
-        </w:rPr>
-        <w:t>config</w:t>
-      </w:r>
-      <w:proofErr w:type="spellEnd"/>
-      <w:r>
-        <w:rPr>
-          <w:b/>
-          <w:i/>
-        </w:rPr>
-        <w:t xml:space="preserve"> --list</w:t>
-      </w:r>
-      <w:r>
-        <w:t xml:space="preserve"> </w:t>
-      </w:r>
       <w:r>
         <w:t xml:space="preserve">- </w:t>
       </w:r>
       <w:r>
-        <w:t xml:space="preserve">command to list all the settings </w:t>
-      </w:r>
-      <w:proofErr w:type="spellStart"/>
-      <w:r>
-        <w:t>Git</w:t>
-      </w:r>
-      <w:proofErr w:type="spellEnd"/>
-      <w:r>
-        <w:t xml:space="preserve"> can find at</w:t>
+        <w:t>command to list all the settings Git can find at</w:t>
       </w:r>
       <w:r>
         <w:t xml:space="preserve"> that point</w:t>
@@ -1673,39 +968,7 @@
         <w:ind w:left="720"/>
       </w:pPr>
       <w:r>
-        <w:t xml:space="preserve">You may see keys more than once, because </w:t>
-      </w:r>
-      <w:proofErr w:type="spellStart"/>
-      <w:r>
-        <w:t>Git</w:t>
-      </w:r>
-      <w:proofErr w:type="spellEnd"/>
-      <w:r>
-        <w:t xml:space="preserve"> reads the same key from different files (/etc/</w:t>
-      </w:r>
-      <w:proofErr w:type="spellStart"/>
-      <w:r>
-        <w:t>gitconfig</w:t>
-      </w:r>
-      <w:proofErr w:type="spellEnd"/>
-      <w:r>
-        <w:t> and ~/.</w:t>
-      </w:r>
-      <w:proofErr w:type="spellStart"/>
-      <w:r>
-        <w:t>gitconfig</w:t>
-      </w:r>
-      <w:proofErr w:type="spellEnd"/>
-      <w:r>
-        <w:t xml:space="preserve">, for example). In this case, </w:t>
-      </w:r>
-      <w:proofErr w:type="spellStart"/>
-      <w:r>
-        <w:t>Git</w:t>
-      </w:r>
-      <w:proofErr w:type="spellEnd"/>
-      <w:r>
-        <w:t xml:space="preserve"> uses the last value for each unique key it sees</w:t>
+        <w:t>You may see keys more than once, because Git reads the same key from different files (/etc/gitconfig and ~/.gitconfig, for example). In this case, Git uses the last value for each unique key it sees</w:t>
       </w:r>
       <w:r>
         <w:rPr>
@@ -1727,76 +990,22 @@
         </w:rPr>
       </w:pPr>
       <w:r>
-        <w:t xml:space="preserve">You can also check what </w:t>
-      </w:r>
-      <w:proofErr w:type="spellStart"/>
-      <w:r>
-        <w:t>Git</w:t>
-      </w:r>
-      <w:proofErr w:type="spellEnd"/>
-      <w:r>
-        <w:t xml:space="preserve"> thinks a specific key’s value is by typing </w:t>
-      </w:r>
-      <w:proofErr w:type="spellStart"/>
-      <w:r>
-        <w:rPr>
-          <w:b/>
-          <w:i/>
-        </w:rPr>
-        <w:t>git</w:t>
-      </w:r>
-      <w:proofErr w:type="spellEnd"/>
-      <w:r>
-        <w:rPr>
-          <w:b/>
-          <w:i/>
-        </w:rPr>
-        <w:t xml:space="preserve"> </w:t>
-      </w:r>
-      <w:proofErr w:type="spellStart"/>
-      <w:r>
-        <w:rPr>
-          <w:b/>
-          <w:i/>
-        </w:rPr>
-        <w:t>config</w:t>
-      </w:r>
-      <w:proofErr w:type="spellEnd"/>
-      <w:r>
-        <w:rPr>
-          <w:b/>
-          <w:i/>
-        </w:rPr>
-        <w:t xml:space="preserve"> &lt;key&gt;</w:t>
+        <w:t>You can also check what Git thinks a specific key’s value is by typing </w:t>
+      </w:r>
+      <w:r>
+        <w:rPr>
+          <w:b/>
+          <w:i/>
+        </w:rPr>
+        <w:t>git config &lt;key&gt;</w:t>
       </w:r>
     </w:p>
     <w:p>
       <w:pPr>
         <w:ind w:left="720"/>
       </w:pPr>
-      <w:proofErr w:type="spellStart"/>
-      <w:r>
-        <w:t>Eg</w:t>
-      </w:r>
-      <w:proofErr w:type="spellEnd"/>
-      <w:r>
-        <w:t xml:space="preserve">: </w:t>
-      </w:r>
-      <w:proofErr w:type="spellStart"/>
-      <w:r>
-        <w:t>git</w:t>
-      </w:r>
-      <w:proofErr w:type="spellEnd"/>
-      <w:r>
-        <w:t xml:space="preserve"> </w:t>
-      </w:r>
-      <w:proofErr w:type="spellStart"/>
-      <w:r>
-        <w:t>config</w:t>
-      </w:r>
-      <w:proofErr w:type="spellEnd"/>
-      <w:r>
-        <w:t xml:space="preserve"> user.name</w:t>
+      <w:r>
+        <w:t>Eg: git config user.name</w:t>
       </w:r>
     </w:p>
     <w:p>
@@ -1807,53 +1016,19 @@
           <w:numId w:val="8"/>
         </w:numPr>
       </w:pPr>
-      <w:proofErr w:type="spellStart"/>
-      <w:r>
-        <w:rPr>
-          <w:b/>
-          <w:i/>
-        </w:rPr>
-        <w:t>Git</w:t>
-      </w:r>
-      <w:proofErr w:type="spellEnd"/>
-      <w:r>
-        <w:rPr>
-          <w:b/>
-          <w:i/>
-        </w:rPr>
-        <w:t xml:space="preserve"> Aliases : </w:t>
-      </w:r>
-      <w:proofErr w:type="spellStart"/>
-      <w:r>
-        <w:rPr>
-          <w:b/>
-          <w:i/>
-        </w:rPr>
-        <w:t>git</w:t>
-      </w:r>
-      <w:proofErr w:type="spellEnd"/>
-      <w:r>
-        <w:rPr>
-          <w:b/>
-          <w:i/>
-        </w:rPr>
-        <w:t xml:space="preserve"> </w:t>
-      </w:r>
-      <w:proofErr w:type="spellStart"/>
-      <w:r>
-        <w:rPr>
-          <w:b/>
-          <w:i/>
-        </w:rPr>
-        <w:t>config</w:t>
-      </w:r>
-      <w:proofErr w:type="spellEnd"/>
-      <w:r>
-        <w:rPr>
-          <w:b/>
-          <w:i/>
-        </w:rPr>
-        <w:t xml:space="preserve"> --global alias.ci commit</w:t>
+      <w:r>
+        <w:rPr>
+          <w:b/>
+          <w:i/>
+        </w:rPr>
+        <w:t xml:space="preserve">Git Aliases : </w:t>
+      </w:r>
+      <w:r>
+        <w:rPr>
+          <w:b/>
+          <w:i/>
+        </w:rPr>
+        <w:t>git config --global alias.ci commit</w:t>
       </w:r>
       <w:r>
         <w:rPr>
@@ -1863,31 +1038,7 @@
         <w:t xml:space="preserve"> : </w:t>
       </w:r>
       <w:r>
-        <w:t xml:space="preserve">now we can use </w:t>
-      </w:r>
-      <w:proofErr w:type="spellStart"/>
-      <w:r>
-        <w:t>git</w:t>
-      </w:r>
-      <w:proofErr w:type="spellEnd"/>
-      <w:r>
-        <w:t xml:space="preserve"> </w:t>
-      </w:r>
-      <w:proofErr w:type="spellStart"/>
-      <w:r>
-        <w:t>ci</w:t>
-      </w:r>
-      <w:proofErr w:type="spellEnd"/>
-      <w:r>
-        <w:t xml:space="preserve"> in place of </w:t>
-      </w:r>
-      <w:proofErr w:type="spellStart"/>
-      <w:r>
-        <w:t>git</w:t>
-      </w:r>
-      <w:proofErr w:type="spellEnd"/>
-      <w:r>
-        <w:t xml:space="preserve"> commit</w:t>
+        <w:t>now we can use git ci in place of git commit</w:t>
       </w:r>
     </w:p>
     <w:p/>
@@ -1917,23 +1068,12 @@
           <w:i/>
         </w:rPr>
       </w:pPr>
-      <w:proofErr w:type="spellStart"/>
-      <w:proofErr w:type="gramStart"/>
-      <w:r>
-        <w:rPr>
-          <w:b/>
-          <w:i/>
-        </w:rPr>
-        <w:t>git</w:t>
-      </w:r>
-      <w:proofErr w:type="spellEnd"/>
-      <w:proofErr w:type="gramEnd"/>
-      <w:r>
-        <w:rPr>
-          <w:b/>
-          <w:i/>
-        </w:rPr>
-        <w:t xml:space="preserve"> help &lt;verb&gt;</w:t>
+      <w:r>
+        <w:rPr>
+          <w:b/>
+          <w:i/>
+        </w:rPr>
+        <w:t>git help &lt;verb&gt;</w:t>
       </w:r>
     </w:p>
     <w:p>
@@ -1944,24 +1084,13 @@
           <w:i/>
         </w:rPr>
       </w:pPr>
-      <w:proofErr w:type="spellStart"/>
-      <w:proofErr w:type="gramStart"/>
       <w:r>
         <w:rPr>
           <w:b/>
           <w:i/>
         </w:rPr>
         <w:lastRenderedPageBreak/>
-        <w:t>git</w:t>
-      </w:r>
-      <w:proofErr w:type="spellEnd"/>
-      <w:proofErr w:type="gramEnd"/>
-      <w:r>
-        <w:rPr>
-          <w:b/>
-          <w:i/>
-        </w:rPr>
-        <w:t xml:space="preserve"> &lt;verb&gt; --help</w:t>
+        <w:t>git &lt;verb&gt; --help</w:t>
       </w:r>
     </w:p>
     <w:p>
@@ -1972,57 +1101,21 @@
           <w:i/>
         </w:rPr>
       </w:pPr>
-      <w:proofErr w:type="gramStart"/>
-      <w:r>
-        <w:rPr>
-          <w:b/>
-          <w:i/>
-        </w:rPr>
-        <w:t xml:space="preserve">man  </w:t>
-      </w:r>
-      <w:proofErr w:type="spellStart"/>
-      <w:r>
-        <w:rPr>
-          <w:b/>
-          <w:i/>
-        </w:rPr>
-        <w:t>git</w:t>
-      </w:r>
-      <w:proofErr w:type="spellEnd"/>
-      <w:proofErr w:type="gramEnd"/>
-      <w:r>
-        <w:rPr>
-          <w:b/>
-          <w:i/>
-        </w:rPr>
-        <w:t>-&lt;verb&gt;</w:t>
+      <w:r>
+        <w:rPr>
+          <w:b/>
+          <w:i/>
+        </w:rPr>
+        <w:t>man  git-&lt;verb&gt;</w:t>
       </w:r>
     </w:p>
     <w:p>
       <w:pPr>
         <w:ind w:firstLine="720"/>
       </w:pPr>
-      <w:proofErr w:type="spellStart"/>
-      <w:r>
-        <w:t>Eg</w:t>
-      </w:r>
-      <w:proofErr w:type="spellEnd"/>
-      <w:r>
-        <w:t xml:space="preserve">: </w:t>
-      </w:r>
-      <w:proofErr w:type="spellStart"/>
-      <w:r>
-        <w:t>git</w:t>
-      </w:r>
-      <w:proofErr w:type="spellEnd"/>
-      <w:r>
-        <w:t xml:space="preserve"> help </w:t>
-      </w:r>
-      <w:proofErr w:type="spellStart"/>
-      <w:r>
-        <w:t>config</w:t>
-      </w:r>
-      <w:proofErr w:type="spellEnd"/>
+      <w:r>
+        <w:t>Eg: git help config</w:t>
+      </w:r>
     </w:p>
     <w:p>
       <w:pPr>
@@ -2049,21 +1142,12 @@
           <w:i/>
         </w:rPr>
       </w:pPr>
-      <w:proofErr w:type="spellStart"/>
-      <w:r>
-        <w:rPr>
-          <w:b/>
-          <w:i/>
-        </w:rPr>
-        <w:t>git</w:t>
-      </w:r>
-      <w:proofErr w:type="spellEnd"/>
-      <w:r>
-        <w:rPr>
-          <w:b/>
-          <w:i/>
-        </w:rPr>
-        <w:t xml:space="preserve"> init</w:t>
+      <w:r>
+        <w:rPr>
+          <w:b/>
+          <w:i/>
+        </w:rPr>
+        <w:t>git init</w:t>
       </w:r>
       <w:r>
         <w:rPr>
@@ -2080,29 +1164,7 @@
           <w:szCs w:val="21"/>
           <w:shd w:val="clear" w:color="auto" w:fill="FCFCFA"/>
         </w:rPr>
-        <w:t xml:space="preserve">Create an empty </w:t>
-      </w:r>
-      <w:proofErr w:type="spellStart"/>
-      <w:r>
-        <w:rPr>
-          <w:rFonts w:ascii="Georgia" w:hAnsi="Georgia"/>
-          <w:color w:val="4E443C"/>
-          <w:sz w:val="21"/>
-          <w:szCs w:val="21"/>
-          <w:shd w:val="clear" w:color="auto" w:fill="FCFCFA"/>
-        </w:rPr>
-        <w:t>Git</w:t>
-      </w:r>
-      <w:proofErr w:type="spellEnd"/>
-      <w:r>
-        <w:rPr>
-          <w:rFonts w:ascii="Georgia" w:hAnsi="Georgia"/>
-          <w:color w:val="4E443C"/>
-          <w:sz w:val="21"/>
-          <w:szCs w:val="21"/>
-          <w:shd w:val="clear" w:color="auto" w:fill="FCFCFA"/>
-        </w:rPr>
-        <w:t xml:space="preserve"> repository or reinitialize an existing one</w:t>
+        <w:t>Create an empty Git repository or reinitialize an existing one</w:t>
       </w:r>
     </w:p>
     <w:p>
@@ -2117,21 +1179,12 @@
           <w:i/>
         </w:rPr>
       </w:pPr>
-      <w:proofErr w:type="spellStart"/>
-      <w:r>
-        <w:rPr>
-          <w:b/>
-          <w:i/>
-        </w:rPr>
-        <w:t>git</w:t>
-      </w:r>
-      <w:proofErr w:type="spellEnd"/>
-      <w:r>
-        <w:rPr>
-          <w:b/>
-          <w:i/>
-        </w:rPr>
-        <w:t xml:space="preserve"> add -  </w:t>
+      <w:r>
+        <w:rPr>
+          <w:b/>
+          <w:i/>
+        </w:rPr>
+        <w:t xml:space="preserve">git add -  </w:t>
       </w:r>
       <w:r>
         <w:rPr>
@@ -2156,21 +1209,12 @@
           <w:i/>
         </w:rPr>
       </w:pPr>
-      <w:proofErr w:type="spellStart"/>
-      <w:r>
-        <w:rPr>
-          <w:b/>
-          <w:i/>
-        </w:rPr>
-        <w:t>git</w:t>
-      </w:r>
-      <w:proofErr w:type="spellEnd"/>
-      <w:r>
-        <w:rPr>
-          <w:b/>
-          <w:i/>
-        </w:rPr>
-        <w:t xml:space="preserve"> commit - </w:t>
+      <w:r>
+        <w:rPr>
+          <w:b/>
+          <w:i/>
+        </w:rPr>
+        <w:t xml:space="preserve">git commit - </w:t>
       </w:r>
       <w:r>
         <w:rPr>
@@ -2195,23 +1239,12 @@
           <w:i/>
         </w:rPr>
       </w:pPr>
-      <w:proofErr w:type="spellStart"/>
-      <w:proofErr w:type="gramStart"/>
-      <w:r>
-        <w:rPr>
-          <w:b/>
-          <w:i/>
-        </w:rPr>
-        <w:t>git</w:t>
-      </w:r>
-      <w:proofErr w:type="spellEnd"/>
-      <w:proofErr w:type="gramEnd"/>
-      <w:r>
-        <w:rPr>
-          <w:b/>
-          <w:i/>
-        </w:rPr>
-        <w:t xml:space="preserve"> commit  --amend:  </w:t>
+      <w:r>
+        <w:rPr>
+          <w:b/>
+          <w:i/>
+        </w:rPr>
+        <w:t xml:space="preserve">git commit  --amend:  </w:t>
       </w:r>
       <w:r>
         <w:rPr>
@@ -2259,21 +1292,12 @@
           <w:i/>
         </w:rPr>
       </w:pPr>
-      <w:proofErr w:type="spellStart"/>
-      <w:r>
-        <w:rPr>
-          <w:b/>
-          <w:i/>
-        </w:rPr>
-        <w:t>git</w:t>
-      </w:r>
-      <w:proofErr w:type="spellEnd"/>
-      <w:r>
-        <w:rPr>
-          <w:b/>
-          <w:i/>
-        </w:rPr>
-        <w:t xml:space="preserve"> status -</w:t>
+      <w:r>
+        <w:rPr>
+          <w:b/>
+          <w:i/>
+        </w:rPr>
+        <w:t>git status -</w:t>
       </w:r>
       <w:r>
         <w:t xml:space="preserve"> </w:t>
@@ -2301,37 +1325,12 @@
           <w:i/>
         </w:rPr>
       </w:pPr>
-      <w:proofErr w:type="spellStart"/>
-      <w:r>
-        <w:rPr>
-          <w:b/>
-          <w:i/>
-        </w:rPr>
-        <w:t>git</w:t>
-      </w:r>
-      <w:proofErr w:type="spellEnd"/>
-      <w:r>
-        <w:rPr>
-          <w:b/>
-          <w:i/>
-        </w:rPr>
-        <w:t xml:space="preserve"> </w:t>
-      </w:r>
-      <w:proofErr w:type="spellStart"/>
-      <w:r>
-        <w:rPr>
-          <w:b/>
-          <w:i/>
-        </w:rPr>
-        <w:t>rm</w:t>
-      </w:r>
-      <w:proofErr w:type="spellEnd"/>
-      <w:r>
-        <w:rPr>
-          <w:b/>
-          <w:i/>
-        </w:rPr>
-        <w:t xml:space="preserve"> -</w:t>
+      <w:r>
+        <w:rPr>
+          <w:b/>
+          <w:i/>
+        </w:rPr>
+        <w:t>git rm -</w:t>
       </w:r>
       <w:r>
         <w:t xml:space="preserve"> </w:t>
@@ -2359,37 +1358,12 @@
           <w:i/>
         </w:rPr>
       </w:pPr>
-      <w:proofErr w:type="spellStart"/>
-      <w:r>
-        <w:rPr>
-          <w:b/>
-          <w:i/>
-        </w:rPr>
-        <w:t>git</w:t>
-      </w:r>
-      <w:proofErr w:type="spellEnd"/>
-      <w:r>
-        <w:rPr>
-          <w:b/>
-          <w:i/>
-        </w:rPr>
-        <w:t xml:space="preserve"> </w:t>
-      </w:r>
-      <w:proofErr w:type="spellStart"/>
-      <w:r>
-        <w:rPr>
-          <w:b/>
-          <w:i/>
-        </w:rPr>
-        <w:t>rm</w:t>
-      </w:r>
-      <w:proofErr w:type="spellEnd"/>
-      <w:r>
-        <w:rPr>
-          <w:b/>
-          <w:i/>
-        </w:rPr>
-        <w:t xml:space="preserve"> --cached &lt;file&gt; </w:t>
+      <w:r>
+        <w:rPr>
+          <w:b/>
+          <w:i/>
+        </w:rPr>
+        <w:t xml:space="preserve">git rm --cached &lt;file&gt; </w:t>
       </w:r>
       <w:r>
         <w:t>remove file from staging area/index , so it will come in working tree</w:t>
@@ -2410,37 +1384,12 @@
           <w:i/>
         </w:rPr>
       </w:pPr>
-      <w:proofErr w:type="spellStart"/>
-      <w:r>
-        <w:rPr>
-          <w:b/>
-          <w:i/>
-        </w:rPr>
-        <w:t>git</w:t>
-      </w:r>
-      <w:proofErr w:type="spellEnd"/>
-      <w:r>
-        <w:rPr>
-          <w:b/>
-          <w:i/>
-        </w:rPr>
-        <w:t xml:space="preserve"> </w:t>
-      </w:r>
-      <w:proofErr w:type="spellStart"/>
-      <w:r>
-        <w:rPr>
-          <w:b/>
-          <w:i/>
-        </w:rPr>
-        <w:t>rm</w:t>
-      </w:r>
-      <w:proofErr w:type="spellEnd"/>
-      <w:r>
-        <w:rPr>
-          <w:b/>
-          <w:i/>
-        </w:rPr>
-        <w:t xml:space="preserve"> --f &lt;file&gt;</w:t>
+      <w:r>
+        <w:rPr>
+          <w:b/>
+          <w:i/>
+        </w:rPr>
+        <w:t>git rm --f &lt;file&gt;</w:t>
       </w:r>
       <w:r>
         <w:t xml:space="preserve">  remove the file from both index</w:t>
@@ -2464,21 +1413,12 @@
           <w:i/>
         </w:rPr>
       </w:pPr>
-      <w:proofErr w:type="spellStart"/>
-      <w:r>
-        <w:rPr>
-          <w:b/>
-          <w:i/>
-        </w:rPr>
-        <w:t>git</w:t>
-      </w:r>
-      <w:proofErr w:type="spellEnd"/>
-      <w:r>
-        <w:rPr>
-          <w:b/>
-          <w:i/>
-        </w:rPr>
-        <w:t xml:space="preserve"> reset - </w:t>
+      <w:r>
+        <w:rPr>
+          <w:b/>
+          <w:i/>
+        </w:rPr>
+        <w:t xml:space="preserve">git reset - </w:t>
       </w:r>
       <w:r>
         <w:rPr>
@@ -2503,21 +1443,12 @@
           <w:i/>
         </w:rPr>
       </w:pPr>
-      <w:proofErr w:type="spellStart"/>
-      <w:r>
-        <w:rPr>
-          <w:b/>
-          <w:i/>
-        </w:rPr>
-        <w:t>git</w:t>
-      </w:r>
-      <w:proofErr w:type="spellEnd"/>
-      <w:r>
-        <w:rPr>
-          <w:b/>
-          <w:i/>
-        </w:rPr>
-        <w:t xml:space="preserve"> reset HEAD &lt;file&gt;</w:t>
+      <w:r>
+        <w:rPr>
+          <w:b/>
+          <w:i/>
+        </w:rPr>
+        <w:t>git reset HEAD &lt;file&gt;</w:t>
       </w:r>
       <w:r>
         <w:t xml:space="preserve"> (if we check the diff, it will not have any clue </w:t>
@@ -2551,21 +1482,12 @@
         </w:rPr>
         <w:t xml:space="preserve"> </w:t>
       </w:r>
-      <w:proofErr w:type="spellStart"/>
-      <w:r>
-        <w:rPr>
-          <w:b/>
-          <w:i/>
-        </w:rPr>
-        <w:t>git</w:t>
-      </w:r>
-      <w:proofErr w:type="spellEnd"/>
-      <w:r>
-        <w:rPr>
-          <w:b/>
-          <w:i/>
-        </w:rPr>
-        <w:t xml:space="preserve"> reset --soft HEAD^ </w:t>
+      <w:r>
+        <w:rPr>
+          <w:b/>
+          <w:i/>
+        </w:rPr>
+        <w:t xml:space="preserve">git reset --soft HEAD^ </w:t>
       </w:r>
       <w:r>
         <w:t>(remove the last commit and move the head to previous commit a</w:t>
@@ -2592,15 +1514,7 @@
         </w:numPr>
       </w:pPr>
       <w:r>
-        <w:t xml:space="preserve">For </w:t>
-      </w:r>
-      <w:proofErr w:type="spellStart"/>
-      <w:r>
-        <w:t>Eg</w:t>
-      </w:r>
-      <w:proofErr w:type="spellEnd"/>
-      <w:r>
-        <w:t>: Made mistake in commit message then we can use this option</w:t>
+        <w:t>For Eg: Made mistake in commit message then we can use this option</w:t>
       </w:r>
     </w:p>
     <w:p>
@@ -2611,21 +1525,12 @@
           <w:numId w:val="7"/>
         </w:numPr>
       </w:pPr>
-      <w:proofErr w:type="spellStart"/>
-      <w:r>
-        <w:rPr>
-          <w:b/>
-          <w:i/>
-        </w:rPr>
-        <w:t>git</w:t>
-      </w:r>
-      <w:proofErr w:type="spellEnd"/>
-      <w:r>
-        <w:rPr>
-          <w:b/>
-          <w:i/>
-        </w:rPr>
-        <w:t xml:space="preserve"> reset –hard HEAD</w:t>
+      <w:r>
+        <w:rPr>
+          <w:b/>
+          <w:i/>
+        </w:rPr>
+        <w:t>git reset –hard HEAD</w:t>
       </w:r>
       <w:r>
         <w:t>^</w:t>
@@ -2643,23 +1548,7 @@
         </w:numPr>
       </w:pPr>
       <w:r>
-        <w:t xml:space="preserve">For </w:t>
-      </w:r>
-      <w:proofErr w:type="spellStart"/>
-      <w:r>
-        <w:t>Eg</w:t>
-      </w:r>
-      <w:proofErr w:type="spellEnd"/>
-      <w:r>
-        <w:t xml:space="preserve">: if you accidently commit the changes to master in place of </w:t>
-      </w:r>
-      <w:proofErr w:type="gramStart"/>
-      <w:r>
-        <w:t>a  new</w:t>
-      </w:r>
-      <w:proofErr w:type="gramEnd"/>
-      <w:r>
-        <w:t xml:space="preserve"> branch then we can use this option. Here first create a new branch then apply this command. Then move to new branch</w:t>
+        <w:t>For Eg: if you accidently commit the changes to master in place of a  new branch then we can use this option. Here first create a new branch then apply this command. Then move to new branch</w:t>
       </w:r>
     </w:p>
     <w:p>
@@ -2671,15 +1560,7 @@
         </w:numPr>
       </w:pPr>
       <w:r>
-        <w:t>HEAD</w:t>
-      </w:r>
-      <w:proofErr w:type="gramStart"/>
-      <w:r>
-        <w:t>,HEAD</w:t>
-      </w:r>
-      <w:proofErr w:type="gramEnd"/>
-      <w:r>
-        <w:t>^,HEAD~2,HEAD~3…. Different commit from last</w:t>
+        <w:t>HEAD,HEAD^,HEAD~2,HEAD~3…. Different commit from last</w:t>
       </w:r>
     </w:p>
     <w:p>
@@ -2694,37 +1575,12 @@
           <w:i/>
         </w:rPr>
       </w:pPr>
-      <w:proofErr w:type="spellStart"/>
-      <w:r>
-        <w:rPr>
-          <w:b/>
-          <w:i/>
-        </w:rPr>
-        <w:t>git</w:t>
-      </w:r>
-      <w:proofErr w:type="spellEnd"/>
-      <w:r>
-        <w:rPr>
-          <w:b/>
-          <w:i/>
-        </w:rPr>
-        <w:t xml:space="preserve"> </w:t>
-      </w:r>
-      <w:proofErr w:type="spellStart"/>
-      <w:r>
-        <w:rPr>
-          <w:b/>
-          <w:i/>
-        </w:rPr>
-        <w:t>mv</w:t>
-      </w:r>
-      <w:proofErr w:type="spellEnd"/>
-      <w:r>
-        <w:rPr>
-          <w:b/>
-          <w:i/>
-        </w:rPr>
-        <w:t xml:space="preserve"> - </w:t>
+      <w:r>
+        <w:rPr>
+          <w:b/>
+          <w:i/>
+        </w:rPr>
+        <w:t xml:space="preserve">git mv - </w:t>
       </w:r>
       <w:r>
         <w:rPr>
@@ -2734,20 +1590,8 @@
           <w:szCs w:val="21"/>
           <w:shd w:val="clear" w:color="auto" w:fill="FCFCFA"/>
         </w:rPr>
-        <w:t xml:space="preserve">Move or rename a file, a directory, or a </w:t>
-      </w:r>
-      <w:proofErr w:type="spellStart"/>
-      <w:r>
-        <w:rPr>
-          <w:rFonts w:ascii="Georgia" w:hAnsi="Georgia"/>
-          <w:color w:val="4E443C"/>
-          <w:sz w:val="21"/>
-          <w:szCs w:val="21"/>
-          <w:shd w:val="clear" w:color="auto" w:fill="FCFCFA"/>
-        </w:rPr>
-        <w:t>symlink</w:t>
-      </w:r>
-      <w:proofErr w:type="spellEnd"/>
+        <w:t>Move or rename a file, a directory, or a symlink</w:t>
+      </w:r>
     </w:p>
     <w:p>
       <w:pPr>
@@ -2757,50 +1601,15 @@
           <w:numId w:val="7"/>
         </w:numPr>
       </w:pPr>
-      <w:proofErr w:type="spellStart"/>
-      <w:proofErr w:type="gramStart"/>
-      <w:r>
-        <w:rPr>
-          <w:b/>
-          <w:i/>
-        </w:rPr>
-        <w:t>git</w:t>
-      </w:r>
-      <w:proofErr w:type="spellEnd"/>
-      <w:proofErr w:type="gramEnd"/>
-      <w:r>
-        <w:rPr>
-          <w:b/>
-          <w:i/>
-        </w:rPr>
-        <w:t xml:space="preserve"> </w:t>
-      </w:r>
-      <w:proofErr w:type="spellStart"/>
-      <w:r>
-        <w:rPr>
-          <w:b/>
-          <w:i/>
-        </w:rPr>
-        <w:t>mv</w:t>
-      </w:r>
-      <w:proofErr w:type="spellEnd"/>
-      <w:r>
-        <w:rPr>
-          <w:b/>
-          <w:i/>
-        </w:rPr>
-        <w:t xml:space="preserve"> source destination </w:t>
-      </w:r>
-      <w:r>
-        <w:t>: here it rename source(</w:t>
-      </w:r>
-      <w:proofErr w:type="spellStart"/>
-      <w:r>
-        <w:t>file,directory,symlink</w:t>
-      </w:r>
-      <w:proofErr w:type="spellEnd"/>
-      <w:r>
-        <w:t>) to destination.</w:t>
+      <w:r>
+        <w:rPr>
+          <w:b/>
+          <w:i/>
+        </w:rPr>
+        <w:t xml:space="preserve">git mv source destination </w:t>
+      </w:r>
+      <w:r>
+        <w:t>: here it rename source(file,directory,symlink) to destination.</w:t>
       </w:r>
     </w:p>
     <w:p>
@@ -2811,45 +1620,12 @@
           <w:numId w:val="7"/>
         </w:numPr>
       </w:pPr>
-      <w:proofErr w:type="spellStart"/>
-      <w:r>
-        <w:rPr>
-          <w:b/>
-          <w:i/>
-        </w:rPr>
-        <w:t>git</w:t>
-      </w:r>
-      <w:proofErr w:type="spellEnd"/>
-      <w:r>
-        <w:rPr>
-          <w:b/>
-          <w:i/>
-        </w:rPr>
-        <w:t xml:space="preserve"> </w:t>
-      </w:r>
-      <w:proofErr w:type="spellStart"/>
-      <w:r>
-        <w:rPr>
-          <w:b/>
-          <w:i/>
-        </w:rPr>
-        <w:t>mv</w:t>
-      </w:r>
-      <w:proofErr w:type="spellEnd"/>
-      <w:r>
-        <w:rPr>
-          <w:b/>
-          <w:i/>
-        </w:rPr>
-        <w:t xml:space="preserve"> source </w:t>
-      </w:r>
-      <w:proofErr w:type="spellStart"/>
-      <w:r>
-        <w:rPr>
-          <w:b/>
-          <w:i/>
-        </w:rPr>
-        <w:t>destination</w:t>
+      <w:r>
+        <w:rPr>
+          <w:b/>
+          <w:i/>
+        </w:rPr>
+        <w:t>git mv source destination</w:t>
       </w:r>
       <w:r>
         <w:rPr>
@@ -2858,17 +1634,8 @@
         </w:rPr>
         <w:t>_dir</w:t>
       </w:r>
-      <w:proofErr w:type="spellEnd"/>
-      <w:r>
-        <w:t xml:space="preserve"> : </w:t>
-      </w:r>
-      <w:proofErr w:type="spellStart"/>
-      <w:r>
-        <w:t>destination_dir</w:t>
-      </w:r>
-      <w:proofErr w:type="spellEnd"/>
-      <w:r>
-        <w:t xml:space="preserve"> should be present and it should be a directory, will move the source to dir</w:t>
+      <w:r>
+        <w:t xml:space="preserve"> : destination_dir should be present and it should be a directory, will move the source to dir</w:t>
       </w:r>
     </w:p>
     <w:p>
@@ -2892,21 +1659,12 @@
           <w:numId w:val="7"/>
         </w:numPr>
       </w:pPr>
-      <w:proofErr w:type="spellStart"/>
-      <w:r>
-        <w:rPr>
-          <w:b/>
-          <w:i/>
-        </w:rPr>
-        <w:t>git</w:t>
-      </w:r>
-      <w:proofErr w:type="spellEnd"/>
-      <w:r>
-        <w:rPr>
-          <w:b/>
-          <w:i/>
-        </w:rPr>
-        <w:t xml:space="preserve"> clone</w:t>
+      <w:r>
+        <w:rPr>
+          <w:b/>
+          <w:i/>
+        </w:rPr>
+        <w:t>git clone</w:t>
       </w:r>
       <w:r>
         <w:t xml:space="preserve"> - </w:t>
@@ -2930,19 +1688,9 @@
           <w:numId w:val="7"/>
         </w:numPr>
       </w:pPr>
-      <w:proofErr w:type="spellStart"/>
-      <w:r>
-        <w:t>git</w:t>
-      </w:r>
-      <w:proofErr w:type="spellEnd"/>
-      <w:r>
-        <w:t xml:space="preserve"> clone https://github.com/libgit2/libgit2 </w:t>
-      </w:r>
-      <w:proofErr w:type="spellStart"/>
-      <w:r>
-        <w:t>mylibgit</w:t>
-      </w:r>
-      <w:proofErr w:type="spellEnd"/>
+      <w:r>
+        <w:t>git clone https://github.com/libgit2/libgit2 mylibgit</w:t>
+      </w:r>
     </w:p>
     <w:p>
       <w:pPr>
@@ -2953,15 +1701,7 @@
         </w:numPr>
       </w:pPr>
       <w:r>
-        <w:t xml:space="preserve">here it will create a new directory  named </w:t>
-      </w:r>
-      <w:proofErr w:type="spellStart"/>
-      <w:r>
-        <w:t>mylibgit</w:t>
-      </w:r>
-      <w:proofErr w:type="spellEnd"/>
-      <w:r>
-        <w:t xml:space="preserve"> and clone everything inside it, if it is not mentioned then everything will be under libgit2 directory </w:t>
+        <w:t xml:space="preserve">here it will create a new directory  named mylibgit and clone everything inside it, if it is not mentioned then everything will be under libgit2 directory </w:t>
       </w:r>
     </w:p>
     <w:p>
@@ -2978,21 +1718,12 @@
           <w:numId w:val="7"/>
         </w:numPr>
       </w:pPr>
-      <w:proofErr w:type="spellStart"/>
-      <w:r>
-        <w:rPr>
-          <w:b/>
-          <w:i/>
-        </w:rPr>
-        <w:t>git</w:t>
-      </w:r>
-      <w:proofErr w:type="spellEnd"/>
-      <w:r>
-        <w:rPr>
-          <w:b/>
-          <w:i/>
-        </w:rPr>
-        <w:t xml:space="preserve"> diff</w:t>
+      <w:r>
+        <w:rPr>
+          <w:b/>
+          <w:i/>
+        </w:rPr>
+        <w:t>git diff</w:t>
       </w:r>
       <w:r>
         <w:t>: to see the changes made</w:t>
@@ -3006,23 +1737,12 @@
           <w:numId w:val="7"/>
         </w:numPr>
       </w:pPr>
-      <w:proofErr w:type="spellStart"/>
-      <w:proofErr w:type="gramStart"/>
-      <w:r>
-        <w:rPr>
-          <w:b/>
-          <w:i/>
-        </w:rPr>
-        <w:t>git</w:t>
-      </w:r>
-      <w:proofErr w:type="spellEnd"/>
-      <w:proofErr w:type="gramEnd"/>
-      <w:r>
-        <w:rPr>
-          <w:b/>
-          <w:i/>
-        </w:rPr>
-        <w:t xml:space="preserve"> diff</w:t>
+      <w:r>
+        <w:rPr>
+          <w:b/>
+          <w:i/>
+        </w:rPr>
+        <w:t>git diff</w:t>
       </w:r>
       <w:r>
         <w:t xml:space="preserve"> : will check the change b/w working directory with the current staging area, will show the difference.</w:t>
@@ -3036,21 +1756,12 @@
           <w:numId w:val="7"/>
         </w:numPr>
       </w:pPr>
-      <w:proofErr w:type="spellStart"/>
-      <w:r>
-        <w:rPr>
-          <w:b/>
-          <w:i/>
-        </w:rPr>
-        <w:t>git</w:t>
-      </w:r>
-      <w:proofErr w:type="spellEnd"/>
-      <w:r>
-        <w:rPr>
-          <w:b/>
-          <w:i/>
-        </w:rPr>
-        <w:t xml:space="preserve"> diff  --staged</w:t>
+      <w:r>
+        <w:rPr>
+          <w:b/>
+          <w:i/>
+        </w:rPr>
+        <w:t>git diff  --staged</w:t>
       </w:r>
       <w:r>
         <w:t>: will show the difference b/w the current staged one with the last commit</w:t>
@@ -3064,23 +1775,12 @@
           <w:numId w:val="7"/>
         </w:numPr>
       </w:pPr>
-      <w:proofErr w:type="spellStart"/>
-      <w:proofErr w:type="gramStart"/>
-      <w:r>
-        <w:rPr>
-          <w:b/>
-          <w:i/>
-        </w:rPr>
-        <w:t>git</w:t>
-      </w:r>
-      <w:proofErr w:type="spellEnd"/>
-      <w:proofErr w:type="gramEnd"/>
-      <w:r>
-        <w:rPr>
-          <w:b/>
-          <w:i/>
-        </w:rPr>
-        <w:t xml:space="preserve"> diff --cached</w:t>
+      <w:r>
+        <w:rPr>
+          <w:b/>
+          <w:i/>
+        </w:rPr>
+        <w:t>git diff --cached</w:t>
       </w:r>
       <w:r>
         <w:t xml:space="preserve">  : what you have staged so far.</w:t>
@@ -3095,28 +1795,15 @@
         </w:numPr>
       </w:pPr>
       <w:r>
-        <w:t>(</w:t>
-      </w:r>
-      <w:proofErr w:type="gramStart"/>
-      <w:r>
-        <w:t>cached</w:t>
-      </w:r>
-      <w:proofErr w:type="gramEnd"/>
-      <w:r>
-        <w:t xml:space="preserve"> and staged are synonyms).</w:t>
+        <w:t>(cached and staged are synonyms).</w:t>
       </w:r>
     </w:p>
     <w:p>
       <w:pPr>
         <w:pStyle w:val="Heading2"/>
       </w:pPr>
-      <w:proofErr w:type="spellStart"/>
-      <w:r>
-        <w:t>Unmodifying</w:t>
-      </w:r>
-      <w:proofErr w:type="spellEnd"/>
-      <w:r>
-        <w:t xml:space="preserve"> a Modified File</w:t>
+      <w:r>
+        <w:t>Unmodifying a Modified File</w:t>
       </w:r>
     </w:p>
     <w:p>
@@ -3127,21 +1814,8 @@
           <w:numId w:val="9"/>
         </w:numPr>
       </w:pPr>
-      <w:proofErr w:type="spellStart"/>
-      <w:r>
-        <w:t>git</w:t>
-      </w:r>
-      <w:proofErr w:type="spellEnd"/>
-      <w:r>
-        <w:t xml:space="preserve"> checkout -- &lt;file&gt;: if the file is in working directory/ untracked stage, then if we want to go back to how it was in previous commit, just need to </w:t>
-      </w:r>
-      <w:proofErr w:type="spellStart"/>
-      <w:r>
-        <w:t>checkout</w:t>
-      </w:r>
-      <w:proofErr w:type="spellEnd"/>
-      <w:r>
-        <w:t xml:space="preserve"> the file. This will remove the changes that we made.</w:t>
+      <w:r>
+        <w:t>git checkout -- &lt;file&gt;: if the file is in working directory/ untracked stage, then if we want to go back to how it was in previous commit, just need to checkout the file. This will remove the changes that we made.</w:t>
       </w:r>
     </w:p>
     <w:p>
@@ -3153,13 +1827,8 @@
       <w:pPr>
         <w:pStyle w:val="Heading1"/>
       </w:pPr>
-      <w:proofErr w:type="spellStart"/>
-      <w:r>
-        <w:t>Git</w:t>
-      </w:r>
-      <w:proofErr w:type="spellEnd"/>
-      <w:r>
-        <w:t xml:space="preserve"> Repo changes:</w:t>
+      <w:r>
+        <w:t>Git Repo changes:</w:t>
       </w:r>
     </w:p>
     <w:p/>
@@ -3225,23 +1894,12 @@
       </w:r>
     </w:p>
     <w:p>
-      <w:proofErr w:type="spellStart"/>
-      <w:proofErr w:type="gramStart"/>
-      <w:r>
-        <w:rPr>
-          <w:b/>
-          <w:i/>
-        </w:rPr>
-        <w:t>git</w:t>
-      </w:r>
-      <w:proofErr w:type="spellEnd"/>
-      <w:proofErr w:type="gramEnd"/>
-      <w:r>
-        <w:rPr>
-          <w:b/>
-          <w:i/>
-        </w:rPr>
-        <w:t xml:space="preserve"> log</w:t>
+      <w:r>
+        <w:rPr>
+          <w:b/>
+          <w:i/>
+        </w:rPr>
+        <w:t>git log</w:t>
       </w:r>
       <w:r>
         <w:rPr>
@@ -3268,23 +1926,12 @@
         <w:lastRenderedPageBreak/>
         <w:tab/>
       </w:r>
-      <w:proofErr w:type="spellStart"/>
-      <w:proofErr w:type="gramStart"/>
-      <w:r>
-        <w:rPr>
-          <w:b/>
-          <w:i/>
-        </w:rPr>
-        <w:t>git</w:t>
-      </w:r>
-      <w:proofErr w:type="spellEnd"/>
-      <w:proofErr w:type="gramEnd"/>
-      <w:r>
-        <w:rPr>
-          <w:b/>
-          <w:i/>
-        </w:rPr>
-        <w:t xml:space="preserve"> log –p -2</w:t>
+      <w:r>
+        <w:rPr>
+          <w:b/>
+          <w:i/>
+        </w:rPr>
+        <w:t>git log –p -2</w:t>
       </w:r>
       <w:r>
         <w:t xml:space="preserve"> : </w:t>
@@ -3342,23 +1989,12 @@
         </w:rPr>
         <w:tab/>
       </w:r>
-      <w:proofErr w:type="spellStart"/>
-      <w:proofErr w:type="gramStart"/>
-      <w:r>
-        <w:rPr>
-          <w:b/>
-          <w:i/>
-        </w:rPr>
-        <w:t>git</w:t>
-      </w:r>
-      <w:proofErr w:type="spellEnd"/>
-      <w:proofErr w:type="gramEnd"/>
-      <w:r>
-        <w:rPr>
-          <w:b/>
-          <w:i/>
-        </w:rPr>
-        <w:t xml:space="preserve"> log –stat</w:t>
+      <w:r>
+        <w:rPr>
+          <w:b/>
+          <w:i/>
+        </w:rPr>
+        <w:t>git log –stat</w:t>
       </w:r>
       <w:r>
         <w:rPr>
@@ -3410,50 +2046,7 @@
           <w:shd w:val="clear" w:color="auto" w:fill="FCFCFA"/>
         </w:rPr>
         <w:tab/>
-      </w:r>
-      <w:proofErr w:type="gramStart"/>
-      <w:r>
-        <w:rPr>
-          <w:rFonts w:ascii="Arial" w:hAnsi="Arial" w:cs="Arial"/>
-          <w:color w:val="4E443C"/>
-          <w:sz w:val="21"/>
-          <w:szCs w:val="21"/>
-          <w:shd w:val="clear" w:color="auto" w:fill="FCFCFA"/>
-        </w:rPr>
-        <w:t xml:space="preserve">--pretty:  changes the log output to formats other than the default, </w:t>
-      </w:r>
-      <w:proofErr w:type="spellStart"/>
-      <w:r>
-        <w:rPr>
-          <w:rFonts w:ascii="Arial" w:hAnsi="Arial" w:cs="Arial"/>
-          <w:color w:val="4E443C"/>
-          <w:sz w:val="21"/>
-          <w:szCs w:val="21"/>
-          <w:shd w:val="clear" w:color="auto" w:fill="FCFCFA"/>
-        </w:rPr>
-        <w:t>Prebuild</w:t>
-      </w:r>
-      <w:proofErr w:type="spellEnd"/>
-      <w:r>
-        <w:rPr>
-          <w:rFonts w:ascii="Arial" w:hAnsi="Arial" w:cs="Arial"/>
-          <w:color w:val="4E443C"/>
-          <w:sz w:val="21"/>
-          <w:szCs w:val="21"/>
-          <w:shd w:val="clear" w:color="auto" w:fill="FCFCFA"/>
-        </w:rPr>
-        <w:t xml:space="preserve"> formats are also there.</w:t>
-      </w:r>
-      <w:proofErr w:type="gramEnd"/>
-      <w:r>
-        <w:rPr>
-          <w:rFonts w:ascii="Arial" w:hAnsi="Arial" w:cs="Arial"/>
-          <w:color w:val="4E443C"/>
-          <w:sz w:val="21"/>
-          <w:szCs w:val="21"/>
-          <w:shd w:val="clear" w:color="auto" w:fill="FCFCFA"/>
-        </w:rPr>
-        <w:t xml:space="preserve"> </w:t>
+        <w:t xml:space="preserve">--pretty:  changes the log output to formats other than the default, Prebuild formats are also there. </w:t>
       </w:r>
     </w:p>
     <w:p>
@@ -3475,94 +2068,31 @@
           <w:shd w:val="clear" w:color="auto" w:fill="FCFCFA"/>
         </w:rPr>
         <w:tab/>
-      </w:r>
-      <w:proofErr w:type="spellStart"/>
-      <w:r>
-        <w:rPr>
-          <w:rFonts w:ascii="Arial" w:hAnsi="Arial" w:cs="Arial"/>
-          <w:color w:val="4E443C"/>
-          <w:sz w:val="21"/>
-          <w:szCs w:val="21"/>
-          <w:shd w:val="clear" w:color="auto" w:fill="FCFCFA"/>
-        </w:rPr>
-        <w:t>Eg</w:t>
-      </w:r>
-      <w:proofErr w:type="spellEnd"/>
-      <w:r>
-        <w:rPr>
-          <w:rFonts w:ascii="Arial" w:hAnsi="Arial" w:cs="Arial"/>
-          <w:color w:val="4E443C"/>
-          <w:sz w:val="21"/>
-          <w:szCs w:val="21"/>
-          <w:shd w:val="clear" w:color="auto" w:fill="FCFCFA"/>
-        </w:rPr>
-        <w:t xml:space="preserve">: </w:t>
-      </w:r>
-      <w:proofErr w:type="spellStart"/>
-      <w:r>
-        <w:rPr>
-          <w:rFonts w:ascii="Arial" w:hAnsi="Arial" w:cs="Arial"/>
-          <w:b/>
-          <w:i/>
-          <w:color w:val="4E443C"/>
-          <w:sz w:val="21"/>
-          <w:szCs w:val="21"/>
-          <w:shd w:val="clear" w:color="auto" w:fill="FCFCFA"/>
-        </w:rPr>
-        <w:t>git</w:t>
-      </w:r>
-      <w:proofErr w:type="spellEnd"/>
-      <w:r>
-        <w:rPr>
-          <w:rFonts w:ascii="Arial" w:hAnsi="Arial" w:cs="Arial"/>
-          <w:b/>
-          <w:i/>
-          <w:color w:val="4E443C"/>
-          <w:sz w:val="21"/>
-          <w:szCs w:val="21"/>
-          <w:shd w:val="clear" w:color="auto" w:fill="FCFCFA"/>
-        </w:rPr>
-        <w:t xml:space="preserve"> log --pretty=</w:t>
-      </w:r>
-      <w:proofErr w:type="spellStart"/>
-      <w:proofErr w:type="gramStart"/>
-      <w:r>
-        <w:rPr>
-          <w:rFonts w:ascii="Arial" w:hAnsi="Arial" w:cs="Arial"/>
-          <w:b/>
-          <w:i/>
-          <w:color w:val="4E443C"/>
-          <w:sz w:val="21"/>
-          <w:szCs w:val="21"/>
-          <w:shd w:val="clear" w:color="auto" w:fill="FCFCFA"/>
-        </w:rPr>
-        <w:t>oneline</w:t>
-      </w:r>
-      <w:proofErr w:type="spellEnd"/>
-      <w:r>
-        <w:rPr>
-          <w:rFonts w:ascii="Arial" w:hAnsi="Arial" w:cs="Arial"/>
-          <w:b/>
-          <w:i/>
-          <w:color w:val="4E443C"/>
-          <w:sz w:val="21"/>
-          <w:szCs w:val="21"/>
-          <w:shd w:val="clear" w:color="auto" w:fill="FCFCFA"/>
-        </w:rPr>
-        <w:t xml:space="preserve"> :</w:t>
-      </w:r>
-      <w:proofErr w:type="gramEnd"/>
-      <w:r>
-        <w:rPr>
-          <w:rFonts w:ascii="Arial" w:hAnsi="Arial" w:cs="Arial"/>
-          <w:b/>
-          <w:i/>
-          <w:color w:val="4E443C"/>
-          <w:sz w:val="21"/>
-          <w:szCs w:val="21"/>
-          <w:shd w:val="clear" w:color="auto" w:fill="FCFCFA"/>
-        </w:rPr>
-        <w:t xml:space="preserve"> </w:t>
+        <w:t xml:space="preserve">Eg: </w:t>
+      </w:r>
+      <w:r>
+        <w:rPr>
+          <w:rFonts w:ascii="Arial" w:hAnsi="Arial" w:cs="Arial"/>
+          <w:b/>
+          <w:i/>
+          <w:color w:val="4E443C"/>
+          <w:sz w:val="21"/>
+          <w:szCs w:val="21"/>
+          <w:shd w:val="clear" w:color="auto" w:fill="FCFCFA"/>
+        </w:rPr>
+        <w:t>git log --pretty=oneline</w:t>
+      </w:r>
+      <w:r>
+        <w:rPr>
+          <w:rFonts w:ascii="Arial" w:hAnsi="Arial" w:cs="Arial"/>
+          <w:b/>
+          <w:i/>
+          <w:color w:val="4E443C"/>
+          <w:sz w:val="21"/>
+          <w:szCs w:val="21"/>
+          <w:shd w:val="clear" w:color="auto" w:fill="FCFCFA"/>
+        </w:rPr>
+        <w:t xml:space="preserve"> : </w:t>
       </w:r>
       <w:r>
         <w:rPr>
@@ -3593,29 +2123,7 @@
           <w:szCs w:val="21"/>
           <w:shd w:val="clear" w:color="auto" w:fill="FCFCFA"/>
         </w:rPr>
-        <w:t xml:space="preserve">Many other </w:t>
-      </w:r>
-      <w:proofErr w:type="gramStart"/>
-      <w:r>
-        <w:rPr>
-          <w:rFonts w:ascii="Arial" w:hAnsi="Arial" w:cs="Arial"/>
-          <w:color w:val="4E443C"/>
-          <w:sz w:val="21"/>
-          <w:szCs w:val="21"/>
-          <w:shd w:val="clear" w:color="auto" w:fill="FCFCFA"/>
-        </w:rPr>
-        <w:t>option</w:t>
-      </w:r>
-      <w:proofErr w:type="gramEnd"/>
-      <w:r>
-        <w:rPr>
-          <w:rFonts w:ascii="Arial" w:hAnsi="Arial" w:cs="Arial"/>
-          <w:color w:val="4E443C"/>
-          <w:sz w:val="21"/>
-          <w:szCs w:val="21"/>
-          <w:shd w:val="clear" w:color="auto" w:fill="FCFCFA"/>
-        </w:rPr>
-        <w:t xml:space="preserve"> are also there. </w:t>
+        <w:t xml:space="preserve">Many other option are also there. </w:t>
       </w:r>
     </w:p>
     <w:p>
@@ -3641,63 +2149,27 @@
           <w:shd w:val="clear" w:color="auto" w:fill="FCFCFA"/>
         </w:rPr>
       </w:pPr>
-      <w:proofErr w:type="spellStart"/>
-      <w:r>
-        <w:rPr>
-          <w:rFonts w:ascii="Arial" w:hAnsi="Arial" w:cs="Arial"/>
-          <w:b/>
-          <w:i/>
-          <w:color w:val="4E443C"/>
-          <w:sz w:val="21"/>
-          <w:szCs w:val="21"/>
-          <w:shd w:val="clear" w:color="auto" w:fill="FCFCFA"/>
-        </w:rPr>
-        <w:t>git</w:t>
-      </w:r>
-      <w:proofErr w:type="spellEnd"/>
-      <w:r>
-        <w:rPr>
-          <w:rFonts w:ascii="Arial" w:hAnsi="Arial" w:cs="Arial"/>
-          <w:b/>
-          <w:i/>
-          <w:color w:val="4E443C"/>
-          <w:sz w:val="21"/>
-          <w:szCs w:val="21"/>
-          <w:shd w:val="clear" w:color="auto" w:fill="FCFCFA"/>
-        </w:rPr>
-        <w:t xml:space="preserve"> remote: </w:t>
-      </w:r>
-      <w:r>
-        <w:rPr>
-          <w:rFonts w:ascii="Arial" w:hAnsi="Arial" w:cs="Arial"/>
-          <w:color w:val="4E443C"/>
-          <w:sz w:val="21"/>
-          <w:szCs w:val="21"/>
-          <w:shd w:val="clear" w:color="auto" w:fill="FCFCFA"/>
-        </w:rPr>
-        <w:t xml:space="preserve">will show the remote short name( if clone it will </w:t>
-      </w:r>
-      <w:proofErr w:type="spellStart"/>
-      <w:r>
-        <w:rPr>
-          <w:rFonts w:ascii="Arial" w:hAnsi="Arial" w:cs="Arial"/>
-          <w:color w:val="4E443C"/>
-          <w:sz w:val="21"/>
-          <w:szCs w:val="21"/>
-          <w:shd w:val="clear" w:color="auto" w:fill="FCFCFA"/>
-        </w:rPr>
-        <w:t>atleast</w:t>
-      </w:r>
-      <w:proofErr w:type="spellEnd"/>
-      <w:r>
-        <w:rPr>
-          <w:rFonts w:ascii="Arial" w:hAnsi="Arial" w:cs="Arial"/>
-          <w:color w:val="4E443C"/>
-          <w:sz w:val="21"/>
-          <w:szCs w:val="21"/>
-          <w:shd w:val="clear" w:color="auto" w:fill="FCFCFA"/>
-        </w:rPr>
-        <w:t xml:space="preserve"> contain origin)</w:t>
+      <w:r>
+        <w:rPr>
+          <w:rFonts w:ascii="Arial" w:hAnsi="Arial" w:cs="Arial"/>
+          <w:b/>
+          <w:i/>
+          <w:color w:val="4E443C"/>
+          <w:sz w:val="21"/>
+          <w:szCs w:val="21"/>
+          <w:shd w:val="clear" w:color="auto" w:fill="FCFCFA"/>
+        </w:rPr>
+        <w:t xml:space="preserve">git remote: </w:t>
+      </w:r>
+      <w:r>
+        <w:rPr>
+          <w:rFonts w:ascii="Arial" w:hAnsi="Arial" w:cs="Arial"/>
+          <w:color w:val="4E443C"/>
+          <w:sz w:val="21"/>
+          <w:szCs w:val="21"/>
+          <w:shd w:val="clear" w:color="auto" w:fill="FCFCFA"/>
+        </w:rPr>
+        <w:t>will show the remote short name( if clone it will atleast contain origin)</w:t>
       </w:r>
     </w:p>
     <w:p>
@@ -3715,76 +2187,28 @@
           <w:shd w:val="clear" w:color="auto" w:fill="FCFCFA"/>
         </w:rPr>
       </w:pPr>
-      <w:proofErr w:type="spellStart"/>
-      <w:r>
-        <w:rPr>
-          <w:rFonts w:ascii="Arial" w:hAnsi="Arial" w:cs="Arial"/>
-          <w:b/>
-          <w:i/>
-          <w:color w:val="4E443C"/>
-          <w:sz w:val="21"/>
-          <w:szCs w:val="21"/>
-          <w:shd w:val="clear" w:color="auto" w:fill="FCFCFA"/>
-        </w:rPr>
-        <w:t>git</w:t>
-      </w:r>
-      <w:proofErr w:type="spellEnd"/>
-      <w:r>
-        <w:rPr>
-          <w:rFonts w:ascii="Arial" w:hAnsi="Arial" w:cs="Arial"/>
-          <w:b/>
-          <w:i/>
-          <w:color w:val="4E443C"/>
-          <w:sz w:val="21"/>
-          <w:szCs w:val="21"/>
-          <w:shd w:val="clear" w:color="auto" w:fill="FCFCFA"/>
-        </w:rPr>
-        <w:t xml:space="preserve"> remote –v</w:t>
-      </w:r>
-      <w:r>
-        <w:rPr>
-          <w:rFonts w:ascii="Arial" w:hAnsi="Arial" w:cs="Arial"/>
-          <w:color w:val="4E443C"/>
-          <w:sz w:val="21"/>
-          <w:szCs w:val="21"/>
-          <w:shd w:val="clear" w:color="auto" w:fill="FCFCFA"/>
-        </w:rPr>
-        <w:t xml:space="preserve"> : will show the </w:t>
-      </w:r>
-      <w:proofErr w:type="spellStart"/>
-      <w:r>
-        <w:rPr>
-          <w:rFonts w:ascii="Arial" w:hAnsi="Arial" w:cs="Arial"/>
-          <w:color w:val="4E443C"/>
-          <w:sz w:val="21"/>
-          <w:szCs w:val="21"/>
-          <w:shd w:val="clear" w:color="auto" w:fill="FCFCFA"/>
-        </w:rPr>
-        <w:t>url</w:t>
-      </w:r>
-      <w:proofErr w:type="spellEnd"/>
-      <w:r>
-        <w:rPr>
-          <w:rFonts w:ascii="Arial" w:hAnsi="Arial" w:cs="Arial"/>
-          <w:color w:val="4E443C"/>
-          <w:sz w:val="21"/>
-          <w:szCs w:val="21"/>
-          <w:shd w:val="clear" w:color="auto" w:fill="FCFCFA"/>
-        </w:rPr>
-        <w:t xml:space="preserve"> and </w:t>
-      </w:r>
-      <w:proofErr w:type="spellStart"/>
-      <w:r>
-        <w:rPr>
-          <w:rFonts w:ascii="Arial" w:hAnsi="Arial" w:cs="Arial"/>
-          <w:color w:val="4E443C"/>
-          <w:sz w:val="21"/>
-          <w:szCs w:val="21"/>
-          <w:shd w:val="clear" w:color="auto" w:fill="FCFCFA"/>
-        </w:rPr>
-        <w:t>shortname</w:t>
-      </w:r>
-      <w:proofErr w:type="spellEnd"/>
+      <w:r>
+        <w:rPr>
+          <w:rFonts w:ascii="Arial" w:hAnsi="Arial" w:cs="Arial"/>
+          <w:b/>
+          <w:i/>
+          <w:color w:val="4E443C"/>
+          <w:sz w:val="21"/>
+          <w:szCs w:val="21"/>
+          <w:shd w:val="clear" w:color="auto" w:fill="FCFCFA"/>
+        </w:rPr>
+        <w:t>git remote –v</w:t>
+      </w:r>
+      <w:r>
+        <w:rPr>
+          <w:rFonts w:ascii="Arial" w:hAnsi="Arial" w:cs="Arial"/>
+          <w:color w:val="4E443C"/>
+          <w:sz w:val="21"/>
+          <w:szCs w:val="21"/>
+          <w:shd w:val="clear" w:color="auto" w:fill="FCFCFA"/>
+        </w:rPr>
+        <w:t xml:space="preserve"> : will show the url and shortname</w:t>
+      </w:r>
     </w:p>
     <w:p>
       <w:pPr>
@@ -3811,83 +2235,17 @@
         </w:rPr>
         <w:t xml:space="preserve">we can add more remote by : </w:t>
       </w:r>
-      <w:proofErr w:type="spellStart"/>
-      <w:r>
-        <w:rPr>
-          <w:rFonts w:ascii="Arial" w:hAnsi="Arial" w:cs="Arial"/>
-          <w:b/>
-          <w:i/>
-          <w:color w:val="4E443C"/>
-          <w:sz w:val="21"/>
-          <w:szCs w:val="21"/>
-          <w:shd w:val="clear" w:color="auto" w:fill="FCFCFA"/>
-        </w:rPr>
-        <w:t>git</w:t>
-      </w:r>
-      <w:proofErr w:type="spellEnd"/>
-      <w:r>
-        <w:rPr>
-          <w:rFonts w:ascii="Arial" w:hAnsi="Arial" w:cs="Arial"/>
-          <w:b/>
-          <w:i/>
-          <w:color w:val="4E443C"/>
-          <w:sz w:val="21"/>
-          <w:szCs w:val="21"/>
-          <w:shd w:val="clear" w:color="auto" w:fill="FCFCFA"/>
-        </w:rPr>
-        <w:t xml:space="preserve"> remote add &lt;</w:t>
-      </w:r>
-      <w:proofErr w:type="spellStart"/>
-      <w:r>
-        <w:rPr>
-          <w:rFonts w:ascii="Arial" w:hAnsi="Arial" w:cs="Arial"/>
-          <w:b/>
-          <w:i/>
-          <w:color w:val="4E443C"/>
-          <w:sz w:val="21"/>
-          <w:szCs w:val="21"/>
-          <w:shd w:val="clear" w:color="auto" w:fill="FCFCFA"/>
-        </w:rPr>
-        <w:t>shortname</w:t>
-      </w:r>
-      <w:proofErr w:type="spellEnd"/>
-      <w:r>
-        <w:rPr>
-          <w:rFonts w:ascii="Arial" w:hAnsi="Arial" w:cs="Arial"/>
-          <w:b/>
-          <w:i/>
-          <w:color w:val="4E443C"/>
-          <w:sz w:val="21"/>
-          <w:szCs w:val="21"/>
-          <w:shd w:val="clear" w:color="auto" w:fill="FCFCFA"/>
-        </w:rPr>
-        <w:t>&gt; &lt;</w:t>
-      </w:r>
-      <w:proofErr w:type="spellStart"/>
-      <w:r>
-        <w:rPr>
-          <w:rFonts w:ascii="Arial" w:hAnsi="Arial" w:cs="Arial"/>
-          <w:b/>
-          <w:i/>
-          <w:color w:val="4E443C"/>
-          <w:sz w:val="21"/>
-          <w:szCs w:val="21"/>
-          <w:shd w:val="clear" w:color="auto" w:fill="FCFCFA"/>
-        </w:rPr>
-        <w:t>url</w:t>
-      </w:r>
-      <w:proofErr w:type="spellEnd"/>
-      <w:r>
-        <w:rPr>
-          <w:rFonts w:ascii="Arial" w:hAnsi="Arial" w:cs="Arial"/>
-          <w:b/>
-          <w:i/>
-          <w:color w:val="4E443C"/>
-          <w:sz w:val="21"/>
-          <w:szCs w:val="21"/>
-          <w:shd w:val="clear" w:color="auto" w:fill="FCFCFA"/>
-        </w:rPr>
-        <w:t>&gt;</w:t>
+      <w:r>
+        <w:rPr>
+          <w:rFonts w:ascii="Arial" w:hAnsi="Arial" w:cs="Arial"/>
+          <w:b/>
+          <w:i/>
+          <w:color w:val="4E443C"/>
+          <w:sz w:val="21"/>
+          <w:szCs w:val="21"/>
+          <w:shd w:val="clear" w:color="auto" w:fill="FCFCFA"/>
+        </w:rPr>
+        <w:t>git remote add &lt;shortname&gt; &lt;url&gt;</w:t>
       </w:r>
     </w:p>
     <w:p>
@@ -3915,83 +2273,17 @@
         </w:rPr>
         <w:t xml:space="preserve">we can rename remote : </w:t>
       </w:r>
-      <w:proofErr w:type="spellStart"/>
-      <w:r>
-        <w:rPr>
-          <w:rFonts w:ascii="Arial" w:hAnsi="Arial" w:cs="Arial"/>
-          <w:b/>
-          <w:i/>
-          <w:color w:val="4E443C"/>
-          <w:sz w:val="21"/>
-          <w:szCs w:val="21"/>
-          <w:shd w:val="clear" w:color="auto" w:fill="FCFCFA"/>
-        </w:rPr>
-        <w:t>git</w:t>
-      </w:r>
-      <w:proofErr w:type="spellEnd"/>
-      <w:r>
-        <w:rPr>
-          <w:rFonts w:ascii="Arial" w:hAnsi="Arial" w:cs="Arial"/>
-          <w:b/>
-          <w:i/>
-          <w:color w:val="4E443C"/>
-          <w:sz w:val="21"/>
-          <w:szCs w:val="21"/>
-          <w:shd w:val="clear" w:color="auto" w:fill="FCFCFA"/>
-        </w:rPr>
-        <w:t xml:space="preserve"> remote rename &lt;</w:t>
-      </w:r>
-      <w:proofErr w:type="spellStart"/>
-      <w:r>
-        <w:rPr>
-          <w:rFonts w:ascii="Arial" w:hAnsi="Arial" w:cs="Arial"/>
-          <w:b/>
-          <w:i/>
-          <w:color w:val="4E443C"/>
-          <w:sz w:val="21"/>
-          <w:szCs w:val="21"/>
-          <w:shd w:val="clear" w:color="auto" w:fill="FCFCFA"/>
-        </w:rPr>
-        <w:t>oldname</w:t>
-      </w:r>
-      <w:proofErr w:type="spellEnd"/>
-      <w:r>
-        <w:rPr>
-          <w:rFonts w:ascii="Arial" w:hAnsi="Arial" w:cs="Arial"/>
-          <w:b/>
-          <w:i/>
-          <w:color w:val="4E443C"/>
-          <w:sz w:val="21"/>
-          <w:szCs w:val="21"/>
-          <w:shd w:val="clear" w:color="auto" w:fill="FCFCFA"/>
-        </w:rPr>
-        <w:t>&gt; &lt;</w:t>
-      </w:r>
-      <w:proofErr w:type="spellStart"/>
-      <w:r>
-        <w:rPr>
-          <w:rFonts w:ascii="Arial" w:hAnsi="Arial" w:cs="Arial"/>
-          <w:b/>
-          <w:i/>
-          <w:color w:val="4E443C"/>
-          <w:sz w:val="21"/>
-          <w:szCs w:val="21"/>
-          <w:shd w:val="clear" w:color="auto" w:fill="FCFCFA"/>
-        </w:rPr>
-        <w:t>newname</w:t>
-      </w:r>
-      <w:proofErr w:type="spellEnd"/>
-      <w:r>
-        <w:rPr>
-          <w:rFonts w:ascii="Arial" w:hAnsi="Arial" w:cs="Arial"/>
-          <w:b/>
-          <w:i/>
-          <w:color w:val="4E443C"/>
-          <w:sz w:val="21"/>
-          <w:szCs w:val="21"/>
-          <w:shd w:val="clear" w:color="auto" w:fill="FCFCFA"/>
-        </w:rPr>
-        <w:t>&gt;</w:t>
+      <w:r>
+        <w:rPr>
+          <w:rFonts w:ascii="Arial" w:hAnsi="Arial" w:cs="Arial"/>
+          <w:b/>
+          <w:i/>
+          <w:color w:val="4E443C"/>
+          <w:sz w:val="21"/>
+          <w:szCs w:val="21"/>
+          <w:shd w:val="clear" w:color="auto" w:fill="FCFCFA"/>
+        </w:rPr>
+        <w:t>git remote rename &lt;oldname&gt; &lt;newname&gt;</w:t>
       </w:r>
     </w:p>
     <w:p>
@@ -4021,135 +2313,17 @@
         </w:rPr>
         <w:t xml:space="preserve">we can remove remote: </w:t>
       </w:r>
-      <w:proofErr w:type="spellStart"/>
-      <w:r>
-        <w:rPr>
-          <w:rFonts w:ascii="Arial" w:hAnsi="Arial" w:cs="Arial"/>
-          <w:b/>
-          <w:i/>
-          <w:color w:val="4E443C"/>
-          <w:sz w:val="21"/>
-          <w:szCs w:val="21"/>
-          <w:shd w:val="clear" w:color="auto" w:fill="FCFCFA"/>
-        </w:rPr>
-        <w:t>git</w:t>
-      </w:r>
-      <w:proofErr w:type="spellEnd"/>
-      <w:r>
-        <w:rPr>
-          <w:rFonts w:ascii="Arial" w:hAnsi="Arial" w:cs="Arial"/>
-          <w:b/>
-          <w:i/>
-          <w:color w:val="4E443C"/>
-          <w:sz w:val="21"/>
-          <w:szCs w:val="21"/>
-          <w:shd w:val="clear" w:color="auto" w:fill="FCFCFA"/>
-        </w:rPr>
-        <w:t xml:space="preserve"> remote remove &lt;</w:t>
-      </w:r>
-      <w:proofErr w:type="spellStart"/>
-      <w:r>
-        <w:rPr>
-          <w:rFonts w:ascii="Arial" w:hAnsi="Arial" w:cs="Arial"/>
-          <w:b/>
-          <w:i/>
-          <w:color w:val="4E443C"/>
-          <w:sz w:val="21"/>
-          <w:szCs w:val="21"/>
-          <w:shd w:val="clear" w:color="auto" w:fill="FCFCFA"/>
-        </w:rPr>
-        <w:t>shortname</w:t>
-      </w:r>
-      <w:proofErr w:type="spellEnd"/>
-      <w:r>
-        <w:rPr>
-          <w:rFonts w:ascii="Arial" w:hAnsi="Arial" w:cs="Arial"/>
-          <w:b/>
-          <w:i/>
-          <w:color w:val="4E443C"/>
-          <w:sz w:val="21"/>
-          <w:szCs w:val="21"/>
-          <w:shd w:val="clear" w:color="auto" w:fill="FCFCFA"/>
-        </w:rPr>
-        <w:t xml:space="preserve">&gt; or </w:t>
-      </w:r>
-      <w:proofErr w:type="spellStart"/>
-      <w:r>
-        <w:rPr>
-          <w:rFonts w:ascii="Arial" w:hAnsi="Arial" w:cs="Arial"/>
-          <w:b/>
-          <w:i/>
-          <w:color w:val="4E443C"/>
-          <w:sz w:val="21"/>
-          <w:szCs w:val="21"/>
-          <w:shd w:val="clear" w:color="auto" w:fill="FCFCFA"/>
-        </w:rPr>
-        <w:t>git</w:t>
-      </w:r>
-      <w:proofErr w:type="spellEnd"/>
-      <w:r>
-        <w:rPr>
-          <w:rFonts w:ascii="Arial" w:hAnsi="Arial" w:cs="Arial"/>
-          <w:b/>
-          <w:i/>
-          <w:color w:val="4E443C"/>
-          <w:sz w:val="21"/>
-          <w:szCs w:val="21"/>
-          <w:shd w:val="clear" w:color="auto" w:fill="FCFCFA"/>
-        </w:rPr>
-        <w:t xml:space="preserve"> remote </w:t>
-      </w:r>
-      <w:proofErr w:type="spellStart"/>
-      <w:r>
-        <w:rPr>
-          <w:rFonts w:ascii="Arial" w:hAnsi="Arial" w:cs="Arial"/>
-          <w:b/>
-          <w:i/>
-          <w:color w:val="4E443C"/>
-          <w:sz w:val="21"/>
-          <w:szCs w:val="21"/>
-          <w:shd w:val="clear" w:color="auto" w:fill="FCFCFA"/>
-        </w:rPr>
-        <w:t>rm</w:t>
-      </w:r>
-      <w:proofErr w:type="spellEnd"/>
-      <w:r>
-        <w:rPr>
-          <w:rFonts w:ascii="Arial" w:hAnsi="Arial" w:cs="Arial"/>
-          <w:b/>
-          <w:i/>
-          <w:color w:val="4E443C"/>
-          <w:sz w:val="21"/>
-          <w:szCs w:val="21"/>
-          <w:shd w:val="clear" w:color="auto" w:fill="FCFCFA"/>
-        </w:rPr>
-        <w:t xml:space="preserve"> &lt;</w:t>
-      </w:r>
-      <w:proofErr w:type="spellStart"/>
-      <w:r>
-        <w:rPr>
-          <w:rFonts w:ascii="Arial" w:hAnsi="Arial" w:cs="Arial"/>
-          <w:b/>
-          <w:i/>
-          <w:color w:val="4E443C"/>
-          <w:sz w:val="21"/>
-          <w:szCs w:val="21"/>
-          <w:shd w:val="clear" w:color="auto" w:fill="FCFCFA"/>
-        </w:rPr>
-        <w:t>shortname</w:t>
-      </w:r>
-      <w:proofErr w:type="spellEnd"/>
-      <w:r>
-        <w:rPr>
-          <w:rFonts w:ascii="Arial" w:hAnsi="Arial" w:cs="Arial"/>
-          <w:b/>
-          <w:i/>
-          <w:color w:val="4E443C"/>
-          <w:sz w:val="21"/>
-          <w:szCs w:val="21"/>
-          <w:shd w:val="clear" w:color="auto" w:fill="FCFCFA"/>
-        </w:rPr>
-        <w:t>&gt;</w:t>
+      <w:r>
+        <w:rPr>
+          <w:rFonts w:ascii="Arial" w:hAnsi="Arial" w:cs="Arial"/>
+          <w:b/>
+          <w:i/>
+          <w:color w:val="4E443C"/>
+          <w:sz w:val="21"/>
+          <w:szCs w:val="21"/>
+          <w:shd w:val="clear" w:color="auto" w:fill="FCFCFA"/>
+        </w:rPr>
+        <w:t>git remote remove &lt;shortname&gt; or git remote rm &lt;shortname&gt;</w:t>
       </w:r>
     </w:p>
     <w:p>
@@ -4167,89 +2341,38 @@
           <w:shd w:val="clear" w:color="auto" w:fill="FCFCFA"/>
         </w:rPr>
       </w:pPr>
-      <w:proofErr w:type="spellStart"/>
-      <w:proofErr w:type="gramStart"/>
-      <w:r>
-        <w:rPr>
-          <w:rFonts w:ascii="Arial" w:hAnsi="Arial" w:cs="Arial"/>
-          <w:b/>
-          <w:i/>
-          <w:color w:val="4E443C"/>
-          <w:sz w:val="21"/>
-          <w:szCs w:val="21"/>
-          <w:shd w:val="clear" w:color="auto" w:fill="FCFCFA"/>
-        </w:rPr>
-        <w:t>git</w:t>
-      </w:r>
-      <w:proofErr w:type="spellEnd"/>
-      <w:proofErr w:type="gramEnd"/>
-      <w:r>
-        <w:rPr>
-          <w:rFonts w:ascii="Arial" w:hAnsi="Arial" w:cs="Arial"/>
-          <w:b/>
-          <w:i/>
-          <w:color w:val="4E443C"/>
-          <w:sz w:val="21"/>
-          <w:szCs w:val="21"/>
-          <w:shd w:val="clear" w:color="auto" w:fill="FCFCFA"/>
-        </w:rPr>
-        <w:t xml:space="preserve"> remote show</w:t>
-      </w:r>
-      <w:r>
-        <w:rPr>
-          <w:rFonts w:ascii="Arial" w:hAnsi="Arial" w:cs="Arial"/>
-          <w:color w:val="4E443C"/>
-          <w:sz w:val="21"/>
-          <w:szCs w:val="21"/>
-          <w:shd w:val="clear" w:color="auto" w:fill="FCFCFA"/>
-        </w:rPr>
-        <w:t xml:space="preserve">: will show more details about the </w:t>
-      </w:r>
-      <w:proofErr w:type="spellStart"/>
-      <w:r>
-        <w:rPr>
-          <w:rFonts w:ascii="Arial" w:hAnsi="Arial" w:cs="Arial"/>
-          <w:color w:val="4E443C"/>
-          <w:sz w:val="21"/>
-          <w:szCs w:val="21"/>
-          <w:shd w:val="clear" w:color="auto" w:fill="FCFCFA"/>
-        </w:rPr>
-        <w:t>git</w:t>
-      </w:r>
-      <w:proofErr w:type="spellEnd"/>
-      <w:r>
-        <w:rPr>
-          <w:rFonts w:ascii="Arial" w:hAnsi="Arial" w:cs="Arial"/>
-          <w:color w:val="4E443C"/>
-          <w:sz w:val="21"/>
-          <w:szCs w:val="21"/>
-          <w:shd w:val="clear" w:color="auto" w:fill="FCFCFA"/>
-        </w:rPr>
-        <w:t xml:space="preserve"> repo. </w:t>
-      </w:r>
-      <w:proofErr w:type="gramStart"/>
-      <w:r>
-        <w:rPr>
-          <w:rFonts w:ascii="Arial" w:hAnsi="Arial" w:cs="Arial"/>
-          <w:color w:val="4E443C"/>
-          <w:sz w:val="21"/>
-          <w:szCs w:val="21"/>
-          <w:shd w:val="clear" w:color="auto" w:fill="FCFCFA"/>
-        </w:rPr>
-        <w:t>his</w:t>
-      </w:r>
-      <w:proofErr w:type="gramEnd"/>
-      <w:r>
-        <w:rPr>
-          <w:rFonts w:ascii="Arial" w:hAnsi="Arial" w:cs="Arial"/>
-          <w:color w:val="4E443C"/>
-          <w:sz w:val="21"/>
-          <w:szCs w:val="21"/>
-          <w:shd w:val="clear" w:color="auto" w:fill="FCFCFA"/>
-        </w:rPr>
-        <w:t xml:space="preserve"> command shows which branch is automatically pushed to when you run </w:t>
-      </w:r>
-      <w:proofErr w:type="spellStart"/>
+      <w:r>
+        <w:rPr>
+          <w:rFonts w:ascii="Arial" w:hAnsi="Arial" w:cs="Arial"/>
+          <w:b/>
+          <w:i/>
+          <w:color w:val="4E443C"/>
+          <w:sz w:val="21"/>
+          <w:szCs w:val="21"/>
+          <w:shd w:val="clear" w:color="auto" w:fill="FCFCFA"/>
+        </w:rPr>
+        <w:t>git remote show</w:t>
+      </w:r>
+      <w:r>
+        <w:rPr>
+          <w:rFonts w:ascii="Arial" w:hAnsi="Arial" w:cs="Arial"/>
+          <w:color w:val="4E443C"/>
+          <w:sz w:val="21"/>
+          <w:szCs w:val="21"/>
+          <w:shd w:val="clear" w:color="auto" w:fill="FCFCFA"/>
+        </w:rPr>
+        <w:t xml:space="preserve">: will show more details about the git repo. </w:t>
+      </w:r>
+      <w:r>
+        <w:rPr>
+          <w:rFonts w:ascii="Arial" w:hAnsi="Arial" w:cs="Arial"/>
+          <w:color w:val="4E443C"/>
+          <w:sz w:val="21"/>
+          <w:szCs w:val="21"/>
+          <w:shd w:val="clear" w:color="auto" w:fill="FCFCFA"/>
+        </w:rPr>
+        <w:t>his command shows which branch is automatically pushed to when you run </w:t>
+      </w:r>
       <w:r>
         <w:rPr>
           <w:rStyle w:val="HTMLCode"/>
@@ -4260,9 +2383,18 @@
           <w:bdr w:val="single" w:sz="6" w:space="0" w:color="F5F5F5" w:frame="1"/>
           <w:shd w:val="clear" w:color="auto" w:fill="EEEEEE"/>
         </w:rPr>
-        <w:t>git</w:t>
-      </w:r>
-      <w:proofErr w:type="spellEnd"/>
+        <w:t>git push</w:t>
+      </w:r>
+      <w:r>
+        <w:rPr>
+          <w:rFonts w:ascii="Arial" w:hAnsi="Arial" w:cs="Arial"/>
+          <w:color w:val="4E443C"/>
+          <w:sz w:val="21"/>
+          <w:szCs w:val="21"/>
+          <w:shd w:val="clear" w:color="auto" w:fill="FCFCFA"/>
+        </w:rPr>
+        <w:t> while on certain branches. It also shows you which remote branches on the server you don’t yet have, which remote branches you have that have been removed from the server, and multiple local branches that are able to merge automatically with their remote-tracking branch when you run </w:t>
+      </w:r>
       <w:r>
         <w:rPr>
           <w:rStyle w:val="HTMLCode"/>
@@ -4273,43 +2405,7 @@
           <w:bdr w:val="single" w:sz="6" w:space="0" w:color="F5F5F5" w:frame="1"/>
           <w:shd w:val="clear" w:color="auto" w:fill="EEEEEE"/>
         </w:rPr>
-        <w:t xml:space="preserve"> push</w:t>
-      </w:r>
-      <w:r>
-        <w:rPr>
-          <w:rFonts w:ascii="Arial" w:hAnsi="Arial" w:cs="Arial"/>
-          <w:color w:val="4E443C"/>
-          <w:sz w:val="21"/>
-          <w:szCs w:val="21"/>
-          <w:shd w:val="clear" w:color="auto" w:fill="FCFCFA"/>
-        </w:rPr>
-        <w:t> while on certain branches. It also shows you which remote branches on the server you don’t yet have, which remote branches you have that have been removed from the server, and multiple local branches that are able to merge automatically with their remote-tracking branch when you run </w:t>
-      </w:r>
-      <w:proofErr w:type="spellStart"/>
-      <w:r>
-        <w:rPr>
-          <w:rStyle w:val="HTMLCode"/>
-          <w:rFonts w:eastAsiaTheme="minorHAnsi"/>
-          <w:color w:val="333333"/>
-          <w:sz w:val="21"/>
-          <w:szCs w:val="21"/>
-          <w:bdr w:val="single" w:sz="6" w:space="0" w:color="F5F5F5" w:frame="1"/>
-          <w:shd w:val="clear" w:color="auto" w:fill="EEEEEE"/>
-        </w:rPr>
-        <w:t>git</w:t>
-      </w:r>
-      <w:proofErr w:type="spellEnd"/>
-      <w:r>
-        <w:rPr>
-          <w:rStyle w:val="HTMLCode"/>
-          <w:rFonts w:eastAsiaTheme="minorHAnsi"/>
-          <w:color w:val="333333"/>
-          <w:sz w:val="21"/>
-          <w:szCs w:val="21"/>
-          <w:bdr w:val="single" w:sz="6" w:space="0" w:color="F5F5F5" w:frame="1"/>
-          <w:shd w:val="clear" w:color="auto" w:fill="EEEEEE"/>
-        </w:rPr>
-        <w:t xml:space="preserve"> pull</w:t>
+        <w:t>git pull</w:t>
       </w:r>
       <w:r>
         <w:rPr>
@@ -4339,31 +2435,17 @@
           <w:shd w:val="clear" w:color="auto" w:fill="FCFCFA"/>
         </w:rPr>
       </w:pPr>
-      <w:proofErr w:type="spellStart"/>
-      <w:r>
-        <w:rPr>
-          <w:rFonts w:ascii="Arial" w:hAnsi="Arial" w:cs="Arial"/>
-          <w:b/>
-          <w:i/>
-          <w:color w:val="4E443C"/>
-          <w:sz w:val="21"/>
-          <w:szCs w:val="21"/>
-          <w:shd w:val="clear" w:color="auto" w:fill="FCFCFA"/>
-        </w:rPr>
-        <w:t>git</w:t>
-      </w:r>
-      <w:proofErr w:type="spellEnd"/>
-      <w:r>
-        <w:rPr>
-          <w:rFonts w:ascii="Arial" w:hAnsi="Arial" w:cs="Arial"/>
-          <w:b/>
-          <w:i/>
-          <w:color w:val="4E443C"/>
-          <w:sz w:val="21"/>
-          <w:szCs w:val="21"/>
-          <w:shd w:val="clear" w:color="auto" w:fill="FCFCFA"/>
-        </w:rPr>
-        <w:t xml:space="preserve"> fetch</w:t>
+      <w:r>
+        <w:rPr>
+          <w:rFonts w:ascii="Arial" w:hAnsi="Arial" w:cs="Arial"/>
+          <w:b/>
+          <w:i/>
+          <w:color w:val="4E443C"/>
+          <w:sz w:val="21"/>
+          <w:szCs w:val="21"/>
+          <w:shd w:val="clear" w:color="auto" w:fill="FCFCFA"/>
+        </w:rPr>
+        <w:t>git fetch</w:t>
       </w:r>
     </w:p>
     <w:p>
@@ -4383,59 +2465,17 @@
           <w:shd w:val="clear" w:color="auto" w:fill="FCFCFA"/>
         </w:rPr>
       </w:pPr>
-      <w:proofErr w:type="spellStart"/>
-      <w:proofErr w:type="gramStart"/>
-      <w:r>
-        <w:rPr>
-          <w:rFonts w:ascii="Arial" w:hAnsi="Arial" w:cs="Arial"/>
-          <w:b/>
-          <w:i/>
-          <w:color w:val="4E443C"/>
-          <w:sz w:val="21"/>
-          <w:szCs w:val="21"/>
-          <w:shd w:val="clear" w:color="auto" w:fill="FCFCFA"/>
-        </w:rPr>
-        <w:t>git</w:t>
-      </w:r>
-      <w:proofErr w:type="spellEnd"/>
-      <w:proofErr w:type="gramEnd"/>
-      <w:r>
-        <w:rPr>
-          <w:rFonts w:ascii="Arial" w:hAnsi="Arial" w:cs="Arial"/>
-          <w:b/>
-          <w:i/>
-          <w:color w:val="4E443C"/>
-          <w:sz w:val="21"/>
-          <w:szCs w:val="21"/>
-          <w:shd w:val="clear" w:color="auto" w:fill="FCFCFA"/>
-        </w:rPr>
-        <w:t xml:space="preserve"> fetch &lt;</w:t>
-      </w:r>
-      <w:proofErr w:type="spellStart"/>
-      <w:r>
-        <w:rPr>
-          <w:rFonts w:ascii="Arial" w:hAnsi="Arial" w:cs="Arial"/>
-          <w:b/>
-          <w:i/>
-          <w:color w:val="4E443C"/>
-          <w:sz w:val="21"/>
-          <w:szCs w:val="21"/>
-          <w:shd w:val="clear" w:color="auto" w:fill="FCFCFA"/>
-        </w:rPr>
-        <w:t>shortname</w:t>
-      </w:r>
-      <w:proofErr w:type="spellEnd"/>
-      <w:r>
-        <w:rPr>
-          <w:rFonts w:ascii="Arial" w:hAnsi="Arial" w:cs="Arial"/>
-          <w:b/>
-          <w:i/>
-          <w:color w:val="4E443C"/>
-          <w:sz w:val="21"/>
-          <w:szCs w:val="21"/>
-          <w:shd w:val="clear" w:color="auto" w:fill="FCFCFA"/>
-        </w:rPr>
-        <w:t>&gt;</w:t>
+      <w:r>
+        <w:rPr>
+          <w:rFonts w:ascii="Arial" w:hAnsi="Arial" w:cs="Arial"/>
+          <w:b/>
+          <w:i/>
+          <w:color w:val="4E443C"/>
+          <w:sz w:val="21"/>
+          <w:szCs w:val="21"/>
+          <w:shd w:val="clear" w:color="auto" w:fill="FCFCFA"/>
+        </w:rPr>
+        <w:t>git fetch &lt;shortname&gt;</w:t>
       </w:r>
       <w:r>
         <w:rPr>
@@ -4465,31 +2505,17 @@
           <w:shd w:val="clear" w:color="auto" w:fill="FCFCFA"/>
         </w:rPr>
       </w:pPr>
-      <w:proofErr w:type="spellStart"/>
-      <w:r>
-        <w:rPr>
-          <w:rFonts w:ascii="Arial" w:hAnsi="Arial" w:cs="Arial"/>
-          <w:b/>
-          <w:i/>
-          <w:color w:val="4E443C"/>
-          <w:sz w:val="21"/>
-          <w:szCs w:val="21"/>
-          <w:shd w:val="clear" w:color="auto" w:fill="FCFCFA"/>
-        </w:rPr>
-        <w:t>git</w:t>
-      </w:r>
-      <w:proofErr w:type="spellEnd"/>
-      <w:r>
-        <w:rPr>
-          <w:rFonts w:ascii="Arial" w:hAnsi="Arial" w:cs="Arial"/>
-          <w:b/>
-          <w:i/>
-          <w:color w:val="4E443C"/>
-          <w:sz w:val="21"/>
-          <w:szCs w:val="21"/>
-          <w:shd w:val="clear" w:color="auto" w:fill="FCFCFA"/>
-        </w:rPr>
-        <w:t xml:space="preserve"> pull</w:t>
+      <w:r>
+        <w:rPr>
+          <w:rFonts w:ascii="Arial" w:hAnsi="Arial" w:cs="Arial"/>
+          <w:b/>
+          <w:i/>
+          <w:color w:val="4E443C"/>
+          <w:sz w:val="21"/>
+          <w:szCs w:val="21"/>
+          <w:shd w:val="clear" w:color="auto" w:fill="FCFCFA"/>
+        </w:rPr>
+        <w:t>git pull</w:t>
       </w:r>
     </w:p>
     <w:p>
@@ -4509,57 +2535,17 @@
           <w:shd w:val="clear" w:color="auto" w:fill="FCFCFA"/>
         </w:rPr>
       </w:pPr>
-      <w:proofErr w:type="spellStart"/>
-      <w:r>
-        <w:rPr>
-          <w:rFonts w:ascii="Arial" w:hAnsi="Arial" w:cs="Arial"/>
-          <w:b/>
-          <w:i/>
-          <w:color w:val="4E443C"/>
-          <w:sz w:val="21"/>
-          <w:szCs w:val="21"/>
-          <w:shd w:val="clear" w:color="auto" w:fill="FCFCFA"/>
-        </w:rPr>
-        <w:t>git</w:t>
-      </w:r>
-      <w:proofErr w:type="spellEnd"/>
-      <w:r>
-        <w:rPr>
-          <w:rFonts w:ascii="Arial" w:hAnsi="Arial" w:cs="Arial"/>
-          <w:b/>
-          <w:i/>
-          <w:color w:val="4E443C"/>
-          <w:sz w:val="21"/>
-          <w:szCs w:val="21"/>
-          <w:shd w:val="clear" w:color="auto" w:fill="FCFCFA"/>
-        </w:rPr>
-        <w:t xml:space="preserve"> pull &lt;</w:t>
-      </w:r>
-      <w:proofErr w:type="spellStart"/>
-      <w:r>
-        <w:rPr>
-          <w:rFonts w:ascii="Arial" w:hAnsi="Arial" w:cs="Arial"/>
-          <w:b/>
-          <w:i/>
-          <w:color w:val="4E443C"/>
-          <w:sz w:val="21"/>
-          <w:szCs w:val="21"/>
-          <w:shd w:val="clear" w:color="auto" w:fill="FCFCFA"/>
-        </w:rPr>
-        <w:t>shortname</w:t>
-      </w:r>
-      <w:proofErr w:type="spellEnd"/>
-      <w:r>
-        <w:rPr>
-          <w:rFonts w:ascii="Arial" w:hAnsi="Arial" w:cs="Arial"/>
-          <w:b/>
-          <w:i/>
-          <w:color w:val="4E443C"/>
-          <w:sz w:val="21"/>
-          <w:szCs w:val="21"/>
-          <w:shd w:val="clear" w:color="auto" w:fill="FCFCFA"/>
-        </w:rPr>
-        <w:t>&gt;</w:t>
+      <w:r>
+        <w:rPr>
+          <w:rFonts w:ascii="Arial" w:hAnsi="Arial" w:cs="Arial"/>
+          <w:b/>
+          <w:i/>
+          <w:color w:val="4E443C"/>
+          <w:sz w:val="21"/>
+          <w:szCs w:val="21"/>
+          <w:shd w:val="clear" w:color="auto" w:fill="FCFCFA"/>
+        </w:rPr>
+        <w:t>git pull &lt;shortname&gt;</w:t>
       </w:r>
       <w:r>
         <w:rPr>
@@ -4597,31 +2583,17 @@
           <w:shd w:val="clear" w:color="auto" w:fill="FCFCFA"/>
         </w:rPr>
       </w:pPr>
-      <w:proofErr w:type="spellStart"/>
-      <w:r>
-        <w:rPr>
-          <w:rFonts w:ascii="Arial" w:hAnsi="Arial" w:cs="Arial"/>
-          <w:b/>
-          <w:i/>
-          <w:color w:val="4E443C"/>
-          <w:sz w:val="21"/>
-          <w:szCs w:val="21"/>
-          <w:shd w:val="clear" w:color="auto" w:fill="FCFCFA"/>
-        </w:rPr>
-        <w:t>git</w:t>
-      </w:r>
-      <w:proofErr w:type="spellEnd"/>
-      <w:r>
-        <w:rPr>
-          <w:rFonts w:ascii="Arial" w:hAnsi="Arial" w:cs="Arial"/>
-          <w:b/>
-          <w:i/>
-          <w:color w:val="4E443C"/>
-          <w:sz w:val="21"/>
-          <w:szCs w:val="21"/>
-          <w:shd w:val="clear" w:color="auto" w:fill="FCFCFA"/>
-        </w:rPr>
-        <w:t xml:space="preserve"> tag : </w:t>
+      <w:r>
+        <w:rPr>
+          <w:rFonts w:ascii="Arial" w:hAnsi="Arial" w:cs="Arial"/>
+          <w:b/>
+          <w:i/>
+          <w:color w:val="4E443C"/>
+          <w:sz w:val="21"/>
+          <w:szCs w:val="21"/>
+          <w:shd w:val="clear" w:color="auto" w:fill="FCFCFA"/>
+        </w:rPr>
+        <w:t xml:space="preserve">git tag : </w:t>
       </w:r>
       <w:r>
         <w:rPr>
@@ -4651,33 +2623,17 @@
           <w:shd w:val="clear" w:color="auto" w:fill="FCFCFA"/>
         </w:rPr>
       </w:pPr>
-      <w:proofErr w:type="spellStart"/>
-      <w:proofErr w:type="gramStart"/>
-      <w:r>
-        <w:rPr>
-          <w:rFonts w:ascii="Arial" w:hAnsi="Arial" w:cs="Arial"/>
-          <w:b/>
-          <w:i/>
-          <w:color w:val="4E443C"/>
-          <w:sz w:val="21"/>
-          <w:szCs w:val="21"/>
-          <w:shd w:val="clear" w:color="auto" w:fill="FCFCFA"/>
-        </w:rPr>
-        <w:t>git</w:t>
-      </w:r>
-      <w:proofErr w:type="spellEnd"/>
-      <w:proofErr w:type="gramEnd"/>
-      <w:r>
-        <w:rPr>
-          <w:rFonts w:ascii="Arial" w:hAnsi="Arial" w:cs="Arial"/>
-          <w:b/>
-          <w:i/>
-          <w:color w:val="4E443C"/>
-          <w:sz w:val="21"/>
-          <w:szCs w:val="21"/>
-          <w:shd w:val="clear" w:color="auto" w:fill="FCFCFA"/>
-        </w:rPr>
-        <w:t xml:space="preserve"> push </w:t>
+      <w:r>
+        <w:rPr>
+          <w:rFonts w:ascii="Arial" w:hAnsi="Arial" w:cs="Arial"/>
+          <w:b/>
+          <w:i/>
+          <w:color w:val="4E443C"/>
+          <w:sz w:val="21"/>
+          <w:szCs w:val="21"/>
+          <w:shd w:val="clear" w:color="auto" w:fill="FCFCFA"/>
+        </w:rPr>
+        <w:t xml:space="preserve">git push </w:t>
       </w:r>
       <w:r>
         <w:rPr>
@@ -4707,59 +2663,17 @@
           <w:shd w:val="clear" w:color="auto" w:fill="FCFCFA"/>
         </w:rPr>
       </w:pPr>
-      <w:proofErr w:type="spellStart"/>
-      <w:proofErr w:type="gramStart"/>
-      <w:r>
-        <w:rPr>
-          <w:rFonts w:ascii="Arial" w:hAnsi="Arial" w:cs="Arial"/>
-          <w:b/>
-          <w:i/>
-          <w:color w:val="4E443C"/>
-          <w:sz w:val="21"/>
-          <w:szCs w:val="21"/>
-          <w:shd w:val="clear" w:color="auto" w:fill="FCFCFA"/>
-        </w:rPr>
-        <w:t>git</w:t>
-      </w:r>
-      <w:proofErr w:type="spellEnd"/>
-      <w:proofErr w:type="gramEnd"/>
-      <w:r>
-        <w:rPr>
-          <w:rFonts w:ascii="Arial" w:hAnsi="Arial" w:cs="Arial"/>
-          <w:b/>
-          <w:i/>
-          <w:color w:val="4E443C"/>
-          <w:sz w:val="21"/>
-          <w:szCs w:val="21"/>
-          <w:shd w:val="clear" w:color="auto" w:fill="FCFCFA"/>
-        </w:rPr>
-        <w:t xml:space="preserve"> push origin [</w:t>
-      </w:r>
-      <w:proofErr w:type="spellStart"/>
-      <w:r>
-        <w:rPr>
-          <w:rFonts w:ascii="Arial" w:hAnsi="Arial" w:cs="Arial"/>
-          <w:b/>
-          <w:i/>
-          <w:color w:val="4E443C"/>
-          <w:sz w:val="21"/>
-          <w:szCs w:val="21"/>
-          <w:shd w:val="clear" w:color="auto" w:fill="FCFCFA"/>
-        </w:rPr>
-        <w:t>tagname</w:t>
-      </w:r>
-      <w:proofErr w:type="spellEnd"/>
-      <w:r>
-        <w:rPr>
-          <w:rFonts w:ascii="Arial" w:hAnsi="Arial" w:cs="Arial"/>
-          <w:b/>
-          <w:i/>
-          <w:color w:val="4E443C"/>
-          <w:sz w:val="21"/>
-          <w:szCs w:val="21"/>
-          <w:shd w:val="clear" w:color="auto" w:fill="FCFCFA"/>
-        </w:rPr>
-        <w:t>].</w:t>
+      <w:r>
+        <w:rPr>
+          <w:rFonts w:ascii="Arial" w:hAnsi="Arial" w:cs="Arial"/>
+          <w:b/>
+          <w:i/>
+          <w:color w:val="4E443C"/>
+          <w:sz w:val="21"/>
+          <w:szCs w:val="21"/>
+          <w:shd w:val="clear" w:color="auto" w:fill="FCFCFA"/>
+        </w:rPr>
+        <w:t>git push origin [tagname].</w:t>
       </w:r>
     </w:p>
     <w:p>
@@ -4779,31 +2693,17 @@
           <w:shd w:val="clear" w:color="auto" w:fill="FCFCFA"/>
         </w:rPr>
       </w:pPr>
-      <w:proofErr w:type="spellStart"/>
-      <w:r>
-        <w:rPr>
-          <w:rFonts w:ascii="Arial" w:hAnsi="Arial" w:cs="Arial"/>
-          <w:b/>
-          <w:i/>
-          <w:color w:val="4E443C"/>
-          <w:sz w:val="21"/>
-          <w:szCs w:val="21"/>
-          <w:shd w:val="clear" w:color="auto" w:fill="FCFCFA"/>
-        </w:rPr>
-        <w:t>git</w:t>
-      </w:r>
-      <w:proofErr w:type="spellEnd"/>
-      <w:r>
-        <w:rPr>
-          <w:rFonts w:ascii="Arial" w:hAnsi="Arial" w:cs="Arial"/>
-          <w:b/>
-          <w:i/>
-          <w:color w:val="4E443C"/>
-          <w:sz w:val="21"/>
-          <w:szCs w:val="21"/>
-          <w:shd w:val="clear" w:color="auto" w:fill="FCFCFA"/>
-        </w:rPr>
-        <w:t xml:space="preserve"> push origin –tags </w:t>
+      <w:r>
+        <w:rPr>
+          <w:rFonts w:ascii="Arial" w:hAnsi="Arial" w:cs="Arial"/>
+          <w:b/>
+          <w:i/>
+          <w:color w:val="4E443C"/>
+          <w:sz w:val="21"/>
+          <w:szCs w:val="21"/>
+          <w:shd w:val="clear" w:color="auto" w:fill="FCFCFA"/>
+        </w:rPr>
+        <w:t xml:space="preserve">git push origin –tags </w:t>
       </w:r>
       <w:r>
         <w:rPr>
@@ -4867,31 +2767,17 @@
           <w:shd w:val="clear" w:color="auto" w:fill="FCFCFA"/>
         </w:rPr>
       </w:pPr>
-      <w:proofErr w:type="spellStart"/>
-      <w:r>
-        <w:rPr>
-          <w:rFonts w:ascii="Arial" w:hAnsi="Arial" w:cs="Arial"/>
-          <w:b/>
-          <w:i/>
-          <w:color w:val="4E443C"/>
-          <w:sz w:val="21"/>
-          <w:szCs w:val="21"/>
-          <w:shd w:val="clear" w:color="auto" w:fill="FCFCFA"/>
-        </w:rPr>
-        <w:t>git</w:t>
-      </w:r>
-      <w:proofErr w:type="spellEnd"/>
-      <w:r>
-        <w:rPr>
-          <w:rFonts w:ascii="Arial" w:hAnsi="Arial" w:cs="Arial"/>
-          <w:b/>
-          <w:i/>
-          <w:color w:val="4E443C"/>
-          <w:sz w:val="21"/>
-          <w:szCs w:val="21"/>
-          <w:shd w:val="clear" w:color="auto" w:fill="FCFCFA"/>
-        </w:rPr>
-        <w:t xml:space="preserve"> tag –l “</w:t>
+      <w:r>
+        <w:rPr>
+          <w:rFonts w:ascii="Arial" w:hAnsi="Arial" w:cs="Arial"/>
+          <w:b/>
+          <w:i/>
+          <w:color w:val="4E443C"/>
+          <w:sz w:val="21"/>
+          <w:szCs w:val="21"/>
+          <w:shd w:val="clear" w:color="auto" w:fill="FCFCFA"/>
+        </w:rPr>
+        <w:t>git tag –l “</w:t>
       </w:r>
       <w:r>
         <w:rPr>
@@ -4957,27 +2843,15 @@
           <w:shd w:val="clear" w:color="auto" w:fill="FCFCFA"/>
         </w:rPr>
       </w:pPr>
-      <w:proofErr w:type="spellStart"/>
-      <w:r>
-        <w:rPr>
-          <w:rFonts w:ascii="Arial" w:hAnsi="Arial" w:cs="Arial"/>
-          <w:color w:val="4E443C"/>
-          <w:sz w:val="21"/>
-          <w:szCs w:val="21"/>
-          <w:shd w:val="clear" w:color="auto" w:fill="FCFCFA"/>
-        </w:rPr>
-        <w:t>Git</w:t>
-      </w:r>
-      <w:proofErr w:type="spellEnd"/>
-      <w:r>
-        <w:rPr>
-          <w:rFonts w:ascii="Arial" w:hAnsi="Arial" w:cs="Arial"/>
-          <w:color w:val="4E443C"/>
-          <w:sz w:val="21"/>
-          <w:szCs w:val="21"/>
-          <w:shd w:val="clear" w:color="auto" w:fill="FCFCFA"/>
-        </w:rPr>
-        <w:t xml:space="preserve"> uses two main types of tags: </w:t>
+      <w:r>
+        <w:rPr>
+          <w:rFonts w:ascii="Arial" w:hAnsi="Arial" w:cs="Arial"/>
+          <w:color w:val="4E443C"/>
+          <w:sz w:val="21"/>
+          <w:szCs w:val="21"/>
+          <w:shd w:val="clear" w:color="auto" w:fill="FCFCFA"/>
+        </w:rPr>
+        <w:t xml:space="preserve">Git uses two main types of tags: </w:t>
       </w:r>
       <w:r>
         <w:rPr>
@@ -5047,51 +2921,7 @@
           <w:szCs w:val="21"/>
           <w:shd w:val="clear" w:color="auto" w:fill="FCFCFA"/>
         </w:rPr>
-        <w:t xml:space="preserve">Annotated: stored as full objects in the </w:t>
-      </w:r>
-      <w:proofErr w:type="spellStart"/>
-      <w:r>
-        <w:rPr>
-          <w:rFonts w:ascii="Arial" w:hAnsi="Arial" w:cs="Arial"/>
-          <w:color w:val="4E443C"/>
-          <w:sz w:val="21"/>
-          <w:szCs w:val="21"/>
-          <w:shd w:val="clear" w:color="auto" w:fill="FCFCFA"/>
-        </w:rPr>
-        <w:t>Git</w:t>
-      </w:r>
-      <w:proofErr w:type="spellEnd"/>
-      <w:r>
-        <w:rPr>
-          <w:rFonts w:ascii="Arial" w:hAnsi="Arial" w:cs="Arial"/>
-          <w:color w:val="4E443C"/>
-          <w:sz w:val="21"/>
-          <w:szCs w:val="21"/>
-          <w:shd w:val="clear" w:color="auto" w:fill="FCFCFA"/>
-        </w:rPr>
-        <w:t xml:space="preserve"> database. They’re </w:t>
-      </w:r>
-      <w:proofErr w:type="spellStart"/>
-      <w:r>
-        <w:rPr>
-          <w:rFonts w:ascii="Arial" w:hAnsi="Arial" w:cs="Arial"/>
-          <w:color w:val="4E443C"/>
-          <w:sz w:val="21"/>
-          <w:szCs w:val="21"/>
-          <w:shd w:val="clear" w:color="auto" w:fill="FCFCFA"/>
-        </w:rPr>
-        <w:t>checksummed</w:t>
-      </w:r>
-      <w:proofErr w:type="spellEnd"/>
-      <w:r>
-        <w:rPr>
-          <w:rFonts w:ascii="Arial" w:hAnsi="Arial" w:cs="Arial"/>
-          <w:color w:val="4E443C"/>
-          <w:sz w:val="21"/>
-          <w:szCs w:val="21"/>
-          <w:shd w:val="clear" w:color="auto" w:fill="FCFCFA"/>
-        </w:rPr>
-        <w:t>; contain the tagger name, email, and date; have a tagging message; and can be signed and verified with GNU Privacy Guard (GPG)</w:t>
+        <w:t>Annotated: stored as full objects in the Git database. They’re checksummed; contain the tagger name, email, and date; have a tagging message; and can be signed and verified with GNU Privacy Guard (GPG)</w:t>
       </w:r>
     </w:p>
     <w:p>
@@ -5109,8 +2939,6 @@
           <w:shd w:val="clear" w:color="auto" w:fill="FCFCFA"/>
         </w:rPr>
       </w:pPr>
-      <w:proofErr w:type="spellStart"/>
-      <w:proofErr w:type="gramStart"/>
       <w:r>
         <w:rPr>
           <w:rFonts w:ascii="Arial" w:hAnsi="Arial" w:cs="Arial"/>
@@ -5122,73 +2950,7 @@
           <w:shd w:val="clear" w:color="auto" w:fill="FCFCFA"/>
         </w:rPr>
         <w:lastRenderedPageBreak/>
-        <w:t>git</w:t>
-      </w:r>
-      <w:proofErr w:type="spellEnd"/>
-      <w:proofErr w:type="gramEnd"/>
-      <w:r>
-        <w:rPr>
-          <w:rFonts w:ascii="Arial" w:hAnsi="Arial" w:cs="Arial"/>
-          <w:b/>
-          <w:i/>
-          <w:color w:val="4E443C"/>
-          <w:sz w:val="21"/>
-          <w:szCs w:val="21"/>
-          <w:shd w:val="clear" w:color="auto" w:fill="FCFCFA"/>
-        </w:rPr>
-        <w:t xml:space="preserve"> tag -a &lt;</w:t>
-      </w:r>
-      <w:proofErr w:type="spellStart"/>
-      <w:r>
-        <w:rPr>
-          <w:rFonts w:ascii="Arial" w:hAnsi="Arial" w:cs="Arial"/>
-          <w:b/>
-          <w:i/>
-          <w:color w:val="4E443C"/>
-          <w:sz w:val="21"/>
-          <w:szCs w:val="21"/>
-          <w:shd w:val="clear" w:color="auto" w:fill="FCFCFA"/>
-        </w:rPr>
-        <w:t>tagname</w:t>
-      </w:r>
-      <w:proofErr w:type="spellEnd"/>
-      <w:r>
-        <w:rPr>
-          <w:rFonts w:ascii="Arial" w:hAnsi="Arial" w:cs="Arial"/>
-          <w:b/>
-          <w:i/>
-          <w:color w:val="4E443C"/>
-          <w:sz w:val="21"/>
-          <w:szCs w:val="21"/>
-          <w:shd w:val="clear" w:color="auto" w:fill="FCFCFA"/>
-        </w:rPr>
-        <w:t>&gt;  -m “</w:t>
-      </w:r>
-      <w:proofErr w:type="spellStart"/>
-      <w:r>
-        <w:rPr>
-          <w:rFonts w:ascii="Arial" w:hAnsi="Arial" w:cs="Arial"/>
-          <w:b/>
-          <w:i/>
-          <w:color w:val="4E443C"/>
-          <w:sz w:val="21"/>
-          <w:szCs w:val="21"/>
-          <w:shd w:val="clear" w:color="auto" w:fill="FCFCFA"/>
-        </w:rPr>
-        <w:t>tagmsg</w:t>
-      </w:r>
-      <w:proofErr w:type="spellEnd"/>
-      <w:r>
-        <w:rPr>
-          <w:rFonts w:ascii="Arial" w:hAnsi="Arial" w:cs="Arial"/>
-          <w:b/>
-          <w:i/>
-          <w:color w:val="4E443C"/>
-          <w:sz w:val="21"/>
-          <w:szCs w:val="21"/>
-          <w:shd w:val="clear" w:color="auto" w:fill="FCFCFA"/>
-        </w:rPr>
-        <w:t xml:space="preserve">” </w:t>
+        <w:t xml:space="preserve">git tag -a &lt;tagname&gt;  -m “tagmsg” </w:t>
       </w:r>
       <w:r>
         <w:rPr>
@@ -5292,57 +3054,17 @@
           <w:shd w:val="clear" w:color="auto" w:fill="FCFCFA"/>
         </w:rPr>
       </w:pPr>
-      <w:proofErr w:type="spellStart"/>
-      <w:r>
-        <w:rPr>
-          <w:rFonts w:ascii="Arial" w:hAnsi="Arial" w:cs="Arial"/>
-          <w:b/>
-          <w:i/>
-          <w:color w:val="4E443C"/>
-          <w:sz w:val="21"/>
-          <w:szCs w:val="21"/>
-          <w:shd w:val="clear" w:color="auto" w:fill="FCFCFA"/>
-        </w:rPr>
-        <w:t>git</w:t>
-      </w:r>
-      <w:proofErr w:type="spellEnd"/>
-      <w:r>
-        <w:rPr>
-          <w:rFonts w:ascii="Arial" w:hAnsi="Arial" w:cs="Arial"/>
-          <w:b/>
-          <w:i/>
-          <w:color w:val="4E443C"/>
-          <w:sz w:val="21"/>
-          <w:szCs w:val="21"/>
-          <w:shd w:val="clear" w:color="auto" w:fill="FCFCFA"/>
-        </w:rPr>
-        <w:t xml:space="preserve"> tag &lt;</w:t>
-      </w:r>
-      <w:proofErr w:type="spellStart"/>
-      <w:r>
-        <w:rPr>
-          <w:rFonts w:ascii="Arial" w:hAnsi="Arial" w:cs="Arial"/>
-          <w:b/>
-          <w:i/>
-          <w:color w:val="4E443C"/>
-          <w:sz w:val="21"/>
-          <w:szCs w:val="21"/>
-          <w:shd w:val="clear" w:color="auto" w:fill="FCFCFA"/>
-        </w:rPr>
-        <w:t>tagname</w:t>
-      </w:r>
-      <w:proofErr w:type="spellEnd"/>
-      <w:r>
-        <w:rPr>
-          <w:rFonts w:ascii="Arial" w:hAnsi="Arial" w:cs="Arial"/>
-          <w:b/>
-          <w:i/>
-          <w:color w:val="4E443C"/>
-          <w:sz w:val="21"/>
-          <w:szCs w:val="21"/>
-          <w:shd w:val="clear" w:color="auto" w:fill="FCFCFA"/>
-        </w:rPr>
-        <w:t>&gt;</w:t>
+      <w:r>
+        <w:rPr>
+          <w:rFonts w:ascii="Arial" w:hAnsi="Arial" w:cs="Arial"/>
+          <w:b/>
+          <w:i/>
+          <w:color w:val="4E443C"/>
+          <w:sz w:val="21"/>
+          <w:szCs w:val="21"/>
+          <w:shd w:val="clear" w:color="auto" w:fill="FCFCFA"/>
+        </w:rPr>
+        <w:t>git tag &lt;tagname&gt;</w:t>
       </w:r>
     </w:p>
     <w:p>
@@ -5362,57 +3084,17 @@
           <w:shd w:val="clear" w:color="auto" w:fill="FCFCFA"/>
         </w:rPr>
       </w:pPr>
-      <w:proofErr w:type="spellStart"/>
-      <w:r>
-        <w:rPr>
-          <w:rFonts w:ascii="Arial" w:hAnsi="Arial" w:cs="Arial"/>
-          <w:b/>
-          <w:i/>
-          <w:color w:val="4E443C"/>
-          <w:sz w:val="21"/>
-          <w:szCs w:val="21"/>
-          <w:shd w:val="clear" w:color="auto" w:fill="FCFCFA"/>
-        </w:rPr>
-        <w:t>git</w:t>
-      </w:r>
-      <w:proofErr w:type="spellEnd"/>
-      <w:r>
-        <w:rPr>
-          <w:rFonts w:ascii="Arial" w:hAnsi="Arial" w:cs="Arial"/>
-          <w:b/>
-          <w:i/>
-          <w:color w:val="4E443C"/>
-          <w:sz w:val="21"/>
-          <w:szCs w:val="21"/>
-          <w:shd w:val="clear" w:color="auto" w:fill="FCFCFA"/>
-        </w:rPr>
-        <w:t xml:space="preserve"> show &lt;</w:t>
-      </w:r>
-      <w:proofErr w:type="spellStart"/>
-      <w:r>
-        <w:rPr>
-          <w:rFonts w:ascii="Arial" w:hAnsi="Arial" w:cs="Arial"/>
-          <w:b/>
-          <w:i/>
-          <w:color w:val="4E443C"/>
-          <w:sz w:val="21"/>
-          <w:szCs w:val="21"/>
-          <w:shd w:val="clear" w:color="auto" w:fill="FCFCFA"/>
-        </w:rPr>
-        <w:t>tagname</w:t>
-      </w:r>
-      <w:proofErr w:type="spellEnd"/>
-      <w:r>
-        <w:rPr>
-          <w:rFonts w:ascii="Arial" w:hAnsi="Arial" w:cs="Arial"/>
-          <w:b/>
-          <w:i/>
-          <w:color w:val="4E443C"/>
-          <w:sz w:val="21"/>
-          <w:szCs w:val="21"/>
-          <w:shd w:val="clear" w:color="auto" w:fill="FCFCFA"/>
-        </w:rPr>
-        <w:t xml:space="preserve">&gt; </w:t>
+      <w:r>
+        <w:rPr>
+          <w:rFonts w:ascii="Arial" w:hAnsi="Arial" w:cs="Arial"/>
+          <w:b/>
+          <w:i/>
+          <w:color w:val="4E443C"/>
+          <w:sz w:val="21"/>
+          <w:szCs w:val="21"/>
+          <w:shd w:val="clear" w:color="auto" w:fill="FCFCFA"/>
+        </w:rPr>
+        <w:t xml:space="preserve">git show &lt;tagname&gt; </w:t>
       </w:r>
       <w:r>
         <w:rPr>
@@ -5442,40 +3124,26 @@
           <w:shd w:val="clear" w:color="auto" w:fill="FCFCFA"/>
         </w:rPr>
       </w:pPr>
-      <w:proofErr w:type="gramStart"/>
-      <w:r>
-        <w:rPr>
-          <w:rFonts w:ascii="Arial" w:hAnsi="Arial" w:cs="Arial"/>
-          <w:color w:val="4E443C"/>
-          <w:sz w:val="21"/>
-          <w:szCs w:val="21"/>
-          <w:shd w:val="clear" w:color="auto" w:fill="FCFCFA"/>
-        </w:rPr>
-        <w:t>we</w:t>
-      </w:r>
-      <w:proofErr w:type="gramEnd"/>
-      <w:r>
-        <w:rPr>
-          <w:rFonts w:ascii="Arial" w:hAnsi="Arial" w:cs="Arial"/>
-          <w:color w:val="4E443C"/>
-          <w:sz w:val="21"/>
-          <w:szCs w:val="21"/>
-          <w:shd w:val="clear" w:color="auto" w:fill="FCFCFA"/>
-        </w:rPr>
-        <w:t xml:space="preserve"> </w:t>
-      </w:r>
-      <w:proofErr w:type="spellStart"/>
-      <w:r>
-        <w:rPr>
-          <w:rFonts w:ascii="Arial" w:hAnsi="Arial" w:cs="Arial"/>
-          <w:color w:val="4E443C"/>
-          <w:sz w:val="21"/>
-          <w:szCs w:val="21"/>
-          <w:shd w:val="clear" w:color="auto" w:fill="FCFCFA"/>
-        </w:rPr>
-        <w:t>cant</w:t>
-      </w:r>
-      <w:proofErr w:type="spellEnd"/>
+      <w:r>
+        <w:rPr>
+          <w:rFonts w:ascii="Arial" w:hAnsi="Arial" w:cs="Arial"/>
+          <w:color w:val="4E443C"/>
+          <w:sz w:val="21"/>
+          <w:szCs w:val="21"/>
+          <w:shd w:val="clear" w:color="auto" w:fill="FCFCFA"/>
+        </w:rPr>
+        <w:t xml:space="preserve">we </w:t>
+      </w:r>
+      <w:r>
+        <w:rPr>
+          <w:rFonts w:ascii="Arial" w:hAnsi="Arial" w:cs="Arial"/>
+          <w:color w:val="4E443C"/>
+          <w:sz w:val="21"/>
+          <w:szCs w:val="21"/>
+          <w:shd w:val="clear" w:color="auto" w:fill="FCFCFA"/>
+        </w:rPr>
+        <w:t>can’t</w:t>
+      </w:r>
       <w:r>
         <w:rPr>
           <w:rFonts w:ascii="Arial" w:hAnsi="Arial" w:cs="Arial"/>
@@ -5504,83 +3172,17 @@
           <w:shd w:val="clear" w:color="auto" w:fill="FCFCFA"/>
         </w:rPr>
       </w:pPr>
-      <w:proofErr w:type="spellStart"/>
-      <w:r>
-        <w:rPr>
-          <w:rFonts w:ascii="Arial" w:hAnsi="Arial" w:cs="Arial"/>
-          <w:b/>
-          <w:i/>
-          <w:color w:val="4E443C"/>
-          <w:sz w:val="21"/>
-          <w:szCs w:val="21"/>
-          <w:shd w:val="clear" w:color="auto" w:fill="FCFCFA"/>
-        </w:rPr>
-        <w:t>git</w:t>
-      </w:r>
-      <w:proofErr w:type="spellEnd"/>
-      <w:r>
-        <w:rPr>
-          <w:rFonts w:ascii="Arial" w:hAnsi="Arial" w:cs="Arial"/>
-          <w:b/>
-          <w:i/>
-          <w:color w:val="4E443C"/>
-          <w:sz w:val="21"/>
-          <w:szCs w:val="21"/>
-          <w:shd w:val="clear" w:color="auto" w:fill="FCFCFA"/>
-        </w:rPr>
-        <w:t xml:space="preserve"> checkout -b [</w:t>
-      </w:r>
-      <w:proofErr w:type="spellStart"/>
-      <w:r>
-        <w:rPr>
-          <w:rFonts w:ascii="Arial" w:hAnsi="Arial" w:cs="Arial"/>
-          <w:b/>
-          <w:i/>
-          <w:color w:val="4E443C"/>
-          <w:sz w:val="21"/>
-          <w:szCs w:val="21"/>
-          <w:shd w:val="clear" w:color="auto" w:fill="FCFCFA"/>
-        </w:rPr>
-        <w:t>branchname</w:t>
-      </w:r>
-      <w:proofErr w:type="spellEnd"/>
-      <w:r>
-        <w:rPr>
-          <w:rFonts w:ascii="Arial" w:hAnsi="Arial" w:cs="Arial"/>
-          <w:b/>
-          <w:i/>
-          <w:color w:val="4E443C"/>
-          <w:sz w:val="21"/>
-          <w:szCs w:val="21"/>
-          <w:shd w:val="clear" w:color="auto" w:fill="FCFCFA"/>
-        </w:rPr>
-        <w:t>] [</w:t>
-      </w:r>
-      <w:proofErr w:type="spellStart"/>
-      <w:r>
-        <w:rPr>
-          <w:rFonts w:ascii="Arial" w:hAnsi="Arial" w:cs="Arial"/>
-          <w:b/>
-          <w:i/>
-          <w:color w:val="4E443C"/>
-          <w:sz w:val="21"/>
-          <w:szCs w:val="21"/>
-          <w:shd w:val="clear" w:color="auto" w:fill="FCFCFA"/>
-        </w:rPr>
-        <w:t>tagname</w:t>
-      </w:r>
-      <w:proofErr w:type="spellEnd"/>
-      <w:r>
-        <w:rPr>
-          <w:rFonts w:ascii="Arial" w:hAnsi="Arial" w:cs="Arial"/>
-          <w:b/>
-          <w:i/>
-          <w:color w:val="4E443C"/>
-          <w:sz w:val="21"/>
-          <w:szCs w:val="21"/>
-          <w:shd w:val="clear" w:color="auto" w:fill="FCFCFA"/>
-        </w:rPr>
-        <w:t>]:</w:t>
+      <w:r>
+        <w:rPr>
+          <w:rFonts w:ascii="Arial" w:hAnsi="Arial" w:cs="Arial"/>
+          <w:b/>
+          <w:i/>
+          <w:color w:val="4E443C"/>
+          <w:sz w:val="21"/>
+          <w:szCs w:val="21"/>
+          <w:shd w:val="clear" w:color="auto" w:fill="FCFCFA"/>
+        </w:rPr>
+        <w:t>git checkout -b [branchname] [tagname]:</w:t>
       </w:r>
     </w:p>
     <w:p>
@@ -5603,6 +3205,101 @@
         </w:rPr>
         <w:t xml:space="preserve"> </w:t>
       </w:r>
+    </w:p>
+    <w:p>
+      <w:pPr>
+        <w:rPr>
+          <w:rFonts w:ascii="Arial" w:hAnsi="Arial" w:cs="Arial"/>
+          <w:color w:val="4E443C"/>
+          <w:sz w:val="21"/>
+          <w:szCs w:val="21"/>
+          <w:shd w:val="clear" w:color="auto" w:fill="FCFCFA"/>
+        </w:rPr>
+      </w:pPr>
+      <w:r>
+        <w:rPr>
+          <w:rFonts w:ascii="Arial" w:hAnsi="Arial" w:cs="Arial"/>
+          <w:color w:val="4E443C"/>
+          <w:sz w:val="21"/>
+          <w:szCs w:val="21"/>
+          <w:shd w:val="clear" w:color="auto" w:fill="FCFCFA"/>
+        </w:rPr>
+        <w:t>git cherrypicking</w:t>
+      </w:r>
+    </w:p>
+    <w:p>
+      <w:pPr>
+        <w:rPr>
+          <w:rFonts w:ascii="Arial" w:hAnsi="Arial" w:cs="Arial"/>
+          <w:color w:val="4E443C"/>
+          <w:sz w:val="21"/>
+          <w:szCs w:val="21"/>
+          <w:shd w:val="clear" w:color="auto" w:fill="FCFCFA"/>
+        </w:rPr>
+      </w:pPr>
+      <w:r>
+        <w:rPr>
+          <w:rFonts w:ascii="Arial" w:hAnsi="Arial" w:cs="Arial"/>
+          <w:color w:val="4E443C"/>
+          <w:sz w:val="21"/>
+          <w:szCs w:val="21"/>
+          <w:shd w:val="clear" w:color="auto" w:fill="FCFCFA"/>
+        </w:rPr>
+        <w:t>git rebase</w:t>
+      </w:r>
+    </w:p>
+    <w:p>
+      <w:pPr>
+        <w:rPr>
+          <w:rFonts w:ascii="Arial" w:hAnsi="Arial" w:cs="Arial"/>
+          <w:color w:val="4E443C"/>
+          <w:sz w:val="21"/>
+          <w:szCs w:val="21"/>
+          <w:shd w:val="clear" w:color="auto" w:fill="FCFCFA"/>
+        </w:rPr>
+      </w:pPr>
+      <w:r>
+        <w:rPr>
+          <w:rFonts w:ascii="Arial" w:hAnsi="Arial" w:cs="Arial"/>
+          <w:color w:val="4E443C"/>
+          <w:sz w:val="21"/>
+          <w:szCs w:val="21"/>
+          <w:shd w:val="clear" w:color="auto" w:fill="FCFCFA"/>
+        </w:rPr>
+        <w:t>git rerere</w:t>
+      </w:r>
+    </w:p>
+    <w:p>
+      <w:pPr>
+        <w:rPr>
+          <w:rFonts w:ascii="Arial" w:hAnsi="Arial" w:cs="Arial"/>
+          <w:color w:val="4E443C"/>
+          <w:sz w:val="21"/>
+          <w:szCs w:val="21"/>
+          <w:shd w:val="clear" w:color="auto" w:fill="FCFCFA"/>
+        </w:rPr>
+      </w:pPr>
+      <w:r>
+        <w:rPr>
+          <w:rFonts w:ascii="Arial" w:hAnsi="Arial" w:cs="Arial"/>
+          <w:color w:val="4E443C"/>
+          <w:sz w:val="21"/>
+          <w:szCs w:val="21"/>
+          <w:shd w:val="clear" w:color="auto" w:fill="FCFCFA"/>
+        </w:rPr>
+        <w:t xml:space="preserve">tampering </w:t>
+      </w:r>
+    </w:p>
+    <w:p>
+      <w:pPr>
+        <w:rPr>
+          <w:rFonts w:ascii="Arial" w:hAnsi="Arial" w:cs="Arial"/>
+          <w:color w:val="4E443C"/>
+          <w:sz w:val="21"/>
+          <w:szCs w:val="21"/>
+          <w:shd w:val="clear" w:color="auto" w:fill="FCFCFA"/>
+        </w:rPr>
+      </w:pPr>
     </w:p>
     <w:sectPr>
       <w:pgSz w:w="12240" w:h="15840"/>
@@ -7356,7 +5053,7 @@
 </file>
 
 <file path=customXml/itemProps1.xml><?xml version="1.0" encoding="utf-8"?>
-<ds:datastoreItem xmlns:ds="http://schemas.openxmlformats.org/officeDocument/2006/customXml" ds:itemID="{F8AD3E70-543C-4AED-B4E8-F1E65F1B21DA}">
+<ds:datastoreItem xmlns:ds="http://schemas.openxmlformats.org/officeDocument/2006/customXml" ds:itemID="{DBA0E88A-9640-4E5C-A20B-E91DCE8D9F37}">
   <ds:schemaRefs>
     <ds:schemaRef ds:uri="http://schemas.openxmlformats.org/officeDocument/2006/bibliography"/>
   </ds:schemaRefs>

</xml_diff>